<commit_message>
User manual documentation adjustment
</commit_message>
<xml_diff>
--- a/WebRoot/doc/ap.docx
+++ b/WebRoot/doc/ap.docx
@@ -370,7 +370,7 @@
       <w:r>
         <w:fldChar w:fldCharType="separate"/>
       </w:r>
-      <w:hyperlink w:anchor="_Toc137546261" w:history="1">
+      <w:hyperlink w:anchor="_Toc140244553" w:history="1">
         <w:r>
           <w:rPr>
             <w:rStyle w:val="a3"/>
@@ -428,7 +428,7 @@
             <w:noProof/>
             <w:webHidden/>
           </w:rPr>
-          <w:instrText xml:space="preserve"> PAGEREF _Toc137546261 \h </w:instrText>
+          <w:instrText xml:space="preserve"> PAGEREF _Toc140244553 \h </w:instrText>
         </w:r>
         <w:r>
           <w:rPr>
@@ -473,7 +473,7 @@
           <w:szCs w:val="22"/>
         </w:rPr>
       </w:pPr>
-      <w:hyperlink w:anchor="_Toc137546262" w:history="1">
+      <w:hyperlink w:anchor="_Toc140244554" w:history="1">
         <w:r>
           <w:rPr>
             <w:rStyle w:val="a3"/>
@@ -508,7 +508,7 @@
             <w:noProof/>
             <w:webHidden/>
           </w:rPr>
-          <w:instrText xml:space="preserve"> PAGEREF _Toc137546262 \h </w:instrText>
+          <w:instrText xml:space="preserve"> PAGEREF _Toc140244554 \h </w:instrText>
         </w:r>
         <w:r>
           <w:rPr>
@@ -553,7 +553,7 @@
           <w:szCs w:val="22"/>
         </w:rPr>
       </w:pPr>
-      <w:hyperlink w:anchor="_Toc137546263" w:history="1">
+      <w:hyperlink w:anchor="_Toc140244555" w:history="1">
         <w:r>
           <w:rPr>
             <w:rStyle w:val="a3"/>
@@ -588,7 +588,7 @@
             <w:noProof/>
             <w:webHidden/>
           </w:rPr>
-          <w:instrText xml:space="preserve"> PAGEREF _Toc137546263 \h </w:instrText>
+          <w:instrText xml:space="preserve"> PAGEREF _Toc140244555 \h </w:instrText>
         </w:r>
         <w:r>
           <w:rPr>
@@ -633,7 +633,7 @@
           <w:szCs w:val="22"/>
         </w:rPr>
       </w:pPr>
-      <w:hyperlink w:anchor="_Toc137546264" w:history="1">
+      <w:hyperlink w:anchor="_Toc140244556" w:history="1">
         <w:r>
           <w:rPr>
             <w:rStyle w:val="a3"/>
@@ -668,7 +668,7 @@
             <w:noProof/>
             <w:webHidden/>
           </w:rPr>
-          <w:instrText xml:space="preserve"> PAGEREF _Toc137546264 \h </w:instrText>
+          <w:instrText xml:space="preserve"> PAGEREF _Toc140244556 \h </w:instrText>
         </w:r>
         <w:r>
           <w:rPr>
@@ -713,7 +713,7 @@
           <w:szCs w:val="22"/>
         </w:rPr>
       </w:pPr>
-      <w:hyperlink w:anchor="_Toc137546265" w:history="1">
+      <w:hyperlink w:anchor="_Toc140244557" w:history="1">
         <w:r>
           <w:rPr>
             <w:rStyle w:val="a3"/>
@@ -748,7 +748,7 @@
             <w:noProof/>
             <w:webHidden/>
           </w:rPr>
-          <w:instrText xml:space="preserve"> PAGEREF _Toc137546265 \h </w:instrText>
+          <w:instrText xml:space="preserve"> PAGEREF _Toc140244557 \h </w:instrText>
         </w:r>
         <w:r>
           <w:rPr>
@@ -793,7 +793,7 @@
           <w:szCs w:val="22"/>
         </w:rPr>
       </w:pPr>
-      <w:hyperlink w:anchor="_Toc137546266" w:history="1">
+      <w:hyperlink w:anchor="_Toc140244558" w:history="1">
         <w:r>
           <w:rPr>
             <w:rStyle w:val="a3"/>
@@ -828,7 +828,7 @@
             <w:noProof/>
             <w:webHidden/>
           </w:rPr>
-          <w:instrText xml:space="preserve"> PAGEREF _Toc137546266 \h </w:instrText>
+          <w:instrText xml:space="preserve"> PAGEREF _Toc140244558 \h </w:instrText>
         </w:r>
         <w:r>
           <w:rPr>
@@ -873,7 +873,7 @@
           <w:szCs w:val="22"/>
         </w:rPr>
       </w:pPr>
-      <w:hyperlink w:anchor="_Toc137546267" w:history="1">
+      <w:hyperlink w:anchor="_Toc140244559" w:history="1">
         <w:r>
           <w:rPr>
             <w:rStyle w:val="a3"/>
@@ -908,7 +908,7 @@
             <w:noProof/>
             <w:webHidden/>
           </w:rPr>
-          <w:instrText xml:space="preserve"> PAGEREF _Toc137546267 \h </w:instrText>
+          <w:instrText xml:space="preserve"> PAGEREF _Toc140244559 \h </w:instrText>
         </w:r>
         <w:r>
           <w:rPr>
@@ -953,7 +953,7 @@
           <w:szCs w:val="22"/>
         </w:rPr>
       </w:pPr>
-      <w:hyperlink w:anchor="_Toc137546268" w:history="1">
+      <w:hyperlink w:anchor="_Toc140244560" w:history="1">
         <w:r>
           <w:rPr>
             <w:rStyle w:val="a3"/>
@@ -988,7 +988,7 @@
             <w:noProof/>
             <w:webHidden/>
           </w:rPr>
-          <w:instrText xml:space="preserve"> PAGEREF _Toc137546268 \h </w:instrText>
+          <w:instrText xml:space="preserve"> PAGEREF _Toc140244560 \h </w:instrText>
         </w:r>
         <w:r>
           <w:rPr>
@@ -1029,7 +1029,7 @@
           <w:szCs w:val="22"/>
         </w:rPr>
       </w:pPr>
-      <w:hyperlink w:anchor="_Toc137546269" w:history="1">
+      <w:hyperlink w:anchor="_Toc140244561" w:history="1">
         <w:r>
           <w:rPr>
             <w:rStyle w:val="a3"/>
@@ -1087,7 +1087,7 @@
             <w:noProof/>
             <w:webHidden/>
           </w:rPr>
-          <w:instrText xml:space="preserve"> PAGEREF _Toc137546269 \h </w:instrText>
+          <w:instrText xml:space="preserve"> PAGEREF _Toc140244561 \h </w:instrText>
         </w:r>
         <w:r>
           <w:rPr>
@@ -1132,7 +1132,7 @@
           <w:szCs w:val="22"/>
         </w:rPr>
       </w:pPr>
-      <w:hyperlink w:anchor="_Toc137546270" w:history="1">
+      <w:hyperlink w:anchor="_Toc140244562" w:history="1">
         <w:r>
           <w:rPr>
             <w:rStyle w:val="a3"/>
@@ -1167,7 +1167,7 @@
             <w:noProof/>
             <w:webHidden/>
           </w:rPr>
-          <w:instrText xml:space="preserve"> PAGEREF _Toc137546270 \h </w:instrText>
+          <w:instrText xml:space="preserve"> PAGEREF _Toc140244562 \h </w:instrText>
         </w:r>
         <w:r>
           <w:rPr>
@@ -1212,7 +1212,7 @@
           <w:szCs w:val="22"/>
         </w:rPr>
       </w:pPr>
-      <w:hyperlink w:anchor="_Toc137546271" w:history="1">
+      <w:hyperlink w:anchor="_Toc140244563" w:history="1">
         <w:r>
           <w:rPr>
             <w:rStyle w:val="a3"/>
@@ -1247,7 +1247,7 @@
             <w:noProof/>
             <w:webHidden/>
           </w:rPr>
-          <w:instrText xml:space="preserve"> PAGEREF _Toc137546271 \h </w:instrText>
+          <w:instrText xml:space="preserve"> PAGEREF _Toc140244563 \h </w:instrText>
         </w:r>
         <w:r>
           <w:rPr>
@@ -1292,7 +1292,7 @@
           <w:szCs w:val="22"/>
         </w:rPr>
       </w:pPr>
-      <w:hyperlink w:anchor="_Toc137546272" w:history="1">
+      <w:hyperlink w:anchor="_Toc140244564" w:history="1">
         <w:r>
           <w:rPr>
             <w:rStyle w:val="a3"/>
@@ -1327,7 +1327,7 @@
             <w:noProof/>
             <w:webHidden/>
           </w:rPr>
-          <w:instrText xml:space="preserve"> PAGEREF _Toc137546272 \h </w:instrText>
+          <w:instrText xml:space="preserve"> PAGEREF _Toc140244564 \h </w:instrText>
         </w:r>
         <w:r>
           <w:rPr>
@@ -1372,7 +1372,7 @@
           <w:szCs w:val="22"/>
         </w:rPr>
       </w:pPr>
-      <w:hyperlink w:anchor="_Toc137546273" w:history="1">
+      <w:hyperlink w:anchor="_Toc140244565" w:history="1">
         <w:r>
           <w:rPr>
             <w:rStyle w:val="a3"/>
@@ -1407,7 +1407,7 @@
             <w:noProof/>
             <w:webHidden/>
           </w:rPr>
-          <w:instrText xml:space="preserve"> PAGEREF _Toc137546273 \h </w:instrText>
+          <w:instrText xml:space="preserve"> PAGEREF _Toc140244565 \h </w:instrText>
         </w:r>
         <w:r>
           <w:rPr>
@@ -1452,7 +1452,7 @@
           <w:szCs w:val="22"/>
         </w:rPr>
       </w:pPr>
-      <w:hyperlink w:anchor="_Toc137546274" w:history="1">
+      <w:hyperlink w:anchor="_Toc140244566" w:history="1">
         <w:r>
           <w:rPr>
             <w:rStyle w:val="a3"/>
@@ -1487,7 +1487,7 @@
             <w:noProof/>
             <w:webHidden/>
           </w:rPr>
-          <w:instrText xml:space="preserve"> PAGEREF _Toc137546274 \h </w:instrText>
+          <w:instrText xml:space="preserve"> PAGEREF _Toc140244566 \h </w:instrText>
         </w:r>
         <w:r>
           <w:rPr>
@@ -1532,7 +1532,7 @@
           <w:szCs w:val="22"/>
         </w:rPr>
       </w:pPr>
-      <w:hyperlink w:anchor="_Toc137546275" w:history="1">
+      <w:hyperlink w:anchor="_Toc140244567" w:history="1">
         <w:r>
           <w:rPr>
             <w:rStyle w:val="a3"/>
@@ -1567,7 +1567,7 @@
             <w:noProof/>
             <w:webHidden/>
           </w:rPr>
-          <w:instrText xml:space="preserve"> PAGEREF _Toc137546275 \h </w:instrText>
+          <w:instrText xml:space="preserve"> PAGEREF _Toc140244567 \h </w:instrText>
         </w:r>
         <w:r>
           <w:rPr>
@@ -1612,7 +1612,7 @@
           <w:szCs w:val="22"/>
         </w:rPr>
       </w:pPr>
-      <w:hyperlink w:anchor="_Toc137546276" w:history="1">
+      <w:hyperlink w:anchor="_Toc140244568" w:history="1">
         <w:r>
           <w:rPr>
             <w:rStyle w:val="a3"/>
@@ -1647,7 +1647,7 @@
             <w:noProof/>
             <w:webHidden/>
           </w:rPr>
-          <w:instrText xml:space="preserve"> PAGEREF _Toc137546276 \h </w:instrText>
+          <w:instrText xml:space="preserve"> PAGEREF _Toc140244568 \h </w:instrText>
         </w:r>
         <w:r>
           <w:rPr>
@@ -1692,7 +1692,7 @@
           <w:szCs w:val="22"/>
         </w:rPr>
       </w:pPr>
-      <w:hyperlink w:anchor="_Toc137546277" w:history="1">
+      <w:hyperlink w:anchor="_Toc140244569" w:history="1">
         <w:r>
           <w:rPr>
             <w:rStyle w:val="a3"/>
@@ -1727,7 +1727,7 @@
             <w:noProof/>
             <w:webHidden/>
           </w:rPr>
-          <w:instrText xml:space="preserve"> PAGEREF _Toc137546277 \h </w:instrText>
+          <w:instrText xml:space="preserve"> PAGEREF _Toc140244569 \h </w:instrText>
         </w:r>
         <w:r>
           <w:rPr>
@@ -1772,7 +1772,7 @@
           <w:szCs w:val="22"/>
         </w:rPr>
       </w:pPr>
-      <w:hyperlink w:anchor="_Toc137546278" w:history="1">
+      <w:hyperlink w:anchor="_Toc140244570" w:history="1">
         <w:r>
           <w:rPr>
             <w:rStyle w:val="a3"/>
@@ -1807,7 +1807,7 @@
             <w:noProof/>
             <w:webHidden/>
           </w:rPr>
-          <w:instrText xml:space="preserve"> PAGEREF _Toc137546278 \h </w:instrText>
+          <w:instrText xml:space="preserve"> PAGEREF _Toc140244570 \h </w:instrText>
         </w:r>
         <w:r>
           <w:rPr>
@@ -1852,7 +1852,7 @@
           <w:szCs w:val="22"/>
         </w:rPr>
       </w:pPr>
-      <w:hyperlink w:anchor="_Toc137546279" w:history="1">
+      <w:hyperlink w:anchor="_Toc140244571" w:history="1">
         <w:r>
           <w:rPr>
             <w:rStyle w:val="a3"/>
@@ -1887,7 +1887,7 @@
             <w:noProof/>
             <w:webHidden/>
           </w:rPr>
-          <w:instrText xml:space="preserve"> PAGEREF _Toc137546279 \h </w:instrText>
+          <w:instrText xml:space="preserve"> PAGEREF _Toc140244571 \h </w:instrText>
         </w:r>
         <w:r>
           <w:rPr>
@@ -1932,7 +1932,7 @@
           <w:szCs w:val="22"/>
         </w:rPr>
       </w:pPr>
-      <w:hyperlink w:anchor="_Toc137546280" w:history="1">
+      <w:hyperlink w:anchor="_Toc140244572" w:history="1">
         <w:r>
           <w:rPr>
             <w:rStyle w:val="a3"/>
@@ -1967,7 +1967,7 @@
             <w:noProof/>
             <w:webHidden/>
           </w:rPr>
-          <w:instrText xml:space="preserve"> PAGEREF _Toc137546280 \h </w:instrText>
+          <w:instrText xml:space="preserve"> PAGEREF _Toc140244572 \h </w:instrText>
         </w:r>
         <w:r>
           <w:rPr>
@@ -2012,7 +2012,7 @@
           <w:szCs w:val="22"/>
         </w:rPr>
       </w:pPr>
-      <w:hyperlink w:anchor="_Toc137546281" w:history="1">
+      <w:hyperlink w:anchor="_Toc140244573" w:history="1">
         <w:r>
           <w:rPr>
             <w:rStyle w:val="a3"/>
@@ -2047,7 +2047,7 @@
             <w:noProof/>
             <w:webHidden/>
           </w:rPr>
-          <w:instrText xml:space="preserve"> PAGEREF _Toc137546281 \h </w:instrText>
+          <w:instrText xml:space="preserve"> PAGEREF _Toc140244573 \h </w:instrText>
         </w:r>
         <w:r>
           <w:rPr>
@@ -2092,7 +2092,7 @@
           <w:szCs w:val="22"/>
         </w:rPr>
       </w:pPr>
-      <w:hyperlink w:anchor="_Toc137546282" w:history="1">
+      <w:hyperlink w:anchor="_Toc140244574" w:history="1">
         <w:r>
           <w:rPr>
             <w:rStyle w:val="a3"/>
@@ -2127,7 +2127,7 @@
             <w:noProof/>
             <w:webHidden/>
           </w:rPr>
-          <w:instrText xml:space="preserve"> PAGEREF _Toc137546282 \h </w:instrText>
+          <w:instrText xml:space="preserve"> PAGEREF _Toc140244574 \h </w:instrText>
         </w:r>
         <w:r>
           <w:rPr>
@@ -2172,7 +2172,7 @@
           <w:szCs w:val="22"/>
         </w:rPr>
       </w:pPr>
-      <w:hyperlink w:anchor="_Toc137546283" w:history="1">
+      <w:hyperlink w:anchor="_Toc140244575" w:history="1">
         <w:r>
           <w:rPr>
             <w:rStyle w:val="a3"/>
@@ -2207,7 +2207,7 @@
             <w:noProof/>
             <w:webHidden/>
           </w:rPr>
-          <w:instrText xml:space="preserve"> PAGEREF _Toc137546283 \h </w:instrText>
+          <w:instrText xml:space="preserve"> PAGEREF _Toc140244575 \h </w:instrText>
         </w:r>
         <w:r>
           <w:rPr>
@@ -2248,7 +2248,7 @@
           <w:szCs w:val="22"/>
         </w:rPr>
       </w:pPr>
-      <w:hyperlink w:anchor="_Toc137546284" w:history="1">
+      <w:hyperlink w:anchor="_Toc140244576" w:history="1">
         <w:r>
           <w:rPr>
             <w:rStyle w:val="a3"/>
@@ -2306,7 +2306,7 @@
             <w:noProof/>
             <w:webHidden/>
           </w:rPr>
-          <w:instrText xml:space="preserve"> PAGEREF _Toc137546284 \h </w:instrText>
+          <w:instrText xml:space="preserve"> PAGEREF _Toc140244576 \h </w:instrText>
         </w:r>
         <w:r>
           <w:rPr>
@@ -2351,7 +2351,7 @@
           <w:szCs w:val="22"/>
         </w:rPr>
       </w:pPr>
-      <w:hyperlink w:anchor="_Toc137546285" w:history="1">
+      <w:hyperlink w:anchor="_Toc140244577" w:history="1">
         <w:r>
           <w:rPr>
             <w:rStyle w:val="a3"/>
@@ -2365,7 +2365,7 @@
             <w:rFonts w:hint="eastAsia"/>
             <w:noProof/>
           </w:rPr>
-          <w:t>视频账号配置</w:t>
+          <w:t>邮件发送账号配置</w:t>
         </w:r>
         <w:r>
           <w:rPr>
@@ -2386,7 +2386,7 @@
             <w:noProof/>
             <w:webHidden/>
           </w:rPr>
-          <w:instrText xml:space="preserve"> PAGEREF _Toc137546285 \h </w:instrText>
+          <w:instrText xml:space="preserve"> PAGEREF _Toc140244577 \h </w:instrText>
         </w:r>
         <w:r>
           <w:rPr>
@@ -2431,7 +2431,7 @@
           <w:szCs w:val="22"/>
         </w:rPr>
       </w:pPr>
-      <w:hyperlink w:anchor="_Toc137546286" w:history="1">
+      <w:hyperlink w:anchor="_Toc140244578" w:history="1">
         <w:r>
           <w:rPr>
             <w:rStyle w:val="a3"/>
@@ -2445,7 +2445,7 @@
             <w:rFonts w:hint="eastAsia"/>
             <w:noProof/>
           </w:rPr>
-          <w:t>邮件发送账号配置</w:t>
+          <w:t>其他项配置</w:t>
         </w:r>
         <w:r>
           <w:rPr>
@@ -2466,7 +2466,7 @@
             <w:noProof/>
             <w:webHidden/>
           </w:rPr>
-          <w:instrText xml:space="preserve"> PAGEREF _Toc137546286 \h </w:instrText>
+          <w:instrText xml:space="preserve"> PAGEREF _Toc140244578 \h </w:instrText>
         </w:r>
         <w:r>
           <w:rPr>
@@ -2511,13 +2511,13 @@
           <w:szCs w:val="22"/>
         </w:rPr>
       </w:pPr>
-      <w:hyperlink w:anchor="_Toc137546287" w:history="1">
+      <w:hyperlink w:anchor="_Toc140244579" w:history="1">
         <w:r>
           <w:rPr>
             <w:rStyle w:val="a3"/>
             <w:noProof/>
           </w:rPr>
-          <w:t xml:space="preserve">3.3 </w:t>
+          <w:t>3.3 oracle</w:t>
         </w:r>
         <w:r>
           <w:rPr>
@@ -2525,8 +2525,10 @@
             <w:rFonts w:hint="eastAsia"/>
             <w:noProof/>
           </w:rPr>
-          <w:t>其他项配置</w:t>
-        </w:r>
+          <w:t>常见问题</w:t>
+        </w:r>
+        <w:bookmarkStart w:id="0" w:name="_GoBack"/>
+        <w:bookmarkEnd w:id="0"/>
         <w:r>
           <w:rPr>
             <w:noProof/>
@@ -2546,7 +2548,7 @@
             <w:noProof/>
             <w:webHidden/>
           </w:rPr>
-          <w:instrText xml:space="preserve"> PAGEREF _Toc137546287 \h </w:instrText>
+          <w:instrText xml:space="preserve"> PAGEREF _Toc140244579 \h </w:instrText>
         </w:r>
         <w:r>
           <w:rPr>
@@ -2585,19 +2587,16 @@
         </w:tabs>
         <w:ind w:left="480"/>
         <w:rPr>
-          <w:rFonts w:asciiTheme="minorHAnsi" w:eastAsiaTheme="minorEastAsia" w:hAnsiTheme="minorHAnsi" w:cstheme="minorBidi"/>
-          <w:noProof/>
-          <w:sz w:val="21"/>
-          <w:szCs w:val="22"/>
-        </w:rPr>
-      </w:pPr>
-      <w:hyperlink w:anchor="_Toc137546288" w:history="1">
+          <w:rStyle w:val="a3"/>
+        </w:rPr>
+      </w:pPr>
+      <w:hyperlink w:anchor="_Toc140244580" w:history="1">
         <w:r>
           <w:rPr>
             <w:rStyle w:val="a3"/>
             <w:noProof/>
           </w:rPr>
-          <w:t>3.4 oracle</w:t>
+          <w:t xml:space="preserve">3.4 </w:t>
         </w:r>
         <w:r>
           <w:rPr>
@@ -2605,183 +2604,58 @@
             <w:rFonts w:hint="eastAsia"/>
             <w:noProof/>
           </w:rPr>
-          <w:t>常见问题</w:t>
-        </w:r>
-        <w:r>
-          <w:rPr>
-            <w:noProof/>
+          <w:t>数据库备份</w:t>
+        </w:r>
+        <w:r>
+          <w:rPr>
+            <w:rStyle w:val="a3"/>
             <w:webHidden/>
           </w:rPr>
           <w:tab/>
         </w:r>
         <w:r>
           <w:rPr>
-            <w:noProof/>
+            <w:rStyle w:val="a3"/>
             <w:webHidden/>
           </w:rPr>
           <w:fldChar w:fldCharType="begin"/>
         </w:r>
         <w:r>
           <w:rPr>
-            <w:noProof/>
-            <w:webHidden/>
-          </w:rPr>
-          <w:instrText xml:space="preserve"> PAGEREF _Toc137546288 \h </w:instrText>
-        </w:r>
-        <w:r>
-          <w:rPr>
-            <w:noProof/>
-            <w:webHidden/>
-          </w:rPr>
-        </w:r>
-        <w:r>
-          <w:rPr>
-            <w:noProof/>
+            <w:rStyle w:val="a3"/>
+            <w:webHidden/>
+          </w:rPr>
+          <w:instrText xml:space="preserve"> PAGEREF _Toc140244580 \h </w:instrText>
+        </w:r>
+        <w:r>
+          <w:rPr>
+            <w:rStyle w:val="a3"/>
+            <w:webHidden/>
+          </w:rPr>
+        </w:r>
+        <w:r>
+          <w:rPr>
+            <w:rStyle w:val="a3"/>
             <w:webHidden/>
           </w:rPr>
           <w:fldChar w:fldCharType="separate"/>
         </w:r>
         <w:r>
           <w:rPr>
-            <w:noProof/>
-            <w:webHidden/>
-          </w:rPr>
-          <w:t>22</w:t>
-        </w:r>
-        <w:r>
-          <w:rPr>
-            <w:noProof/>
+            <w:rStyle w:val="a3"/>
+            <w:webHidden/>
+          </w:rPr>
+          <w:t>24</w:t>
+        </w:r>
+        <w:r>
+          <w:rPr>
+            <w:rStyle w:val="a3"/>
             <w:webHidden/>
           </w:rPr>
           <w:fldChar w:fldCharType="end"/>
         </w:r>
       </w:hyperlink>
     </w:p>
-    <w:bookmarkStart w:id="0" w:name="_GoBack"/>
-    <w:p>
-      <w:pPr>
-        <w:pStyle w:val="20"/>
-        <w:tabs>
-          <w:tab w:val="right" w:leader="dot" w:pos="9174"/>
-        </w:tabs>
-        <w:ind w:left="480"/>
-        <w:rPr>
-          <w:rStyle w:val="a3"/>
-        </w:rPr>
-      </w:pPr>
-      <w:r>
-        <w:rPr>
-          <w:rStyle w:val="a3"/>
-          <w:noProof/>
-        </w:rPr>
-        <w:lastRenderedPageBreak/>
-        <w:fldChar w:fldCharType="begin"/>
-      </w:r>
-      <w:r>
-        <w:rPr>
-          <w:rStyle w:val="a3"/>
-          <w:noProof/>
-        </w:rPr>
-        <w:instrText xml:space="preserve"> </w:instrText>
-      </w:r>
-      <w:r>
-        <w:rPr>
-          <w:rStyle w:val="a3"/>
-        </w:rPr>
-        <w:instrText>HYPERLINK \l "_Toc137546289"</w:instrText>
-      </w:r>
-      <w:r>
-        <w:rPr>
-          <w:rStyle w:val="a3"/>
-          <w:noProof/>
-        </w:rPr>
-        <w:instrText xml:space="preserve"> </w:instrText>
-      </w:r>
-      <w:r>
-        <w:rPr>
-          <w:rStyle w:val="a3"/>
-          <w:noProof/>
-        </w:rPr>
-      </w:r>
-      <w:r>
-        <w:rPr>
-          <w:rStyle w:val="a3"/>
-          <w:noProof/>
-        </w:rPr>
-        <w:fldChar w:fldCharType="separate"/>
-      </w:r>
-      <w:r>
-        <w:rPr>
-          <w:rStyle w:val="a3"/>
-          <w:noProof/>
-        </w:rPr>
-        <w:t xml:space="preserve">3.5 </w:t>
-      </w:r>
-      <w:r>
-        <w:rPr>
-          <w:rStyle w:val="a3"/>
-          <w:rFonts w:hint="eastAsia"/>
-          <w:noProof/>
-        </w:rPr>
-        <w:t>数据库备份</w:t>
-      </w:r>
-      <w:r>
-        <w:rPr>
-          <w:rStyle w:val="a3"/>
-          <w:webHidden/>
-        </w:rPr>
-        <w:tab/>
-      </w:r>
-      <w:r>
-        <w:rPr>
-          <w:rStyle w:val="a3"/>
-          <w:webHidden/>
-        </w:rPr>
-        <w:fldChar w:fldCharType="begin"/>
-      </w:r>
-      <w:r>
-        <w:rPr>
-          <w:rStyle w:val="a3"/>
-          <w:webHidden/>
-        </w:rPr>
-        <w:instrText xml:space="preserve"> PAGEREF _Toc137546289 \h </w:instrText>
-      </w:r>
-      <w:r>
-        <w:rPr>
-          <w:rStyle w:val="a3"/>
-          <w:webHidden/>
-        </w:rPr>
-      </w:r>
-      <w:r>
-        <w:rPr>
-          <w:rStyle w:val="a3"/>
-          <w:webHidden/>
-        </w:rPr>
-        <w:fldChar w:fldCharType="separate"/>
-      </w:r>
-      <w:r>
-        <w:rPr>
-          <w:rStyle w:val="a3"/>
-          <w:webHidden/>
-        </w:rPr>
-        <w:t>25</w:t>
-      </w:r>
-      <w:r>
-        <w:rPr>
-          <w:rStyle w:val="a3"/>
-          <w:webHidden/>
-        </w:rPr>
-        <w:fldChar w:fldCharType="end"/>
-      </w:r>
-      <w:r>
-        <w:rPr>
-          <w:rStyle w:val="a3"/>
-          <w:noProof/>
-        </w:rPr>
-        <w:fldChar w:fldCharType="end"/>
-      </w:r>
-    </w:p>
-    <w:bookmarkEnd w:id="0"/>
     <w:p>
       <w:pPr>
         <w:spacing w:line="400" w:lineRule="exact"/>
@@ -2810,7 +2684,7 @@
         <w:pStyle w:val="1"/>
       </w:pPr>
       <w:bookmarkStart w:id="1" w:name="_Toc369271064"/>
-      <w:bookmarkStart w:id="2" w:name="_Toc137546261"/>
+      <w:bookmarkStart w:id="2" w:name="_Toc140244553"/>
       <w:r>
         <w:lastRenderedPageBreak/>
         <w:t>第</w:t>
@@ -2837,7 +2711,7 @@
       <w:pPr>
         <w:pStyle w:val="2"/>
       </w:pPr>
-      <w:bookmarkStart w:id="3" w:name="_Toc137546262"/>
+      <w:bookmarkStart w:id="3" w:name="_Toc140244554"/>
       <w:r>
         <w:rPr>
           <w:rFonts w:hint="eastAsia"/>
@@ -2919,12 +2793,14 @@
         </w:rPr>
         <w:t>默认管理员账号：</w:t>
       </w:r>
+      <w:proofErr w:type="gramStart"/>
       <w:r>
         <w:rPr>
           <w:rFonts w:hint="eastAsia"/>
         </w:rPr>
         <w:t>admin</w:t>
       </w:r>
+      <w:proofErr w:type="gramEnd"/>
     </w:p>
     <w:p>
       <w:pPr>
@@ -2948,7 +2824,7 @@
         <w:pStyle w:val="2"/>
       </w:pPr>
       <w:bookmarkStart w:id="4" w:name="_Toc369271068"/>
-      <w:bookmarkStart w:id="5" w:name="_Toc137546263"/>
+      <w:bookmarkStart w:id="5" w:name="_Toc140244555"/>
       <w:r>
         <w:rPr>
           <w:rFonts w:hint="eastAsia"/>
@@ -3059,7 +2935,7 @@
       <w:pPr>
         <w:pStyle w:val="2"/>
       </w:pPr>
-      <w:bookmarkStart w:id="6" w:name="_Toc137546264"/>
+      <w:bookmarkStart w:id="6" w:name="_Toc140244556"/>
       <w:r>
         <w:rPr>
           <w:rFonts w:hint="eastAsia"/>
@@ -3248,7 +3124,21 @@
         <w:rPr>
           <w:rFonts w:hint="eastAsia"/>
         </w:rPr>
-        <w:t>、点击饼图相应部分可对设备进行筛选；</w:t>
+        <w:t>、点击</w:t>
+      </w:r>
+      <w:proofErr w:type="gramStart"/>
+      <w:r>
+        <w:rPr>
+          <w:rFonts w:hint="eastAsia"/>
+        </w:rPr>
+        <w:t>饼图相应</w:t>
+      </w:r>
+      <w:proofErr w:type="gramEnd"/>
+      <w:r>
+        <w:rPr>
+          <w:rFonts w:hint="eastAsia"/>
+        </w:rPr>
+        <w:t>部分可对设备进行筛选；</w:t>
       </w:r>
     </w:p>
     <w:p>
@@ -3320,7 +3210,7 @@
         <w:pStyle w:val="2"/>
       </w:pPr>
       <w:bookmarkStart w:id="7" w:name="_Toc131176833"/>
-      <w:bookmarkStart w:id="8" w:name="_Toc137546265"/>
+      <w:bookmarkStart w:id="8" w:name="_Toc140244557"/>
       <w:r>
         <w:rPr>
           <w:rFonts w:hint="eastAsia"/>
@@ -3384,24 +3274,38 @@
       <w:r>
         <w:t>\</w:t>
       </w:r>
-      <w:r>
-        <w:t>webapps\</w:t>
-      </w:r>
+      <w:proofErr w:type="spellStart"/>
+      <w:r>
+        <w:t>webapps</w:t>
+      </w:r>
+      <w:proofErr w:type="spellEnd"/>
+      <w:r>
+        <w:t>\</w:t>
+      </w:r>
+      <w:proofErr w:type="spellStart"/>
       <w:r>
         <w:t>ap</w:t>
       </w:r>
-      <w:r>
-        <w:t>\WEB-INF\classes\config</w:t>
-      </w:r>
+      <w:proofErr w:type="spellEnd"/>
+      <w:r>
+        <w:t>\WEB-INF\classes\</w:t>
+      </w:r>
+      <w:proofErr w:type="spellStart"/>
+      <w:r>
+        <w:t>config</w:t>
+      </w:r>
+      <w:proofErr w:type="spellEnd"/>
       <w:r>
         <w:rPr>
           <w:rFonts w:hint="eastAsia"/>
         </w:rPr>
         <w:t>\</w:t>
       </w:r>
+      <w:proofErr w:type="spellStart"/>
       <w:r>
         <w:t>config.yml</w:t>
       </w:r>
+      <w:proofErr w:type="spellEnd"/>
       <w:r>
         <w:t>文件</w:t>
       </w:r>
@@ -3411,18 +3315,22 @@
         </w:rPr>
         <w:t>，修改</w:t>
       </w:r>
+      <w:proofErr w:type="spellStart"/>
       <w:r>
         <w:t>oem</w:t>
       </w:r>
+      <w:proofErr w:type="spellEnd"/>
       <w:r>
         <w:t>部分</w:t>
       </w:r>
       <w:r>
         <w:t>，</w:t>
       </w:r>
+      <w:proofErr w:type="spellStart"/>
       <w:r>
         <w:t>oem</w:t>
       </w:r>
+      <w:proofErr w:type="spellEnd"/>
       <w:r>
         <w:t>内容修改后，修改静态资源时间戳（首次部署不需要），无需清理浏览器缓存即可生效。</w:t>
       </w:r>
@@ -3476,7 +3384,7 @@
       <w:pPr>
         <w:pStyle w:val="2"/>
       </w:pPr>
-      <w:bookmarkStart w:id="9" w:name="_Toc137546266"/>
+      <w:bookmarkStart w:id="9" w:name="_Toc140244558"/>
       <w:r>
         <w:rPr>
           <w:rFonts w:hint="eastAsia"/>
@@ -3495,7 +3403,7 @@
       <w:pPr>
         <w:pStyle w:val="3"/>
       </w:pPr>
-      <w:bookmarkStart w:id="10" w:name="_Toc137546267"/>
+      <w:bookmarkStart w:id="10" w:name="_Toc140244559"/>
       <w:r>
         <w:rPr>
           <w:rFonts w:hint="eastAsia"/>
@@ -3555,12 +3463,48 @@
         <w:rPr>
           <w:b/>
         </w:rPr>
-        <w:t>/etc/rc.d/rc.local</w:t>
-      </w:r>
+        <w:t>/</w:t>
+      </w:r>
+      <w:proofErr w:type="spellStart"/>
       <w:r>
         <w:rPr>
           <w:b/>
         </w:rPr>
+        <w:t>etc</w:t>
+      </w:r>
+      <w:proofErr w:type="spellEnd"/>
+      <w:r>
+        <w:rPr>
+          <w:b/>
+        </w:rPr>
+        <w:t>/</w:t>
+      </w:r>
+      <w:proofErr w:type="spellStart"/>
+      <w:r>
+        <w:rPr>
+          <w:b/>
+        </w:rPr>
+        <w:t>rc.d</w:t>
+      </w:r>
+      <w:proofErr w:type="spellEnd"/>
+      <w:r>
+        <w:rPr>
+          <w:b/>
+        </w:rPr>
+        <w:t>/</w:t>
+      </w:r>
+      <w:proofErr w:type="spellStart"/>
+      <w:r>
+        <w:rPr>
+          <w:b/>
+        </w:rPr>
+        <w:t>rc.local</w:t>
+      </w:r>
+      <w:proofErr w:type="spellEnd"/>
+      <w:r>
+        <w:rPr>
+          <w:b/>
+        </w:rPr>
         <w:t>文件</w:t>
       </w:r>
     </w:p>
@@ -3568,26 +3512,65 @@
       <w:pPr>
         <w:ind w:firstLine="480"/>
       </w:pPr>
-      <w:r>
-        <w:rPr>
-          <w:rFonts w:hint="eastAsia"/>
-        </w:rPr>
-        <w:t>su root</w:t>
-      </w:r>
-    </w:p>
-    <w:p>
-      <w:pPr>
-        <w:ind w:firstLine="480"/>
-      </w:pPr>
-      <w:r>
-        <w:rPr>
-          <w:rFonts w:hint="eastAsia"/>
-        </w:rPr>
-        <w:t xml:space="preserve">vim </w:t>
-      </w:r>
-      <w:r>
-        <w:t>/etc/rc.d/rc.local</w:t>
-      </w:r>
+      <w:proofErr w:type="spellStart"/>
+      <w:proofErr w:type="gramStart"/>
+      <w:r>
+        <w:rPr>
+          <w:rFonts w:hint="eastAsia"/>
+        </w:rPr>
+        <w:t>su</w:t>
+      </w:r>
+      <w:proofErr w:type="spellEnd"/>
+      <w:proofErr w:type="gramEnd"/>
+      <w:r>
+        <w:rPr>
+          <w:rFonts w:hint="eastAsia"/>
+        </w:rPr>
+        <w:t xml:space="preserve"> root</w:t>
+      </w:r>
+    </w:p>
+    <w:p>
+      <w:pPr>
+        <w:ind w:firstLine="480"/>
+      </w:pPr>
+      <w:proofErr w:type="gramStart"/>
+      <w:r>
+        <w:rPr>
+          <w:rFonts w:hint="eastAsia"/>
+        </w:rPr>
+        <w:t>vim</w:t>
+      </w:r>
+      <w:proofErr w:type="gramEnd"/>
+      <w:r>
+        <w:rPr>
+          <w:rFonts w:hint="eastAsia"/>
+        </w:rPr>
+        <w:t xml:space="preserve"> </w:t>
+      </w:r>
+      <w:r>
+        <w:t>/</w:t>
+      </w:r>
+      <w:proofErr w:type="spellStart"/>
+      <w:r>
+        <w:t>etc</w:t>
+      </w:r>
+      <w:proofErr w:type="spellEnd"/>
+      <w:r>
+        <w:t>/</w:t>
+      </w:r>
+      <w:proofErr w:type="spellStart"/>
+      <w:r>
+        <w:t>rc.d</w:t>
+      </w:r>
+      <w:proofErr w:type="spellEnd"/>
+      <w:r>
+        <w:t>/</w:t>
+      </w:r>
+      <w:proofErr w:type="spellStart"/>
+      <w:r>
+        <w:t>rc.local</w:t>
+      </w:r>
+      <w:proofErr w:type="spellEnd"/>
     </w:p>
     <w:p>
       <w:pPr>
@@ -3649,11 +3632,49 @@
           <w:color w:val="000000" w:themeColor="text1"/>
         </w:rPr>
       </w:pPr>
-      <w:r>
-        <w:rPr>
-          <w:color w:val="000000" w:themeColor="text1"/>
-        </w:rPr>
-        <w:t>su - oracle -lc "/opt/oracle/product/19c/dbhome_1/bin/lsnrctl start"</w:t>
+      <w:proofErr w:type="spellStart"/>
+      <w:proofErr w:type="gramStart"/>
+      <w:r>
+        <w:rPr>
+          <w:color w:val="000000" w:themeColor="text1"/>
+        </w:rPr>
+        <w:t>su</w:t>
+      </w:r>
+      <w:proofErr w:type="spellEnd"/>
+      <w:proofErr w:type="gramEnd"/>
+      <w:r>
+        <w:rPr>
+          <w:color w:val="000000" w:themeColor="text1"/>
+        </w:rPr>
+        <w:t xml:space="preserve"> - oracle -</w:t>
+      </w:r>
+      <w:proofErr w:type="spellStart"/>
+      <w:r>
+        <w:rPr>
+          <w:color w:val="000000" w:themeColor="text1"/>
+        </w:rPr>
+        <w:t>lc</w:t>
+      </w:r>
+      <w:proofErr w:type="spellEnd"/>
+      <w:r>
+        <w:rPr>
+          <w:color w:val="000000" w:themeColor="text1"/>
+        </w:rPr>
+        <w:t xml:space="preserve"> "/opt/oracle/product/19c/dbhome_1/bin/</w:t>
+      </w:r>
+      <w:proofErr w:type="spellStart"/>
+      <w:r>
+        <w:rPr>
+          <w:color w:val="000000" w:themeColor="text1"/>
+        </w:rPr>
+        <w:t>lsnrctl</w:t>
+      </w:r>
+      <w:proofErr w:type="spellEnd"/>
+      <w:r>
+        <w:rPr>
+          <w:color w:val="000000" w:themeColor="text1"/>
+        </w:rPr>
+        <w:t xml:space="preserve"> start"</w:t>
       </w:r>
     </w:p>
     <w:p>
@@ -3699,11 +3720,49 @@
           <w:color w:val="000000" w:themeColor="text1"/>
         </w:rPr>
       </w:pPr>
-      <w:r>
-        <w:rPr>
-          <w:color w:val="000000" w:themeColor="text1"/>
-        </w:rPr>
-        <w:t>su - oracle -lc "/opt/oracle/product/19c/dbhome_1/bin/dbstart"</w:t>
+      <w:proofErr w:type="spellStart"/>
+      <w:proofErr w:type="gramStart"/>
+      <w:r>
+        <w:rPr>
+          <w:color w:val="000000" w:themeColor="text1"/>
+        </w:rPr>
+        <w:t>su</w:t>
+      </w:r>
+      <w:proofErr w:type="spellEnd"/>
+      <w:proofErr w:type="gramEnd"/>
+      <w:r>
+        <w:rPr>
+          <w:color w:val="000000" w:themeColor="text1"/>
+        </w:rPr>
+        <w:t xml:space="preserve"> - oracle -</w:t>
+      </w:r>
+      <w:proofErr w:type="spellStart"/>
+      <w:r>
+        <w:rPr>
+          <w:color w:val="000000" w:themeColor="text1"/>
+        </w:rPr>
+        <w:t>lc</w:t>
+      </w:r>
+      <w:proofErr w:type="spellEnd"/>
+      <w:r>
+        <w:rPr>
+          <w:color w:val="000000" w:themeColor="text1"/>
+        </w:rPr>
+        <w:t xml:space="preserve"> "/opt/oracle/product/19c/dbhome_1/bin/</w:t>
+      </w:r>
+      <w:proofErr w:type="spellStart"/>
+      <w:r>
+        <w:rPr>
+          <w:color w:val="000000" w:themeColor="text1"/>
+        </w:rPr>
+        <w:t>dbstart</w:t>
+      </w:r>
+      <w:proofErr w:type="spellEnd"/>
+      <w:r>
+        <w:rPr>
+          <w:color w:val="000000" w:themeColor="text1"/>
+        </w:rPr>
+        <w:t>"</w:t>
       </w:r>
     </w:p>
     <w:p>
@@ -3727,6 +3786,7 @@
         </w:rPr>
         <w:t>启动</w:t>
       </w:r>
+      <w:proofErr w:type="spellStart"/>
       <w:r>
         <w:rPr>
           <w:rFonts w:hint="eastAsia"/>
@@ -3734,19 +3794,86 @@
         </w:rPr>
         <w:t>redis</w:t>
       </w:r>
-    </w:p>
-    <w:p>
-      <w:pPr>
-        <w:ind w:firstLine="480"/>
-        <w:rPr>
-          <w:color w:val="000000" w:themeColor="text1"/>
-        </w:rPr>
-      </w:pPr>
-      <w:r>
-        <w:rPr>
-          <w:color w:val="000000" w:themeColor="text1"/>
-        </w:rPr>
-        <w:t>nohup /opt/redis-7.0.9/src/redis-server /opt/redis-7.0.9/redis.conf &gt; /dev/null 2&gt;&amp;1 &amp;</w:t>
+      <w:proofErr w:type="spellEnd"/>
+    </w:p>
+    <w:p>
+      <w:pPr>
+        <w:ind w:firstLine="480"/>
+        <w:rPr>
+          <w:color w:val="000000" w:themeColor="text1"/>
+        </w:rPr>
+      </w:pPr>
+      <w:proofErr w:type="spellStart"/>
+      <w:proofErr w:type="gramStart"/>
+      <w:r>
+        <w:rPr>
+          <w:color w:val="000000" w:themeColor="text1"/>
+        </w:rPr>
+        <w:t>nohup</w:t>
+      </w:r>
+      <w:proofErr w:type="spellEnd"/>
+      <w:proofErr w:type="gramEnd"/>
+      <w:r>
+        <w:rPr>
+          <w:color w:val="000000" w:themeColor="text1"/>
+        </w:rPr>
+        <w:t xml:space="preserve"> /opt/redis-7.0.9/</w:t>
+      </w:r>
+      <w:proofErr w:type="spellStart"/>
+      <w:r>
+        <w:rPr>
+          <w:color w:val="000000" w:themeColor="text1"/>
+        </w:rPr>
+        <w:t>src</w:t>
+      </w:r>
+      <w:proofErr w:type="spellEnd"/>
+      <w:r>
+        <w:rPr>
+          <w:color w:val="000000" w:themeColor="text1"/>
+        </w:rPr>
+        <w:t>/</w:t>
+      </w:r>
+      <w:proofErr w:type="spellStart"/>
+      <w:r>
+        <w:rPr>
+          <w:color w:val="000000" w:themeColor="text1"/>
+        </w:rPr>
+        <w:t>redis</w:t>
+      </w:r>
+      <w:proofErr w:type="spellEnd"/>
+      <w:r>
+        <w:rPr>
+          <w:color w:val="000000" w:themeColor="text1"/>
+        </w:rPr>
+        <w:t>-server /opt/redis-7.0.9/</w:t>
+      </w:r>
+      <w:proofErr w:type="spellStart"/>
+      <w:r>
+        <w:rPr>
+          <w:color w:val="000000" w:themeColor="text1"/>
+        </w:rPr>
+        <w:t>redis.conf</w:t>
+      </w:r>
+      <w:proofErr w:type="spellEnd"/>
+      <w:r>
+        <w:rPr>
+          <w:color w:val="000000" w:themeColor="text1"/>
+        </w:rPr>
+        <w:t xml:space="preserve"> &gt; /</w:t>
+      </w:r>
+      <w:proofErr w:type="spellStart"/>
+      <w:r>
+        <w:rPr>
+          <w:color w:val="000000" w:themeColor="text1"/>
+        </w:rPr>
+        <w:t>dev</w:t>
+      </w:r>
+      <w:proofErr w:type="spellEnd"/>
+      <w:r>
+        <w:rPr>
+          <w:color w:val="000000" w:themeColor="text1"/>
+        </w:rPr>
+        <w:t>/null 2&gt;&amp;1 &amp;</w:t>
       </w:r>
     </w:p>
     <w:p>
@@ -3786,11 +3913,49 @@
           <w:color w:val="000000" w:themeColor="text1"/>
         </w:rPr>
       </w:pPr>
-      <w:r>
-        <w:rPr>
-          <w:color w:val="000000" w:themeColor="text1"/>
-        </w:rPr>
-        <w:t>nohup /usr/local/ac -o file &gt; /dev/null 2&gt;&amp;1 &amp;</w:t>
+      <w:proofErr w:type="spellStart"/>
+      <w:proofErr w:type="gramStart"/>
+      <w:r>
+        <w:rPr>
+          <w:color w:val="000000" w:themeColor="text1"/>
+        </w:rPr>
+        <w:t>nohup</w:t>
+      </w:r>
+      <w:proofErr w:type="spellEnd"/>
+      <w:proofErr w:type="gramEnd"/>
+      <w:r>
+        <w:rPr>
+          <w:color w:val="000000" w:themeColor="text1"/>
+        </w:rPr>
+        <w:t xml:space="preserve"> /</w:t>
+      </w:r>
+      <w:proofErr w:type="spellStart"/>
+      <w:r>
+        <w:rPr>
+          <w:color w:val="000000" w:themeColor="text1"/>
+        </w:rPr>
+        <w:t>usr</w:t>
+      </w:r>
+      <w:proofErr w:type="spellEnd"/>
+      <w:r>
+        <w:rPr>
+          <w:color w:val="000000" w:themeColor="text1"/>
+        </w:rPr>
+        <w:t>/local/ac -o file &gt; /</w:t>
+      </w:r>
+      <w:proofErr w:type="spellStart"/>
+      <w:r>
+        <w:rPr>
+          <w:color w:val="000000" w:themeColor="text1"/>
+        </w:rPr>
+        <w:t>dev</w:t>
+      </w:r>
+      <w:proofErr w:type="spellEnd"/>
+      <w:r>
+        <w:rPr>
+          <w:color w:val="000000" w:themeColor="text1"/>
+        </w:rPr>
+        <w:t>/null 2&gt;&amp;1 &amp;</w:t>
       </w:r>
     </w:p>
     <w:p>
@@ -3829,11 +3994,49 @@
           <w:color w:val="000000" w:themeColor="text1"/>
         </w:rPr>
       </w:pPr>
-      <w:r>
-        <w:rPr>
-          <w:color w:val="000000" w:themeColor="text1"/>
-        </w:rPr>
-        <w:t>nohup /usr/local/ad -o file &gt; /dev/null 2&gt;&amp;1 &amp;</w:t>
+      <w:proofErr w:type="spellStart"/>
+      <w:proofErr w:type="gramStart"/>
+      <w:r>
+        <w:rPr>
+          <w:color w:val="000000" w:themeColor="text1"/>
+        </w:rPr>
+        <w:t>nohup</w:t>
+      </w:r>
+      <w:proofErr w:type="spellEnd"/>
+      <w:proofErr w:type="gramEnd"/>
+      <w:r>
+        <w:rPr>
+          <w:color w:val="000000" w:themeColor="text1"/>
+        </w:rPr>
+        <w:t xml:space="preserve"> /</w:t>
+      </w:r>
+      <w:proofErr w:type="spellStart"/>
+      <w:r>
+        <w:rPr>
+          <w:color w:val="000000" w:themeColor="text1"/>
+        </w:rPr>
+        <w:t>usr</w:t>
+      </w:r>
+      <w:proofErr w:type="spellEnd"/>
+      <w:r>
+        <w:rPr>
+          <w:color w:val="000000" w:themeColor="text1"/>
+        </w:rPr>
+        <w:t>/local/ad -o file &gt; /</w:t>
+      </w:r>
+      <w:proofErr w:type="spellStart"/>
+      <w:r>
+        <w:rPr>
+          <w:color w:val="000000" w:themeColor="text1"/>
+        </w:rPr>
+        <w:t>dev</w:t>
+      </w:r>
+      <w:proofErr w:type="spellEnd"/>
+      <w:r>
+        <w:rPr>
+          <w:color w:val="000000" w:themeColor="text1"/>
+        </w:rPr>
+        <w:t>/null 2&gt;&amp;1 &amp;</w:t>
       </w:r>
     </w:p>
     <w:p>
@@ -3908,12 +4111,14 @@
         </w:rPr>
         <w:t>、</w:t>
       </w:r>
+      <w:proofErr w:type="spellStart"/>
       <w:r>
         <w:rPr>
           <w:b/>
         </w:rPr>
         <w:t>rc.local</w:t>
       </w:r>
+      <w:proofErr w:type="spellEnd"/>
       <w:r>
         <w:rPr>
           <w:b/>
@@ -3925,9 +4130,13 @@
       <w:pPr>
         <w:ind w:firstLine="480"/>
       </w:pPr>
+      <w:proofErr w:type="spellStart"/>
+      <w:proofErr w:type="gramStart"/>
       <w:r>
         <w:t>chmod</w:t>
       </w:r>
+      <w:proofErr w:type="spellEnd"/>
+      <w:proofErr w:type="gramEnd"/>
       <w:r>
         <w:rPr>
           <w:rFonts w:hint="eastAsia"/>
@@ -3944,8 +4153,29 @@
         <w:t xml:space="preserve"> </w:t>
       </w:r>
       <w:r>
-        <w:t>/etc/rc.d/rc.local</w:t>
-      </w:r>
+        <w:t>/</w:t>
+      </w:r>
+      <w:proofErr w:type="spellStart"/>
+      <w:r>
+        <w:t>etc</w:t>
+      </w:r>
+      <w:proofErr w:type="spellEnd"/>
+      <w:r>
+        <w:t>/</w:t>
+      </w:r>
+      <w:proofErr w:type="spellStart"/>
+      <w:r>
+        <w:t>rc.d</w:t>
+      </w:r>
+      <w:proofErr w:type="spellEnd"/>
+      <w:r>
+        <w:t>/</w:t>
+      </w:r>
+      <w:proofErr w:type="spellStart"/>
+      <w:r>
+        <w:t>rc.local</w:t>
+      </w:r>
+      <w:proofErr w:type="spellEnd"/>
     </w:p>
     <w:p>
       <w:pPr>
@@ -3989,7 +4219,15 @@
         <w:t>oracle</w:t>
       </w:r>
       <w:r>
-        <w:t>开机启动，除了以上配置外，还需一些其他设置</w:t>
+        <w:t>开机启动，除了以上配置外，还</w:t>
+      </w:r>
+      <w:proofErr w:type="gramStart"/>
+      <w:r>
+        <w:t>需一些</w:t>
+      </w:r>
+      <w:proofErr w:type="gramEnd"/>
+      <w:r>
+        <w:t>其他设置</w:t>
       </w:r>
     </w:p>
     <w:p>
@@ -4015,8 +4253,21 @@
         <w:t>用户修改</w:t>
       </w:r>
       <w:r>
-        <w:t xml:space="preserve"> /etc/oratab</w:t>
-      </w:r>
+        <w:t xml:space="preserve"> /</w:t>
+      </w:r>
+      <w:proofErr w:type="spellStart"/>
+      <w:r>
+        <w:t>etc</w:t>
+      </w:r>
+      <w:proofErr w:type="spellEnd"/>
+      <w:r>
+        <w:t>/</w:t>
+      </w:r>
+      <w:proofErr w:type="spellStart"/>
+      <w:r>
+        <w:t>oratab</w:t>
+      </w:r>
+      <w:proofErr w:type="spellEnd"/>
       <w:r>
         <w:t>文件</w:t>
       </w:r>
@@ -4040,26 +4291,51 @@
       <w:pPr>
         <w:ind w:firstLine="480"/>
       </w:pPr>
-      <w:r>
-        <w:rPr>
-          <w:rFonts w:hint="eastAsia"/>
-        </w:rPr>
-        <w:t>su root</w:t>
-      </w:r>
-    </w:p>
-    <w:p>
-      <w:pPr>
-        <w:ind w:firstLine="480"/>
-      </w:pPr>
+      <w:proofErr w:type="spellStart"/>
+      <w:proofErr w:type="gramStart"/>
+      <w:r>
+        <w:rPr>
+          <w:rFonts w:hint="eastAsia"/>
+        </w:rPr>
+        <w:t>su</w:t>
+      </w:r>
+      <w:proofErr w:type="spellEnd"/>
+      <w:proofErr w:type="gramEnd"/>
+      <w:r>
+        <w:rPr>
+          <w:rFonts w:hint="eastAsia"/>
+        </w:rPr>
+        <w:t xml:space="preserve"> root</w:t>
+      </w:r>
+    </w:p>
+    <w:p>
+      <w:pPr>
+        <w:ind w:firstLine="480"/>
+      </w:pPr>
+      <w:proofErr w:type="gramStart"/>
       <w:r>
         <w:t>vi</w:t>
       </w:r>
       <w:r>
         <w:t>m</w:t>
       </w:r>
-      <w:r>
-        <w:t xml:space="preserve"> /etc/oratab</w:t>
-      </w:r>
+      <w:proofErr w:type="gramEnd"/>
+      <w:r>
+        <w:t xml:space="preserve"> /</w:t>
+      </w:r>
+      <w:proofErr w:type="spellStart"/>
+      <w:r>
+        <w:t>etc</w:t>
+      </w:r>
+      <w:proofErr w:type="spellEnd"/>
+      <w:r>
+        <w:t>/</w:t>
+      </w:r>
+      <w:proofErr w:type="spellStart"/>
+      <w:r>
+        <w:t>oratab</w:t>
+      </w:r>
+      <w:proofErr w:type="spellEnd"/>
     </w:p>
     <w:p>
       <w:pPr>
@@ -4094,8 +4370,15 @@
       <w:pPr>
         <w:ind w:firstLine="480"/>
       </w:pPr>
-      <w:r>
-        <w:t>orcl:/data1/opt/oracle/app/oracle/product/19/dbhome_1:N</w:t>
+      <w:proofErr w:type="spellStart"/>
+      <w:proofErr w:type="gramStart"/>
+      <w:r>
+        <w:t>orcl</w:t>
+      </w:r>
+      <w:proofErr w:type="spellEnd"/>
+      <w:proofErr w:type="gramEnd"/>
+      <w:r>
+        <w:t>:/data1/opt/oracle/app/oracle/product/19/dbhome_1:N</w:t>
       </w:r>
     </w:p>
     <w:p>
@@ -4126,15 +4409,19 @@
         </w:rPr>
         <w:t>用户修改</w:t>
       </w:r>
+      <w:proofErr w:type="spellStart"/>
       <w:r>
         <w:t>dbstart</w:t>
       </w:r>
+      <w:proofErr w:type="spellEnd"/>
       <w:r>
         <w:t>及</w:t>
       </w:r>
+      <w:proofErr w:type="spellStart"/>
       <w:r>
         <w:t>dbshut</w:t>
       </w:r>
+      <w:proofErr w:type="spellEnd"/>
       <w:r>
         <w:t>文件</w:t>
       </w:r>
@@ -4143,25 +4430,47 @@
       <w:pPr>
         <w:ind w:firstLine="480"/>
       </w:pPr>
-      <w:r>
-        <w:t>su - oracle</w:t>
-      </w:r>
-    </w:p>
-    <w:p>
-      <w:pPr>
-        <w:ind w:firstLine="480"/>
-      </w:pPr>
-      <w:r>
-        <w:t>cd $ORACLE_HOME/bin</w:t>
-      </w:r>
-    </w:p>
-    <w:p>
-      <w:pPr>
-        <w:ind w:firstLine="480"/>
-      </w:pPr>
-      <w:r>
-        <w:t>vim dbstart</w:t>
-      </w:r>
+      <w:proofErr w:type="spellStart"/>
+      <w:proofErr w:type="gramStart"/>
+      <w:r>
+        <w:t>su</w:t>
+      </w:r>
+      <w:proofErr w:type="spellEnd"/>
+      <w:proofErr w:type="gramEnd"/>
+      <w:r>
+        <w:t xml:space="preserve"> - oracle</w:t>
+      </w:r>
+    </w:p>
+    <w:p>
+      <w:pPr>
+        <w:ind w:firstLine="480"/>
+      </w:pPr>
+      <w:proofErr w:type="gramStart"/>
+      <w:r>
+        <w:t>cd</w:t>
+      </w:r>
+      <w:proofErr w:type="gramEnd"/>
+      <w:r>
+        <w:t xml:space="preserve"> $ORACLE_HOME/bin</w:t>
+      </w:r>
+    </w:p>
+    <w:p>
+      <w:pPr>
+        <w:ind w:firstLine="480"/>
+      </w:pPr>
+      <w:proofErr w:type="gramStart"/>
+      <w:r>
+        <w:t>vim</w:t>
+      </w:r>
+      <w:proofErr w:type="gramEnd"/>
+      <w:r>
+        <w:t xml:space="preserve"> </w:t>
+      </w:r>
+      <w:proofErr w:type="spellStart"/>
+      <w:r>
+        <w:t>dbstart</w:t>
+      </w:r>
+      <w:proofErr w:type="spellEnd"/>
     </w:p>
     <w:p>
       <w:pPr>
@@ -4196,9 +4505,19 @@
       <w:pPr>
         <w:ind w:firstLine="480"/>
       </w:pPr>
-      <w:r>
-        <w:t>vim dbshut</w:t>
-      </w:r>
+      <w:proofErr w:type="gramStart"/>
+      <w:r>
+        <w:t>vim</w:t>
+      </w:r>
+      <w:proofErr w:type="gramEnd"/>
+      <w:r>
+        <w:t xml:space="preserve"> </w:t>
+      </w:r>
+      <w:proofErr w:type="spellStart"/>
+      <w:r>
+        <w:t>dbshut</w:t>
+      </w:r>
+      <w:proofErr w:type="spellEnd"/>
     </w:p>
     <w:p>
       <w:pPr>
@@ -4250,7 +4569,7 @@
       <w:pPr>
         <w:pStyle w:val="3"/>
       </w:pPr>
-      <w:bookmarkStart w:id="11" w:name="_Toc137546268"/>
+      <w:bookmarkStart w:id="11" w:name="_Toc140244560"/>
       <w:r>
         <w:rPr>
           <w:rFonts w:hint="eastAsia"/>
@@ -4264,11 +4583,19 @@
         </w:rPr>
         <w:t xml:space="preserve"> </w:t>
       </w:r>
-      <w:r>
-        <w:rPr>
-          <w:rFonts w:hint="eastAsia"/>
-        </w:rPr>
-        <w:t>手动启停</w:t>
+      <w:proofErr w:type="gramStart"/>
+      <w:r>
+        <w:rPr>
+          <w:rFonts w:hint="eastAsia"/>
+        </w:rPr>
+        <w:t>手动启</w:t>
+      </w:r>
+      <w:proofErr w:type="gramEnd"/>
+      <w:r>
+        <w:rPr>
+          <w:rFonts w:hint="eastAsia"/>
+        </w:rPr>
+        <w:t>停</w:t>
       </w:r>
       <w:bookmarkEnd w:id="11"/>
     </w:p>
@@ -4327,8 +4654,23 @@
       <w:pPr>
         <w:ind w:firstLine="480"/>
       </w:pPr>
-      <w:r>
-        <w:t xml:space="preserve">nohup /usr/local/ac -o </w:t>
+      <w:proofErr w:type="spellStart"/>
+      <w:proofErr w:type="gramStart"/>
+      <w:r>
+        <w:t>nohup</w:t>
+      </w:r>
+      <w:proofErr w:type="spellEnd"/>
+      <w:proofErr w:type="gramEnd"/>
+      <w:r>
+        <w:t xml:space="preserve"> /</w:t>
+      </w:r>
+      <w:proofErr w:type="spellStart"/>
+      <w:r>
+        <w:t>usr</w:t>
+      </w:r>
+      <w:proofErr w:type="spellEnd"/>
+      <w:r>
+        <w:t xml:space="preserve">/local/ac -o </w:t>
       </w:r>
       <w:r>
         <w:rPr>
@@ -4383,9 +4725,13 @@
       <w:pPr>
         <w:ind w:firstLine="480"/>
       </w:pPr>
+      <w:proofErr w:type="spellStart"/>
+      <w:proofErr w:type="gramStart"/>
       <w:r>
         <w:t>ps</w:t>
       </w:r>
+      <w:proofErr w:type="spellEnd"/>
+      <w:proofErr w:type="gramEnd"/>
       <w:r>
         <w:rPr>
           <w:rFonts w:hint="eastAsia"/>
@@ -4481,9 +4827,11 @@
       <w:pPr>
         <w:ind w:firstLine="480"/>
       </w:pPr>
+      <w:proofErr w:type="gramStart"/>
       <w:r>
         <w:t>kill</w:t>
       </w:r>
+      <w:proofErr w:type="gramEnd"/>
       <w:r>
         <w:rPr>
           <w:rFonts w:hint="eastAsia"/>
@@ -4555,8 +4903,23 @@
       <w:pPr>
         <w:ind w:firstLine="480"/>
       </w:pPr>
-      <w:r>
-        <w:t>nohup /usr/local/ad</w:t>
+      <w:proofErr w:type="spellStart"/>
+      <w:proofErr w:type="gramStart"/>
+      <w:r>
+        <w:t>nohup</w:t>
+      </w:r>
+      <w:proofErr w:type="spellEnd"/>
+      <w:proofErr w:type="gramEnd"/>
+      <w:r>
+        <w:t xml:space="preserve"> /</w:t>
+      </w:r>
+      <w:proofErr w:type="spellStart"/>
+      <w:r>
+        <w:t>usr</w:t>
+      </w:r>
+      <w:proofErr w:type="spellEnd"/>
+      <w:r>
+        <w:t>/local/ad</w:t>
       </w:r>
       <w:r>
         <w:t xml:space="preserve"> -o </w:t>
@@ -4612,9 +4975,13 @@
       <w:pPr>
         <w:ind w:firstLine="480"/>
       </w:pPr>
+      <w:proofErr w:type="spellStart"/>
+      <w:proofErr w:type="gramStart"/>
       <w:r>
         <w:t>ps</w:t>
       </w:r>
+      <w:proofErr w:type="spellEnd"/>
+      <w:proofErr w:type="gramEnd"/>
       <w:r>
         <w:rPr>
           <w:rFonts w:hint="eastAsia"/>
@@ -4710,9 +5077,11 @@
       <w:pPr>
         <w:ind w:firstLine="480"/>
       </w:pPr>
+      <w:proofErr w:type="gramStart"/>
       <w:r>
         <w:t>kill</w:t>
       </w:r>
+      <w:proofErr w:type="gramEnd"/>
       <w:r>
         <w:rPr>
           <w:rFonts w:hint="eastAsia"/>
@@ -4763,6 +5132,7 @@
         </w:rPr>
         <w:t>缓存数据库</w:t>
       </w:r>
+      <w:proofErr w:type="spellStart"/>
       <w:r>
         <w:rPr>
           <w:rFonts w:hint="eastAsia"/>
@@ -4770,6 +5140,7 @@
         </w:rPr>
         <w:t>redis</w:t>
       </w:r>
+      <w:proofErr w:type="spellEnd"/>
     </w:p>
     <w:p>
       <w:pPr>
@@ -4789,15 +5160,46 @@
       <w:pPr>
         <w:ind w:firstLine="480"/>
       </w:pPr>
-      <w:r>
-        <w:rPr>
-          <w:rFonts w:hint="eastAsia"/>
-        </w:rPr>
-        <w:t xml:space="preserve">nohup </w:t>
-      </w:r>
-      <w:r>
-        <w:t>/opt/redis-7.0.9/src/redis-server /opt/redis-7.0.9/redis.conf</w:t>
-      </w:r>
+      <w:proofErr w:type="spellStart"/>
+      <w:proofErr w:type="gramStart"/>
+      <w:r>
+        <w:rPr>
+          <w:rFonts w:hint="eastAsia"/>
+        </w:rPr>
+        <w:t>nohup</w:t>
+      </w:r>
+      <w:proofErr w:type="spellEnd"/>
+      <w:proofErr w:type="gramEnd"/>
+      <w:r>
+        <w:rPr>
+          <w:rFonts w:hint="eastAsia"/>
+        </w:rPr>
+        <w:t xml:space="preserve"> </w:t>
+      </w:r>
+      <w:r>
+        <w:t>/opt/redis-7.0.9/</w:t>
+      </w:r>
+      <w:proofErr w:type="spellStart"/>
+      <w:r>
+        <w:t>src</w:t>
+      </w:r>
+      <w:proofErr w:type="spellEnd"/>
+      <w:r>
+        <w:t>/</w:t>
+      </w:r>
+      <w:proofErr w:type="spellStart"/>
+      <w:r>
+        <w:t>redis</w:t>
+      </w:r>
+      <w:proofErr w:type="spellEnd"/>
+      <w:r>
+        <w:t>-server /opt/redis-7.0.9/</w:t>
+      </w:r>
+      <w:proofErr w:type="spellStart"/>
+      <w:r>
+        <w:t>redis.conf</w:t>
+      </w:r>
+      <w:proofErr w:type="spellEnd"/>
       <w:r>
         <w:rPr>
           <w:rFonts w:hint="eastAsia"/>
@@ -4825,10 +5227,23 @@
         <w:ind w:firstLine="480"/>
       </w:pPr>
       <w:r>
-        <w:t>/opt/redis-7.0.9/src/</w:t>
-      </w:r>
-      <w:r>
-        <w:t>redis-cli</w:t>
+        <w:t>/opt/redis-7.0.9/</w:t>
+      </w:r>
+      <w:proofErr w:type="spellStart"/>
+      <w:r>
+        <w:t>src</w:t>
+      </w:r>
+      <w:proofErr w:type="spellEnd"/>
+      <w:r>
+        <w:t>/</w:t>
+      </w:r>
+      <w:proofErr w:type="spellStart"/>
+      <w:r>
+        <w:t>redis</w:t>
+      </w:r>
+      <w:proofErr w:type="spellEnd"/>
+      <w:r>
+        <w:t>-cli</w:t>
       </w:r>
       <w:r>
         <w:rPr>
@@ -4886,15 +5301,19 @@
         </w:rPr>
         <w:t>使用</w:t>
       </w:r>
+      <w:proofErr w:type="spellStart"/>
       <w:r>
         <w:t>dbstart</w:t>
       </w:r>
+      <w:proofErr w:type="spellEnd"/>
       <w:r>
         <w:t>及</w:t>
       </w:r>
+      <w:proofErr w:type="spellStart"/>
       <w:r>
         <w:t>dbshut</w:t>
       </w:r>
+      <w:proofErr w:type="spellEnd"/>
       <w:r>
         <w:t>文件启停数据库，需配置以下内容（仅需配置一次即可）：</w:t>
       </w:r>
@@ -4923,8 +5342,21 @@
         <w:t>用户修改</w:t>
       </w:r>
       <w:r>
-        <w:t xml:space="preserve"> /etc/oratab</w:t>
-      </w:r>
+        <w:t xml:space="preserve"> /</w:t>
+      </w:r>
+      <w:proofErr w:type="spellStart"/>
+      <w:r>
+        <w:t>etc</w:t>
+      </w:r>
+      <w:proofErr w:type="spellEnd"/>
+      <w:r>
+        <w:t>/</w:t>
+      </w:r>
+      <w:proofErr w:type="spellStart"/>
+      <w:r>
+        <w:t>oratab</w:t>
+      </w:r>
+      <w:proofErr w:type="spellEnd"/>
       <w:r>
         <w:t>文件</w:t>
       </w:r>
@@ -4948,20 +5380,48 @@
       <w:pPr>
         <w:ind w:firstLine="480"/>
       </w:pPr>
-      <w:r>
-        <w:rPr>
-          <w:rFonts w:hint="eastAsia"/>
-        </w:rPr>
-        <w:t>su root</w:t>
-      </w:r>
-    </w:p>
-    <w:p>
-      <w:pPr>
-        <w:ind w:firstLine="480"/>
-      </w:pPr>
-      <w:r>
-        <w:t>vi /etc/oratab</w:t>
-      </w:r>
+      <w:proofErr w:type="spellStart"/>
+      <w:proofErr w:type="gramStart"/>
+      <w:r>
+        <w:rPr>
+          <w:rFonts w:hint="eastAsia"/>
+        </w:rPr>
+        <w:t>su</w:t>
+      </w:r>
+      <w:proofErr w:type="spellEnd"/>
+      <w:proofErr w:type="gramEnd"/>
+      <w:r>
+        <w:rPr>
+          <w:rFonts w:hint="eastAsia"/>
+        </w:rPr>
+        <w:t xml:space="preserve"> root</w:t>
+      </w:r>
+    </w:p>
+    <w:p>
+      <w:pPr>
+        <w:ind w:firstLine="480"/>
+      </w:pPr>
+      <w:proofErr w:type="gramStart"/>
+      <w:r>
+        <w:t>vi</w:t>
+      </w:r>
+      <w:proofErr w:type="gramEnd"/>
+      <w:r>
+        <w:t xml:space="preserve"> /</w:t>
+      </w:r>
+      <w:proofErr w:type="spellStart"/>
+      <w:r>
+        <w:t>etc</w:t>
+      </w:r>
+      <w:proofErr w:type="spellEnd"/>
+      <w:r>
+        <w:t>/</w:t>
+      </w:r>
+      <w:proofErr w:type="spellStart"/>
+      <w:r>
+        <w:t>oratab</w:t>
+      </w:r>
+      <w:proofErr w:type="spellEnd"/>
     </w:p>
     <w:p>
       <w:pPr>
@@ -4996,8 +5456,15 @@
       <w:pPr>
         <w:ind w:firstLine="480"/>
       </w:pPr>
-      <w:r>
-        <w:t>orcl:/data1/opt/oracle/app/oracle/product/19/dbhome_1:N</w:t>
+      <w:proofErr w:type="spellStart"/>
+      <w:proofErr w:type="gramStart"/>
+      <w:r>
+        <w:t>orcl</w:t>
+      </w:r>
+      <w:proofErr w:type="spellEnd"/>
+      <w:proofErr w:type="gramEnd"/>
+      <w:r>
+        <w:t>:/data1/opt/oracle/app/oracle/product/19/dbhome_1:N</w:t>
       </w:r>
     </w:p>
     <w:p>
@@ -5028,15 +5495,19 @@
         </w:rPr>
         <w:t>用户修改</w:t>
       </w:r>
+      <w:proofErr w:type="spellStart"/>
       <w:r>
         <w:t>dbstart</w:t>
       </w:r>
+      <w:proofErr w:type="spellEnd"/>
       <w:r>
         <w:t>及</w:t>
       </w:r>
+      <w:proofErr w:type="spellStart"/>
       <w:r>
         <w:t>dbshut</w:t>
       </w:r>
+      <w:proofErr w:type="spellEnd"/>
       <w:r>
         <w:t>文件</w:t>
       </w:r>
@@ -5045,25 +5516,47 @@
       <w:pPr>
         <w:ind w:firstLine="480"/>
       </w:pPr>
-      <w:r>
-        <w:t>su - oracle</w:t>
-      </w:r>
-    </w:p>
-    <w:p>
-      <w:pPr>
-        <w:ind w:firstLine="480"/>
-      </w:pPr>
-      <w:r>
-        <w:t>cd $ORACLE_HOME/bin</w:t>
-      </w:r>
-    </w:p>
-    <w:p>
-      <w:pPr>
-        <w:ind w:firstLine="480"/>
-      </w:pPr>
-      <w:r>
-        <w:t>vim dbstart</w:t>
-      </w:r>
+      <w:proofErr w:type="spellStart"/>
+      <w:proofErr w:type="gramStart"/>
+      <w:r>
+        <w:t>su</w:t>
+      </w:r>
+      <w:proofErr w:type="spellEnd"/>
+      <w:proofErr w:type="gramEnd"/>
+      <w:r>
+        <w:t xml:space="preserve"> - oracle</w:t>
+      </w:r>
+    </w:p>
+    <w:p>
+      <w:pPr>
+        <w:ind w:firstLine="480"/>
+      </w:pPr>
+      <w:proofErr w:type="gramStart"/>
+      <w:r>
+        <w:t>cd</w:t>
+      </w:r>
+      <w:proofErr w:type="gramEnd"/>
+      <w:r>
+        <w:t xml:space="preserve"> $ORACLE_HOME/bin</w:t>
+      </w:r>
+    </w:p>
+    <w:p>
+      <w:pPr>
+        <w:ind w:firstLine="480"/>
+      </w:pPr>
+      <w:proofErr w:type="gramStart"/>
+      <w:r>
+        <w:t>vim</w:t>
+      </w:r>
+      <w:proofErr w:type="gramEnd"/>
+      <w:r>
+        <w:t xml:space="preserve"> </w:t>
+      </w:r>
+      <w:proofErr w:type="spellStart"/>
+      <w:r>
+        <w:t>dbstart</w:t>
+      </w:r>
+      <w:proofErr w:type="spellEnd"/>
     </w:p>
     <w:p>
       <w:pPr>
@@ -5098,9 +5591,19 @@
       <w:pPr>
         <w:ind w:firstLine="480"/>
       </w:pPr>
-      <w:r>
-        <w:t>vim dbshut</w:t>
-      </w:r>
+      <w:proofErr w:type="gramStart"/>
+      <w:r>
+        <w:t>vim</w:t>
+      </w:r>
+      <w:proofErr w:type="gramEnd"/>
+      <w:r>
+        <w:t xml:space="preserve"> </w:t>
+      </w:r>
+      <w:proofErr w:type="spellStart"/>
+      <w:r>
+        <w:t>dbshut</w:t>
+      </w:r>
+      <w:proofErr w:type="spellEnd"/>
     </w:p>
     <w:p>
       <w:pPr>
@@ -5184,8 +5687,31 @@
       <w:pPr>
         <w:ind w:firstLine="480"/>
       </w:pPr>
-      <w:r>
-        <w:t>su - oracle -lc "/opt/oracle/product/19c/dbhome_1/bin/lsnrctl start"</w:t>
+      <w:proofErr w:type="spellStart"/>
+      <w:proofErr w:type="gramStart"/>
+      <w:r>
+        <w:t>su</w:t>
+      </w:r>
+      <w:proofErr w:type="spellEnd"/>
+      <w:proofErr w:type="gramEnd"/>
+      <w:r>
+        <w:t xml:space="preserve"> - oracle -</w:t>
+      </w:r>
+      <w:proofErr w:type="spellStart"/>
+      <w:r>
+        <w:t>lc</w:t>
+      </w:r>
+      <w:proofErr w:type="spellEnd"/>
+      <w:r>
+        <w:t xml:space="preserve"> "/opt/oracle/product/19c/dbhome_1/bin/</w:t>
+      </w:r>
+      <w:proofErr w:type="spellStart"/>
+      <w:r>
+        <w:t>lsnrctl</w:t>
+      </w:r>
+      <w:proofErr w:type="spellEnd"/>
+      <w:r>
+        <w:t xml:space="preserve"> start"</w:t>
       </w:r>
     </w:p>
     <w:p>
@@ -5227,8 +5753,31 @@
       <w:pPr>
         <w:ind w:firstLine="480"/>
       </w:pPr>
-      <w:r>
-        <w:t>su - oracle -lc "/opt/oracle/product/19c/dbhome_1/bin/dbstart"</w:t>
+      <w:proofErr w:type="spellStart"/>
+      <w:proofErr w:type="gramStart"/>
+      <w:r>
+        <w:t>su</w:t>
+      </w:r>
+      <w:proofErr w:type="spellEnd"/>
+      <w:proofErr w:type="gramEnd"/>
+      <w:r>
+        <w:t xml:space="preserve"> - oracle -</w:t>
+      </w:r>
+      <w:proofErr w:type="spellStart"/>
+      <w:r>
+        <w:t>lc</w:t>
+      </w:r>
+      <w:proofErr w:type="spellEnd"/>
+      <w:r>
+        <w:t xml:space="preserve"> "/opt/oracle/product/19c/dbhome_1/bin/</w:t>
+      </w:r>
+      <w:proofErr w:type="spellStart"/>
+      <w:r>
+        <w:t>dbstart</w:t>
+      </w:r>
+      <w:proofErr w:type="spellEnd"/>
+      <w:r>
+        <w:t>"</w:t>
       </w:r>
     </w:p>
     <w:p>
@@ -5279,8 +5828,31 @@
       <w:pPr>
         <w:ind w:firstLine="480"/>
       </w:pPr>
-      <w:r>
-        <w:t xml:space="preserve">su - oracle -lc "/opt/oracle/product/19c/dbhome_1/bin/lsnrctl </w:t>
+      <w:proofErr w:type="spellStart"/>
+      <w:proofErr w:type="gramStart"/>
+      <w:r>
+        <w:t>su</w:t>
+      </w:r>
+      <w:proofErr w:type="spellEnd"/>
+      <w:proofErr w:type="gramEnd"/>
+      <w:r>
+        <w:t xml:space="preserve"> - oracle -</w:t>
+      </w:r>
+      <w:proofErr w:type="spellStart"/>
+      <w:r>
+        <w:t>lc</w:t>
+      </w:r>
+      <w:proofErr w:type="spellEnd"/>
+      <w:r>
+        <w:t xml:space="preserve"> "/opt/oracle/product/19c/dbhome_1/bin/</w:t>
+      </w:r>
+      <w:proofErr w:type="spellStart"/>
+      <w:r>
+        <w:t>lsnrctl</w:t>
+      </w:r>
+      <w:proofErr w:type="spellEnd"/>
+      <w:r>
+        <w:t xml:space="preserve"> </w:t>
       </w:r>
       <w:r>
         <w:t>stop</w:t>
@@ -5322,11 +5894,31 @@
       <w:pPr>
         <w:ind w:firstLine="480"/>
       </w:pPr>
-      <w:r>
-        <w:t>su - oracle -lc "/opt/oracle/product/19c/dbhome_1/bin/</w:t>
-      </w:r>
-      <w:r>
-        <w:t xml:space="preserve">dbshut </w:t>
+      <w:proofErr w:type="spellStart"/>
+      <w:proofErr w:type="gramStart"/>
+      <w:r>
+        <w:t>su</w:t>
+      </w:r>
+      <w:proofErr w:type="spellEnd"/>
+      <w:proofErr w:type="gramEnd"/>
+      <w:r>
+        <w:t xml:space="preserve"> - oracle -</w:t>
+      </w:r>
+      <w:proofErr w:type="spellStart"/>
+      <w:r>
+        <w:t>lc</w:t>
+      </w:r>
+      <w:proofErr w:type="spellEnd"/>
+      <w:r>
+        <w:t xml:space="preserve"> "/opt/oracle/product/19c/dbhome_1/bin/</w:t>
+      </w:r>
+      <w:proofErr w:type="spellStart"/>
+      <w:r>
+        <w:t>dbshut</w:t>
+      </w:r>
+      <w:proofErr w:type="spellEnd"/>
+      <w:r>
+        <w:t xml:space="preserve"> </w:t>
       </w:r>
       <w:r>
         <w:t>"</w:t>
@@ -5423,7 +6015,7 @@
       <w:pPr>
         <w:pStyle w:val="1"/>
       </w:pPr>
-      <w:bookmarkStart w:id="12" w:name="_Toc137546269"/>
+      <w:bookmarkStart w:id="12" w:name="_Toc140244561"/>
       <w:r>
         <w:rPr>
           <w:rFonts w:hint="eastAsia"/>
@@ -5468,7 +6060,7 @@
         <w:pStyle w:val="2"/>
       </w:pPr>
       <w:bookmarkStart w:id="13" w:name="OLE_LINK14"/>
-      <w:bookmarkStart w:id="14" w:name="_Toc137546270"/>
+      <w:bookmarkStart w:id="14" w:name="_Toc140244562"/>
       <w:r>
         <w:rPr>
           <w:rFonts w:hint="eastAsia"/>
@@ -5504,7 +6096,7 @@
       <w:pPr>
         <w:pStyle w:val="3"/>
       </w:pPr>
-      <w:bookmarkStart w:id="15" w:name="_Toc137546271"/>
+      <w:bookmarkStart w:id="15" w:name="_Toc140244563"/>
       <w:r>
         <w:rPr>
           <w:rFonts w:hint="eastAsia"/>
@@ -6182,11 +6774,19 @@
         </w:rPr>
         <w:t>数据库</w:t>
       </w:r>
-      <w:r>
-        <w:rPr>
-          <w:rFonts w:hint="eastAsia"/>
-        </w:rPr>
-        <w:t>表相应的字段中。</w:t>
+      <w:proofErr w:type="gramStart"/>
+      <w:r>
+        <w:rPr>
+          <w:rFonts w:hint="eastAsia"/>
+        </w:rPr>
+        <w:t>表相应</w:t>
+      </w:r>
+      <w:proofErr w:type="gramEnd"/>
+      <w:r>
+        <w:rPr>
+          <w:rFonts w:hint="eastAsia"/>
+        </w:rPr>
+        <w:t>的字段中。</w:t>
       </w:r>
     </w:p>
     <w:p>
@@ -6215,7 +6815,21 @@
         <w:rPr>
           <w:rFonts w:hint="eastAsia"/>
         </w:rPr>
-        <w:t>计算字段供系统识别。</w:t>
+        <w:t>计算字段</w:t>
+      </w:r>
+      <w:proofErr w:type="gramStart"/>
+      <w:r>
+        <w:rPr>
+          <w:rFonts w:hint="eastAsia"/>
+        </w:rPr>
+        <w:t>供系统</w:t>
+      </w:r>
+      <w:proofErr w:type="gramEnd"/>
+      <w:r>
+        <w:rPr>
+          <w:rFonts w:hint="eastAsia"/>
+        </w:rPr>
+        <w:t>识别。</w:t>
       </w:r>
     </w:p>
     <w:p>
@@ -6304,13 +6918,14 @@
       <w:pPr>
         <w:pStyle w:val="3"/>
       </w:pPr>
-      <w:bookmarkStart w:id="16" w:name="_Toc137546272"/>
+      <w:bookmarkStart w:id="16" w:name="_Toc140244564"/>
       <w:r>
         <w:rPr>
           <w:rFonts w:hint="eastAsia"/>
         </w:rPr>
         <w:t xml:space="preserve">2.1.2 </w:t>
       </w:r>
+      <w:proofErr w:type="gramStart"/>
       <w:r>
         <w:rPr>
           <w:rFonts w:hint="eastAsia"/>
@@ -6318,16 +6933,25 @@
         <w:t>添加采控单元</w:t>
       </w:r>
       <w:bookmarkEnd w:id="16"/>
-    </w:p>
-    <w:p>
-      <w:pPr>
-        <w:ind w:firstLine="480"/>
-      </w:pPr>
-      <w:r>
-        <w:rPr>
-          <w:rFonts w:hint="eastAsia"/>
-        </w:rPr>
-        <w:t>创建采控单元，</w:t>
+      <w:proofErr w:type="gramEnd"/>
+    </w:p>
+    <w:p>
+      <w:pPr>
+        <w:ind w:firstLine="480"/>
+      </w:pPr>
+      <w:proofErr w:type="gramStart"/>
+      <w:r>
+        <w:rPr>
+          <w:rFonts w:hint="eastAsia"/>
+        </w:rPr>
+        <w:t>创建采控单元</w:t>
+      </w:r>
+      <w:proofErr w:type="gramEnd"/>
+      <w:r>
+        <w:rPr>
+          <w:rFonts w:hint="eastAsia"/>
+        </w:rPr>
+        <w:t>，</w:t>
       </w:r>
       <w:r>
         <w:rPr>
@@ -6339,7 +6963,35 @@
         <w:rPr>
           <w:rFonts w:hint="eastAsia"/>
         </w:rPr>
-        <w:t>创建一个采集组和一个控制组，并勾选采集组和控制组包含的项。</w:t>
+        <w:t>创建一个</w:t>
+      </w:r>
+      <w:proofErr w:type="gramStart"/>
+      <w:r>
+        <w:rPr>
+          <w:rFonts w:hint="eastAsia"/>
+        </w:rPr>
+        <w:t>采集组</w:t>
+      </w:r>
+      <w:proofErr w:type="gramEnd"/>
+      <w:r>
+        <w:rPr>
+          <w:rFonts w:hint="eastAsia"/>
+        </w:rPr>
+        <w:t>和一个控制组，并</w:t>
+      </w:r>
+      <w:proofErr w:type="gramStart"/>
+      <w:r>
+        <w:rPr>
+          <w:rFonts w:hint="eastAsia"/>
+        </w:rPr>
+        <w:t>勾选采集组</w:t>
+      </w:r>
+      <w:proofErr w:type="gramEnd"/>
+      <w:r>
+        <w:rPr>
+          <w:rFonts w:hint="eastAsia"/>
+        </w:rPr>
+        <w:t>和控制组包含的项。</w:t>
       </w:r>
     </w:p>
     <w:p>
@@ -6392,7 +7044,7 @@
       <w:pPr>
         <w:pStyle w:val="3"/>
       </w:pPr>
-      <w:bookmarkStart w:id="17" w:name="_Toc137546273"/>
+      <w:bookmarkStart w:id="17" w:name="_Toc140244565"/>
       <w:r>
         <w:rPr>
           <w:rFonts w:hint="eastAsia"/>
@@ -6449,10 +7101,10 @@
         </w:rPr>
         <w:lastRenderedPageBreak/>
         <w:drawing>
-          <wp:inline distT="0" distB="0" distL="0" distR="0" wp14:anchorId="165EE30D" wp14:editId="51392238">
-            <wp:extent cx="5486400" cy="2460625"/>
-            <wp:effectExtent l="0" t="0" r="0" b="0"/>
-            <wp:docPr id="6" name="图片 6"/>
+          <wp:inline distT="0" distB="0" distL="0" distR="0" wp14:anchorId="27731130" wp14:editId="079F04D3">
+            <wp:extent cx="5486400" cy="2486025"/>
+            <wp:effectExtent l="0" t="0" r="0" b="9525"/>
+            <wp:docPr id="29" name="图片 29"/>
             <wp:cNvGraphicFramePr>
               <a:graphicFrameLocks xmlns:a="http://schemas.openxmlformats.org/drawingml/2006/main" noChangeAspect="1"/>
             </wp:cNvGraphicFramePr>
@@ -6472,7 +7124,7 @@
                   <pic:spPr>
                     <a:xfrm>
                       <a:off x="0" y="0"/>
-                      <a:ext cx="5486400" cy="2460625"/>
+                      <a:ext cx="5486400" cy="2486025"/>
                     </a:xfrm>
                     <a:prstGeom prst="rect">
                       <a:avLst/>
@@ -6506,7 +7158,7 @@
       <w:pPr>
         <w:pStyle w:val="3"/>
       </w:pPr>
-      <w:bookmarkStart w:id="18" w:name="_Toc137546274"/>
+      <w:bookmarkStart w:id="18" w:name="_Toc140244566"/>
       <w:r>
         <w:rPr>
           <w:rFonts w:hint="eastAsia"/>
@@ -6723,7 +7375,7 @@
       <w:pPr>
         <w:pStyle w:val="3"/>
       </w:pPr>
-      <w:bookmarkStart w:id="19" w:name="_Toc137546275"/>
+      <w:bookmarkStart w:id="19" w:name="_Toc140244567"/>
       <w:r>
         <w:rPr>
           <w:rFonts w:hint="eastAsia"/>
@@ -7017,7 +7669,7 @@
           <w:sz w:val="21"/>
         </w:rPr>
       </w:pPr>
-      <w:bookmarkStart w:id="20" w:name="_Toc137546276"/>
+      <w:bookmarkStart w:id="20" w:name="_Toc140244568"/>
       <w:r>
         <w:rPr>
           <w:rFonts w:hint="eastAsia"/>
@@ -7037,6 +7689,7 @@
         </w:rPr>
         <w:t xml:space="preserve"> </w:t>
       </w:r>
+      <w:proofErr w:type="gramStart"/>
       <w:r>
         <w:rPr>
           <w:rFonts w:hint="eastAsia"/>
@@ -7050,6 +7703,7 @@
         <w:t>采控实例</w:t>
       </w:r>
       <w:bookmarkEnd w:id="20"/>
+      <w:proofErr w:type="gramEnd"/>
     </w:p>
     <w:p>
       <w:pPr>
@@ -7059,7 +7713,35 @@
         <w:rPr>
           <w:rFonts w:hint="eastAsia"/>
         </w:rPr>
-        <w:t>配置完采控单元后，还需配置采控实例（读写以及解析时具体的协议），实例和设备直接关联。</w:t>
+        <w:t>配置</w:t>
+      </w:r>
+      <w:proofErr w:type="gramStart"/>
+      <w:r>
+        <w:rPr>
+          <w:rFonts w:hint="eastAsia"/>
+        </w:rPr>
+        <w:t>完采控</w:t>
+      </w:r>
+      <w:proofErr w:type="gramEnd"/>
+      <w:r>
+        <w:rPr>
+          <w:rFonts w:hint="eastAsia"/>
+        </w:rPr>
+        <w:t>单元后，还需</w:t>
+      </w:r>
+      <w:proofErr w:type="gramStart"/>
+      <w:r>
+        <w:rPr>
+          <w:rFonts w:hint="eastAsia"/>
+        </w:rPr>
+        <w:t>配置采控实例</w:t>
+      </w:r>
+      <w:proofErr w:type="gramEnd"/>
+      <w:r>
+        <w:rPr>
+          <w:rFonts w:hint="eastAsia"/>
+        </w:rPr>
+        <w:t>（读写以及解析时具体的协议），实例和设备直接关联。</w:t>
       </w:r>
     </w:p>
     <w:p>
@@ -7112,8 +7794,13 @@
       <w:pPr>
         <w:ind w:firstLine="480"/>
       </w:pPr>
-      <w:r>
-        <w:t>默认采控示例设置：前缀</w:t>
+      <w:proofErr w:type="gramStart"/>
+      <w:r>
+        <w:t>默认采控示例</w:t>
+      </w:r>
+      <w:proofErr w:type="gramEnd"/>
+      <w:r>
+        <w:t>设置：前缀</w:t>
       </w:r>
       <w:r>
         <w:t>CC0</w:t>
@@ -7150,9 +7837,11 @@
       <w:pPr>
         <w:ind w:firstLine="480"/>
       </w:pPr>
+      <w:proofErr w:type="spellStart"/>
       <w:r>
         <w:t>dtu</w:t>
       </w:r>
+      <w:proofErr w:type="spellEnd"/>
       <w:r>
         <w:t>可以设置为</w:t>
       </w:r>
@@ -7166,8 +7855,13 @@
         <w:t>CC01000000010C</w:t>
       </w:r>
       <w:r>
-        <w:t>，上位机注册包</w:t>
-      </w:r>
+        <w:t>，上位</w:t>
+      </w:r>
+      <w:proofErr w:type="gramStart"/>
+      <w:r>
+        <w:t>机注册包</w:t>
+      </w:r>
+      <w:proofErr w:type="gramEnd"/>
       <w:r>
         <w:t>id</w:t>
       </w:r>
@@ -7196,7 +7890,7 @@
           <w:sz w:val="21"/>
         </w:rPr>
       </w:pPr>
-      <w:bookmarkStart w:id="21" w:name="_Toc137546277"/>
+      <w:bookmarkStart w:id="21" w:name="_Toc140244569"/>
       <w:r>
         <w:rPr>
           <w:rFonts w:hint="eastAsia"/>
@@ -7243,7 +7937,21 @@
         <w:rPr>
           <w:rFonts w:hint="eastAsia"/>
         </w:rPr>
-        <w:t>配置完显示单元后，还需配置显示实例。</w:t>
+        <w:t>配置</w:t>
+      </w:r>
+      <w:proofErr w:type="gramStart"/>
+      <w:r>
+        <w:rPr>
+          <w:rFonts w:hint="eastAsia"/>
+        </w:rPr>
+        <w:t>完显示</w:t>
+      </w:r>
+      <w:proofErr w:type="gramEnd"/>
+      <w:r>
+        <w:rPr>
+          <w:rFonts w:hint="eastAsia"/>
+        </w:rPr>
+        <w:t>单元后，还需配置显示实例。</w:t>
       </w:r>
     </w:p>
     <w:p>
@@ -7301,7 +8009,7 @@
           <w:sz w:val="21"/>
         </w:rPr>
       </w:pPr>
-      <w:bookmarkStart w:id="22" w:name="_Toc137546278"/>
+      <w:bookmarkStart w:id="22" w:name="_Toc140244570"/>
       <w:r>
         <w:rPr>
           <w:rFonts w:hint="eastAsia"/>
@@ -7418,7 +8126,7 @@
           <w:sz w:val="21"/>
         </w:rPr>
       </w:pPr>
-      <w:bookmarkStart w:id="23" w:name="_Toc137546279"/>
+      <w:bookmarkStart w:id="23" w:name="_Toc140244571"/>
       <w:r>
         <w:rPr>
           <w:rFonts w:hint="eastAsia"/>
@@ -7547,7 +8255,7 @@
           <w:sz w:val="21"/>
         </w:rPr>
       </w:pPr>
-      <w:bookmarkStart w:id="24" w:name="_Toc137546280"/>
+      <w:bookmarkStart w:id="24" w:name="_Toc140244572"/>
       <w:r>
         <w:rPr>
           <w:rFonts w:hint="eastAsia"/>
@@ -7599,7 +8307,7 @@
           <w:sz w:val="21"/>
         </w:rPr>
       </w:pPr>
-      <w:bookmarkStart w:id="25" w:name="_Toc137546281"/>
+      <w:bookmarkStart w:id="25" w:name="_Toc140244573"/>
       <w:r>
         <w:rPr>
           <w:rFonts w:hint="eastAsia"/>
@@ -7669,12 +8377,14 @@
         </w:rPr>
         <w:t>，即可导出协议</w:t>
       </w:r>
+      <w:proofErr w:type="spellStart"/>
       <w:r>
         <w:rPr>
           <w:rFonts w:hint="eastAsia"/>
         </w:rPr>
         <w:t>json</w:t>
       </w:r>
+      <w:proofErr w:type="spellEnd"/>
       <w:r>
         <w:rPr>
           <w:rFonts w:hint="eastAsia"/>
@@ -7770,23 +8480,33 @@
         </w:rPr>
         <w:t>内容的</w:t>
       </w:r>
+      <w:proofErr w:type="spellStart"/>
       <w:r>
         <w:rPr>
           <w:rFonts w:hint="eastAsia"/>
         </w:rPr>
         <w:t>json</w:t>
       </w:r>
+      <w:proofErr w:type="spellEnd"/>
       <w:r>
         <w:rPr>
           <w:rFonts w:hint="eastAsia"/>
         </w:rPr>
         <w:t>文件，</w:t>
       </w:r>
-      <w:r>
-        <w:rPr>
-          <w:rFonts w:hint="eastAsia"/>
-        </w:rPr>
-        <w:t>勾选要导入的协议相关内容，保存</w:t>
+      <w:proofErr w:type="gramStart"/>
+      <w:r>
+        <w:rPr>
+          <w:rFonts w:hint="eastAsia"/>
+        </w:rPr>
+        <w:t>勾选要</w:t>
+      </w:r>
+      <w:proofErr w:type="gramEnd"/>
+      <w:r>
+        <w:rPr>
+          <w:rFonts w:hint="eastAsia"/>
+        </w:rPr>
+        <w:t>导入的协议相关内容，保存</w:t>
       </w:r>
       <w:r>
         <w:rPr>
@@ -7929,7 +8649,7 @@
       <w:pPr>
         <w:pStyle w:val="2"/>
       </w:pPr>
-      <w:bookmarkStart w:id="26" w:name="_Toc137546282"/>
+      <w:bookmarkStart w:id="26" w:name="_Toc140244574"/>
       <w:bookmarkEnd w:id="13"/>
       <w:r>
         <w:rPr>
@@ -7962,7 +8682,7 @@
       <w:pPr>
         <w:pStyle w:val="3"/>
       </w:pPr>
-      <w:bookmarkStart w:id="27" w:name="_Toc137546283"/>
+      <w:bookmarkStart w:id="27" w:name="_Toc140244575"/>
       <w:r>
         <w:rPr>
           <w:rFonts w:hint="eastAsia"/>
@@ -7993,6 +8713,7 @@
         </w:rPr>
         <w:t xml:space="preserve"> </w:t>
       </w:r>
+      <w:proofErr w:type="gramStart"/>
       <w:r>
         <w:rPr>
           <w:rFonts w:hint="eastAsia"/>
@@ -8000,6 +8721,7 @@
         <w:t>井名信息</w:t>
       </w:r>
       <w:bookmarkEnd w:id="27"/>
+      <w:proofErr w:type="gramEnd"/>
     </w:p>
     <w:p>
       <w:pPr>
@@ -8088,9 +8810,9 @@
           <w:noProof/>
         </w:rPr>
         <w:drawing>
-          <wp:inline distT="0" distB="0" distL="0" distR="0" wp14:anchorId="3641C499" wp14:editId="141FF3A2">
-            <wp:extent cx="2872989" cy="4808637"/>
-            <wp:effectExtent l="0" t="0" r="3810" b="0"/>
+          <wp:inline distT="0" distB="0" distL="0" distR="0" wp14:anchorId="1048F325" wp14:editId="1878B11F">
+            <wp:extent cx="2834886" cy="4221846"/>
+            <wp:effectExtent l="0" t="0" r="3810" b="7620"/>
             <wp:docPr id="1" name="图片 1"/>
             <wp:cNvGraphicFramePr>
               <a:graphicFrameLocks xmlns:a="http://schemas.openxmlformats.org/drawingml/2006/main" noChangeAspect="1"/>
@@ -8111,7 +8833,7 @@
                   <pic:spPr>
                     <a:xfrm>
                       <a:off x="0" y="0"/>
-                      <a:ext cx="2872989" cy="4808637"/>
+                      <a:ext cx="2834886" cy="4221846"/>
                     </a:xfrm>
                     <a:prstGeom prst="rect">
                       <a:avLst/>
@@ -8358,37 +9080,31 @@
         <w:rPr>
           <w:rFonts w:hint="eastAsia"/>
         </w:rPr>
-        <w:t>窗口中进行数据修改二次</w:t>
-      </w:r>
-      <w:r>
-        <w:rPr>
-          <w:rFonts w:hint="eastAsia"/>
+        <w:t>窗口中进行数据修改二次保存，或者放弃。无</w:t>
+      </w:r>
+      <w:r>
+        <w:rPr>
+          <w:rFonts w:hint="eastAsia"/>
+        </w:rPr>
+        <w:t>异常</w:t>
+      </w:r>
+      <w:r>
+        <w:rPr>
+          <w:rFonts w:hint="eastAsia"/>
+        </w:rPr>
+        <w:t>数据直接保存成功。</w:t>
+      </w:r>
+    </w:p>
+    <w:p>
+      <w:pPr>
+        <w:ind w:firstLine="480"/>
+        <w:jc w:val="center"/>
+      </w:pPr>
+      <w:r>
+        <w:rPr>
+          <w:noProof/>
         </w:rPr>
         <w:lastRenderedPageBreak/>
-        <w:t>保存，或者放弃。无</w:t>
-      </w:r>
-      <w:r>
-        <w:rPr>
-          <w:rFonts w:hint="eastAsia"/>
-        </w:rPr>
-        <w:t>异常</w:t>
-      </w:r>
-      <w:r>
-        <w:rPr>
-          <w:rFonts w:hint="eastAsia"/>
-        </w:rPr>
-        <w:t>数据直接保存成功。</w:t>
-      </w:r>
-    </w:p>
-    <w:p>
-      <w:pPr>
-        <w:ind w:firstLine="480"/>
-        <w:jc w:val="center"/>
-      </w:pPr>
-      <w:r>
-        <w:rPr>
-          <w:noProof/>
-        </w:rPr>
         <w:drawing>
           <wp:inline distT="0" distB="0" distL="0" distR="0" wp14:anchorId="4224EB1B" wp14:editId="7FA8CBAD">
             <wp:extent cx="5486400" cy="2530475"/>
@@ -8583,229 +9299,95 @@
     </w:p>
     <w:p>
       <w:pPr>
+        <w:pStyle w:val="4"/>
+        <w:rPr>
+          <w:rFonts w:hint="eastAsia"/>
+        </w:rPr>
+      </w:pPr>
+      <w:r>
+        <w:rPr>
+          <w:rFonts w:hint="eastAsia"/>
+        </w:rPr>
+        <w:t>2.2.1.</w:t>
+      </w:r>
+      <w:r>
+        <w:rPr>
+          <w:rFonts w:hint="eastAsia"/>
+        </w:rPr>
+        <w:t>5</w:t>
+      </w:r>
+      <w:r>
+        <w:rPr>
+          <w:rFonts w:hint="eastAsia"/>
+        </w:rPr>
+        <w:t xml:space="preserve"> </w:t>
+      </w:r>
+      <w:r>
+        <w:rPr>
+          <w:rFonts w:hint="eastAsia"/>
+        </w:rPr>
+        <w:t>视频配置</w:t>
+      </w:r>
+    </w:p>
+    <w:p>
+      <w:pPr>
+        <w:ind w:firstLine="480"/>
+        <w:rPr>
+          <w:rFonts w:hint="eastAsia"/>
+        </w:rPr>
+      </w:pPr>
+      <w:r>
+        <w:rPr>
+          <w:rFonts w:hint="eastAsia"/>
+        </w:rPr>
+        <w:t>软件支持萤石云视频接入，选中设备，录入信息</w:t>
+      </w:r>
+      <w:r>
+        <w:rPr>
+          <w:rFonts w:hint="eastAsia"/>
+        </w:rPr>
+        <w:t>监控路径和视频密钥，如果密钥下拉框中无所需信息，点击“编辑视频密钥”按钮（需视频密钥编辑权限），在弹出的窗口中，添加或者编辑密钥信息后，再配置视频密钥。</w:t>
+      </w:r>
+      <w:r>
+        <w:rPr>
+          <w:rFonts w:hint="eastAsia"/>
+        </w:rPr>
+        <w:t>每个设备可</w:t>
+      </w:r>
+      <w:r>
+        <w:rPr>
+          <w:rFonts w:hint="eastAsia"/>
+        </w:rPr>
+        <w:t>录入两个视频。</w:t>
+      </w:r>
+    </w:p>
+    <w:p>
+      <w:pPr>
+        <w:ind w:firstLine="480"/>
+      </w:pPr>
+    </w:p>
+    <w:p>
+      <w:pPr>
         <w:tabs>
           <w:tab w:val="left" w:pos="2628"/>
           <w:tab w:val="center" w:pos="4819"/>
         </w:tabs>
         <w:ind w:firstLineChars="0" w:firstLine="0"/>
+        <w:jc w:val="center"/>
         <w:rPr>
           <w:rFonts w:ascii="黑体" w:eastAsia="黑体" w:hAnsi="黑体"/>
           <w:sz w:val="21"/>
         </w:rPr>
       </w:pPr>
-    </w:p>
-    <w:p>
-      <w:pPr>
-        <w:tabs>
-          <w:tab w:val="left" w:pos="2628"/>
-          <w:tab w:val="center" w:pos="4819"/>
-        </w:tabs>
-        <w:ind w:firstLineChars="0" w:firstLine="0"/>
-        <w:rPr>
-          <w:rFonts w:ascii="黑体" w:eastAsia="黑体" w:hAnsi="黑体"/>
-          <w:sz w:val="21"/>
-        </w:rPr>
-        <w:sectPr>
-          <w:pgSz w:w="11906" w:h="16838"/>
-          <w:pgMar w:top="1134" w:right="1134" w:bottom="1134" w:left="1134" w:header="851" w:footer="992" w:gutter="0"/>
-          <w:cols w:space="425"/>
-          <w:docGrid w:type="lines" w:linePitch="326"/>
-        </w:sectPr>
-      </w:pPr>
-    </w:p>
-    <w:p>
-      <w:pPr>
-        <w:pStyle w:val="1"/>
-      </w:pPr>
-      <w:bookmarkStart w:id="28" w:name="_Toc131176832"/>
-      <w:bookmarkStart w:id="29" w:name="_Toc137546284"/>
-      <w:bookmarkEnd w:id="4"/>
-      <w:r>
-        <w:rPr>
-          <w:rFonts w:hint="eastAsia"/>
-        </w:rPr>
-        <w:lastRenderedPageBreak/>
-        <w:t>第</w:t>
-      </w:r>
-      <w:r>
-        <w:rPr>
-          <w:rFonts w:hint="eastAsia"/>
-        </w:rPr>
-        <w:t>3</w:t>
-      </w:r>
-      <w:r>
-        <w:rPr>
-          <w:rFonts w:hint="eastAsia"/>
-        </w:rPr>
-        <w:t>章</w:t>
-      </w:r>
-      <w:r>
-        <w:rPr>
-          <w:rFonts w:hint="eastAsia"/>
-        </w:rPr>
-        <w:t xml:space="preserve"> </w:t>
-      </w:r>
-      <w:r>
-        <w:rPr>
-          <w:rFonts w:hint="eastAsia"/>
-        </w:rPr>
-        <w:t>其他配置</w:t>
-      </w:r>
-      <w:bookmarkEnd w:id="28"/>
-      <w:bookmarkEnd w:id="29"/>
-    </w:p>
-    <w:p>
-      <w:pPr>
-        <w:pStyle w:val="2"/>
-      </w:pPr>
-      <w:bookmarkStart w:id="30" w:name="_Toc131176834"/>
-      <w:bookmarkStart w:id="31" w:name="_Toc137546285"/>
-      <w:r>
-        <w:rPr>
-          <w:rFonts w:hint="eastAsia"/>
-        </w:rPr>
-        <w:t>3.1</w:t>
-      </w:r>
-      <w:r>
-        <w:rPr>
-          <w:rFonts w:hint="eastAsia"/>
-        </w:rPr>
-        <w:t xml:space="preserve"> </w:t>
-      </w:r>
-      <w:r>
-        <w:rPr>
-          <w:rFonts w:hint="eastAsia"/>
-        </w:rPr>
-        <w:t>视频账号配置</w:t>
-      </w:r>
-      <w:bookmarkEnd w:id="30"/>
-      <w:bookmarkEnd w:id="31"/>
-    </w:p>
-    <w:p>
-      <w:pPr>
-        <w:ind w:firstLineChars="0" w:firstLine="480"/>
-      </w:pPr>
-      <w:r>
-        <w:rPr>
-          <w:rFonts w:hint="eastAsia"/>
-        </w:rPr>
-        <w:t>目前支持萤石云视频接入</w:t>
-      </w:r>
-    </w:p>
-    <w:p>
-      <w:pPr>
-        <w:ind w:firstLineChars="0" w:firstLine="480"/>
-      </w:pPr>
-      <w:r>
-        <w:rPr>
-          <w:rFonts w:hint="eastAsia"/>
-        </w:rPr>
-        <w:t>先停止</w:t>
-      </w:r>
-      <w:r>
-        <w:rPr>
-          <w:rFonts w:hint="eastAsia"/>
-        </w:rPr>
-        <w:t>tomcat</w:t>
-      </w:r>
-      <w:r>
-        <w:rPr>
-          <w:rFonts w:hint="eastAsia"/>
-        </w:rPr>
-        <w:t>，配置完成后再启动；</w:t>
-      </w:r>
-    </w:p>
-    <w:p>
-      <w:pPr>
-        <w:ind w:firstLineChars="0" w:firstLine="480"/>
-      </w:pPr>
-      <w:r>
-        <w:rPr>
-          <w:rFonts w:hint="eastAsia"/>
-        </w:rPr>
-        <w:t>打开</w:t>
-      </w:r>
-      <w:r>
-        <w:rPr>
-          <w:rFonts w:hint="eastAsia"/>
-        </w:rPr>
-        <w:t>tomcat</w:t>
-      </w:r>
-      <w:r>
-        <w:rPr>
-          <w:rFonts w:hint="eastAsia"/>
-        </w:rPr>
-        <w:t>安装目录</w:t>
-      </w:r>
-      <w:r>
-        <w:t>\</w:t>
-      </w:r>
-      <w:r>
-        <w:t>webapps\</w:t>
-      </w:r>
-      <w:r>
-        <w:t>ap</w:t>
-      </w:r>
-      <w:r>
-        <w:t>\WEB-INF\classes\config</w:t>
-      </w:r>
-      <w:r>
-        <w:rPr>
-          <w:rFonts w:hint="eastAsia"/>
-        </w:rPr>
-        <w:t>\</w:t>
-      </w:r>
-      <w:r>
-        <w:t>config.yml</w:t>
-      </w:r>
-      <w:r>
-        <w:t>文件</w:t>
-      </w:r>
-      <w:r>
-        <w:rPr>
-          <w:rFonts w:hint="eastAsia"/>
-        </w:rPr>
-        <w:t>，配置萤石云相关账号的</w:t>
-      </w:r>
-      <w:r>
-        <w:rPr>
-          <w:rFonts w:hint="eastAsia"/>
-        </w:rPr>
-        <w:t>appKey</w:t>
-      </w:r>
-      <w:r>
-        <w:rPr>
-          <w:rFonts w:hint="eastAsia"/>
-        </w:rPr>
-        <w:t>及</w:t>
-      </w:r>
-      <w:r>
-        <w:rPr>
-          <w:rFonts w:hint="eastAsia"/>
-        </w:rPr>
-        <w:t>secret</w:t>
-      </w:r>
-      <w:r>
-        <w:rPr>
-          <w:rFonts w:hint="eastAsia"/>
-        </w:rPr>
-        <w:t>（登录萤石云查看）</w:t>
-      </w:r>
-    </w:p>
-    <w:p>
-      <w:pPr>
-        <w:ind w:firstLineChars="0" w:firstLine="480"/>
-        <w:jc w:val="center"/>
-      </w:pPr>
       <w:r>
         <w:rPr>
           <w:noProof/>
         </w:rPr>
         <w:drawing>
-          <wp:inline distT="0" distB="0" distL="0" distR="0" wp14:anchorId="34879549" wp14:editId="5076F313">
-            <wp:extent cx="3619814" cy="571550"/>
+          <wp:inline distT="0" distB="0" distL="0" distR="0" wp14:anchorId="5988B755" wp14:editId="04F98835">
+            <wp:extent cx="5486400" cy="1033145"/>
             <wp:effectExtent l="0" t="0" r="0" b="0"/>
-            <wp:docPr id="52" name="图片 52"/>
+            <wp:docPr id="28" name="图片 28"/>
             <wp:cNvGraphicFramePr>
               <a:graphicFrameLocks xmlns:a="http://schemas.openxmlformats.org/drawingml/2006/main" noChangeAspect="1"/>
             </wp:cNvGraphicFramePr>
@@ -8825,7 +9407,7 @@
                   <pic:spPr>
                     <a:xfrm>
                       <a:off x="0" y="0"/>
-                      <a:ext cx="3619814" cy="571550"/>
+                      <a:ext cx="5486400" cy="1033145"/>
                     </a:xfrm>
                     <a:prstGeom prst="rect">
                       <a:avLst/>
@@ -8840,39 +9422,81 @@
     </w:p>
     <w:p>
       <w:pPr>
-        <w:widowControl/>
-        <w:spacing w:line="240" w:lineRule="auto"/>
+        <w:tabs>
+          <w:tab w:val="left" w:pos="2628"/>
+          <w:tab w:val="center" w:pos="4819"/>
+        </w:tabs>
         <w:ind w:firstLineChars="0" w:firstLine="0"/>
         <w:rPr>
-          <w:rFonts w:eastAsia="黑体"/>
-          <w:b/>
-          <w:bCs/>
-          <w:sz w:val="32"/>
-          <w:szCs w:val="32"/>
-        </w:rPr>
-      </w:pPr>
-      <w:r>
-        <w:br w:type="page"/>
-      </w:r>
+          <w:rFonts w:ascii="黑体" w:eastAsia="黑体" w:hAnsi="黑体"/>
+          <w:sz w:val="21"/>
+        </w:rPr>
+        <w:sectPr>
+          <w:pgSz w:w="11906" w:h="16838"/>
+          <w:pgMar w:top="1134" w:right="1134" w:bottom="1134" w:left="1134" w:header="851" w:footer="992" w:gutter="0"/>
+          <w:cols w:space="425"/>
+          <w:docGrid w:type="lines" w:linePitch="326"/>
+        </w:sectPr>
+      </w:pPr>
+    </w:p>
+    <w:p>
+      <w:pPr>
+        <w:pStyle w:val="1"/>
+      </w:pPr>
+      <w:bookmarkStart w:id="28" w:name="_Toc131176832"/>
+      <w:bookmarkStart w:id="29" w:name="_Toc140244576"/>
+      <w:bookmarkEnd w:id="4"/>
+      <w:r>
+        <w:rPr>
+          <w:rFonts w:hint="eastAsia"/>
+        </w:rPr>
+        <w:lastRenderedPageBreak/>
+        <w:t>第</w:t>
+      </w:r>
+      <w:r>
+        <w:rPr>
+          <w:rFonts w:hint="eastAsia"/>
+        </w:rPr>
+        <w:t>3</w:t>
+      </w:r>
+      <w:r>
+        <w:rPr>
+          <w:rFonts w:hint="eastAsia"/>
+        </w:rPr>
+        <w:t>章</w:t>
+      </w:r>
+      <w:r>
+        <w:rPr>
+          <w:rFonts w:hint="eastAsia"/>
+        </w:rPr>
+        <w:t xml:space="preserve"> </w:t>
+      </w:r>
+      <w:r>
+        <w:rPr>
+          <w:rFonts w:hint="eastAsia"/>
+        </w:rPr>
+        <w:t>其他配置</w:t>
+      </w:r>
+      <w:bookmarkEnd w:id="28"/>
+      <w:bookmarkEnd w:id="29"/>
     </w:p>
     <w:p>
       <w:pPr>
         <w:pStyle w:val="2"/>
       </w:pPr>
-      <w:bookmarkStart w:id="32" w:name="_Toc131176835"/>
-      <w:bookmarkStart w:id="33" w:name="_Toc137546286"/>
-      <w:r>
-        <w:rPr>
-          <w:rFonts w:hint="eastAsia"/>
-        </w:rPr>
-        <w:lastRenderedPageBreak/>
+      <w:bookmarkStart w:id="30" w:name="_Toc131176835"/>
+      <w:bookmarkStart w:id="31" w:name="_Toc140244577"/>
+      <w:r>
+        <w:rPr>
+          <w:rFonts w:hint="eastAsia"/>
+        </w:rPr>
         <w:t>3.</w:t>
       </w:r>
       <w:r>
         <w:rPr>
           <w:rFonts w:hint="eastAsia"/>
         </w:rPr>
-        <w:t>2</w:t>
+        <w:t>1</w:t>
       </w:r>
       <w:r>
         <w:rPr>
@@ -8886,8 +9510,8 @@
         </w:rPr>
         <w:t>邮件发送账号配置</w:t>
       </w:r>
-      <w:bookmarkEnd w:id="32"/>
-      <w:bookmarkEnd w:id="33"/>
+      <w:bookmarkEnd w:id="30"/>
+      <w:bookmarkEnd w:id="31"/>
     </w:p>
     <w:p>
       <w:pPr>
@@ -8948,24 +9572,38 @@
       <w:r>
         <w:t>\</w:t>
       </w:r>
-      <w:r>
-        <w:t>webapps\</w:t>
-      </w:r>
+      <w:proofErr w:type="spellStart"/>
+      <w:r>
+        <w:t>webapps</w:t>
+      </w:r>
+      <w:proofErr w:type="spellEnd"/>
+      <w:r>
+        <w:t>\</w:t>
+      </w:r>
+      <w:proofErr w:type="spellStart"/>
       <w:r>
         <w:t>ap</w:t>
       </w:r>
-      <w:r>
-        <w:t>\WEB-INF\classes\config</w:t>
-      </w:r>
+      <w:proofErr w:type="spellEnd"/>
+      <w:r>
+        <w:t>\WEB-INF\classes\</w:t>
+      </w:r>
+      <w:proofErr w:type="spellStart"/>
+      <w:r>
+        <w:t>config</w:t>
+      </w:r>
+      <w:proofErr w:type="spellEnd"/>
       <w:r>
         <w:rPr>
           <w:rFonts w:hint="eastAsia"/>
         </w:rPr>
         <w:t>\</w:t>
       </w:r>
+      <w:proofErr w:type="spellStart"/>
       <w:r>
         <w:t>config.yml</w:t>
       </w:r>
+      <w:proofErr w:type="spellEnd"/>
       <w:r>
         <w:t>文件，配置邮箱信息</w:t>
       </w:r>
@@ -9037,14 +9675,20 @@
       <w:pPr>
         <w:pStyle w:val="2"/>
       </w:pPr>
-      <w:bookmarkStart w:id="34" w:name="_Toc131176836"/>
-      <w:bookmarkStart w:id="35" w:name="_Toc137546287"/>
+      <w:bookmarkStart w:id="32" w:name="_Toc131176836"/>
+      <w:bookmarkStart w:id="33" w:name="_Toc140244578"/>
       <w:r>
         <w:rPr>
           <w:rFonts w:hint="eastAsia"/>
         </w:rPr>
         <w:lastRenderedPageBreak/>
-        <w:t>3.3</w:t>
+        <w:t>3.</w:t>
+      </w:r>
+      <w:r>
+        <w:rPr>
+          <w:rFonts w:hint="eastAsia"/>
+        </w:rPr>
+        <w:t>2</w:t>
       </w:r>
       <w:r>
         <w:rPr>
@@ -9058,8 +9702,8 @@
         </w:rPr>
         <w:t>其他项配置</w:t>
       </w:r>
-      <w:bookmarkEnd w:id="34"/>
-      <w:bookmarkEnd w:id="35"/>
+      <w:bookmarkEnd w:id="32"/>
+      <w:bookmarkEnd w:id="33"/>
     </w:p>
     <w:p>
       <w:pPr>
@@ -9126,24 +9770,38 @@
       <w:r>
         <w:t>\</w:t>
       </w:r>
-      <w:r>
-        <w:t>webapps\</w:t>
-      </w:r>
+      <w:proofErr w:type="spellStart"/>
+      <w:r>
+        <w:t>webapps</w:t>
+      </w:r>
+      <w:proofErr w:type="spellEnd"/>
+      <w:r>
+        <w:t>\</w:t>
+      </w:r>
+      <w:proofErr w:type="spellStart"/>
       <w:r>
         <w:t>ap</w:t>
       </w:r>
-      <w:r>
-        <w:t>\WEB-INF\classes\config</w:t>
-      </w:r>
+      <w:proofErr w:type="spellEnd"/>
+      <w:r>
+        <w:t>\WEB-INF\classes\</w:t>
+      </w:r>
+      <w:proofErr w:type="spellStart"/>
+      <w:r>
+        <w:t>config</w:t>
+      </w:r>
+      <w:proofErr w:type="spellEnd"/>
       <w:r>
         <w:rPr>
           <w:rFonts w:hint="eastAsia"/>
         </w:rPr>
         <w:t>\</w:t>
       </w:r>
+      <w:proofErr w:type="spellStart"/>
       <w:r>
         <w:t>config.yml</w:t>
       </w:r>
+      <w:proofErr w:type="spellEnd"/>
       <w:r>
         <w:rPr>
           <w:rFonts w:hint="eastAsia"/>
@@ -9218,8 +9876,8 @@
       <w:pPr>
         <w:pStyle w:val="2"/>
       </w:pPr>
-      <w:bookmarkStart w:id="36" w:name="_Toc131176837"/>
-      <w:bookmarkStart w:id="37" w:name="_Toc137546288"/>
+      <w:bookmarkStart w:id="34" w:name="_Toc131176837"/>
+      <w:bookmarkStart w:id="35" w:name="_Toc140244579"/>
       <w:r>
         <w:rPr>
           <w:rFonts w:hint="eastAsia"/>
@@ -9231,7 +9889,7 @@
         <w:rPr>
           <w:rFonts w:hint="eastAsia"/>
         </w:rPr>
-        <w:t>4</w:t>
+        <w:t>3</w:t>
       </w:r>
       <w:r>
         <w:rPr>
@@ -9245,8 +9903,8 @@
         </w:rPr>
         <w:t>常见问题</w:t>
       </w:r>
-      <w:bookmarkEnd w:id="36"/>
-      <w:bookmarkEnd w:id="37"/>
+      <w:bookmarkEnd w:id="34"/>
+      <w:bookmarkEnd w:id="35"/>
     </w:p>
     <w:p>
       <w:pPr>
@@ -9362,6 +10020,7 @@
         </w:rPr>
         <w:t>日志操作，</w:t>
       </w:r>
+      <w:proofErr w:type="spellStart"/>
       <w:r>
         <w:rPr>
           <w:rFonts w:hint="eastAsia"/>
@@ -9369,6 +10028,7 @@
         </w:rPr>
         <w:t>centOS</w:t>
       </w:r>
+      <w:proofErr w:type="spellEnd"/>
       <w:r>
         <w:rPr>
           <w:rFonts w:hint="eastAsia"/>
@@ -9412,12 +10072,23 @@
           <w:color w:val="000000" w:themeColor="text1"/>
         </w:rPr>
       </w:pPr>
-      <w:r>
-        <w:rPr>
-          <w:rFonts w:hint="eastAsia"/>
-          <w:color w:val="000000" w:themeColor="text1"/>
-        </w:rPr>
-        <w:t xml:space="preserve">su </w:t>
+      <w:proofErr w:type="spellStart"/>
+      <w:proofErr w:type="gramStart"/>
+      <w:r>
+        <w:rPr>
+          <w:rFonts w:hint="eastAsia"/>
+          <w:color w:val="000000" w:themeColor="text1"/>
+        </w:rPr>
+        <w:t>su</w:t>
+      </w:r>
+      <w:proofErr w:type="spellEnd"/>
+      <w:proofErr w:type="gramEnd"/>
+      <w:r>
+        <w:rPr>
+          <w:rFonts w:hint="eastAsia"/>
+          <w:color w:val="000000" w:themeColor="text1"/>
+        </w:rPr>
+        <w:t xml:space="preserve"> </w:t>
       </w:r>
       <w:r>
         <w:rPr>
@@ -9461,6 +10132,7 @@
         </w:rPr>
         <w:t>）</w:t>
       </w:r>
+      <w:proofErr w:type="spellStart"/>
       <w:r>
         <w:rPr>
           <w:rFonts w:ascii="Simsun" w:hAnsi="Simsun"/>
@@ -9470,6 +10142,7 @@
         </w:rPr>
         <w:t>lsnrctl</w:t>
       </w:r>
+      <w:proofErr w:type="spellEnd"/>
     </w:p>
     <w:p>
       <w:pPr>
@@ -9507,37 +10180,9 @@
           <w:szCs w:val="21"/>
           <w:shd w:val="clear" w:color="auto" w:fill="FFFFFF"/>
         </w:rPr>
-        <w:t>set log_status off</w:t>
-      </w:r>
-    </w:p>
-    <w:p>
-      <w:pPr>
-        <w:ind w:firstLineChars="0" w:firstLine="420"/>
-        <w:rPr>
-          <w:rFonts w:ascii="Simsun" w:hAnsi="Simsun" w:hint="eastAsia"/>
-          <w:color w:val="333333"/>
-          <w:szCs w:val="21"/>
-          <w:shd w:val="clear" w:color="auto" w:fill="FFFFFF"/>
-        </w:rPr>
-      </w:pPr>
-      <w:r>
-        <w:rPr>
-          <w:rFonts w:ascii="Simsun" w:hAnsi="Simsun" w:hint="eastAsia"/>
-          <w:color w:val="333333"/>
-          <w:szCs w:val="21"/>
-          <w:shd w:val="clear" w:color="auto" w:fill="FFFFFF"/>
-        </w:rPr>
-        <w:t>3</w:t>
-      </w:r>
-      <w:r>
-        <w:rPr>
-          <w:rFonts w:ascii="Simsun" w:hAnsi="Simsun" w:hint="eastAsia"/>
-          <w:color w:val="333333"/>
-          <w:szCs w:val="21"/>
-          <w:shd w:val="clear" w:color="auto" w:fill="FFFFFF"/>
-        </w:rPr>
-        <w:t>）</w:t>
-      </w:r>
+        <w:t xml:space="preserve">set </w:t>
+      </w:r>
+      <w:proofErr w:type="spellStart"/>
       <w:r>
         <w:rPr>
           <w:rFonts w:ascii="Simsun" w:hAnsi="Simsun"/>
@@ -9546,8 +10191,60 @@
           <w:szCs w:val="21"/>
           <w:shd w:val="clear" w:color="auto" w:fill="FFFFFF"/>
         </w:rPr>
+        <w:t>log_status</w:t>
+      </w:r>
+      <w:proofErr w:type="spellEnd"/>
+      <w:r>
+        <w:rPr>
+          <w:rFonts w:ascii="Simsun" w:hAnsi="Simsun"/>
+          <w:color w:val="333333"/>
+          <w:sz w:val="21"/>
+          <w:szCs w:val="21"/>
+          <w:shd w:val="clear" w:color="auto" w:fill="FFFFFF"/>
+        </w:rPr>
+        <w:t xml:space="preserve"> off</w:t>
+      </w:r>
+    </w:p>
+    <w:p>
+      <w:pPr>
+        <w:ind w:firstLineChars="0" w:firstLine="420"/>
+        <w:rPr>
+          <w:rFonts w:ascii="Simsun" w:hAnsi="Simsun" w:hint="eastAsia"/>
+          <w:color w:val="333333"/>
+          <w:szCs w:val="21"/>
+          <w:shd w:val="clear" w:color="auto" w:fill="FFFFFF"/>
+        </w:rPr>
+      </w:pPr>
+      <w:r>
+        <w:rPr>
+          <w:rFonts w:ascii="Simsun" w:hAnsi="Simsun" w:hint="eastAsia"/>
+          <w:color w:val="333333"/>
+          <w:szCs w:val="21"/>
+          <w:shd w:val="clear" w:color="auto" w:fill="FFFFFF"/>
+        </w:rPr>
+        <w:t>3</w:t>
+      </w:r>
+      <w:r>
+        <w:rPr>
+          <w:rFonts w:ascii="Simsun" w:hAnsi="Simsun" w:hint="eastAsia"/>
+          <w:color w:val="333333"/>
+          <w:szCs w:val="21"/>
+          <w:shd w:val="clear" w:color="auto" w:fill="FFFFFF"/>
+        </w:rPr>
+        <w:t>）</w:t>
+      </w:r>
+      <w:proofErr w:type="spellStart"/>
+      <w:r>
+        <w:rPr>
+          <w:rFonts w:ascii="Simsun" w:hAnsi="Simsun"/>
+          <w:color w:val="333333"/>
+          <w:sz w:val="21"/>
+          <w:szCs w:val="21"/>
+          <w:shd w:val="clear" w:color="auto" w:fill="FFFFFF"/>
+        </w:rPr>
         <w:t>save_config</w:t>
       </w:r>
+      <w:proofErr w:type="spellEnd"/>
     </w:p>
     <w:p>
       <w:pPr>
@@ -9586,8 +10283,20 @@
           <w:szCs w:val="21"/>
           <w:shd w:val="clear" w:color="auto" w:fill="FFFFFF"/>
         </w:rPr>
-        <w:t>show log_status</w:t>
-      </w:r>
+        <w:t xml:space="preserve">show </w:t>
+      </w:r>
+      <w:proofErr w:type="spellStart"/>
+      <w:r>
+        <w:rPr>
+          <w:rFonts w:ascii="Simsun" w:hAnsi="Simsun"/>
+          <w:color w:val="333333"/>
+          <w:sz w:val="21"/>
+          <w:szCs w:val="21"/>
+          <w:shd w:val="clear" w:color="auto" w:fill="FFFFFF"/>
+        </w:rPr>
+        <w:t>log_status</w:t>
+      </w:r>
+      <w:proofErr w:type="spellEnd"/>
     </w:p>
     <w:p>
       <w:pPr>
@@ -9710,12 +10419,14 @@
         </w:rPr>
         <w:t>SYSTEM</w:t>
       </w:r>
+      <w:proofErr w:type="gramStart"/>
       <w:r>
         <w:rPr>
           <w:rFonts w:hint="eastAsia"/>
         </w:rPr>
         <w:t>表空间</w:t>
       </w:r>
+      <w:proofErr w:type="gramEnd"/>
       <w:r>
         <w:rPr>
           <w:rFonts w:hint="eastAsia"/>
@@ -9749,12 +10460,14 @@
         </w:rPr>
         <w:t>SYSTEM</w:t>
       </w:r>
+      <w:proofErr w:type="gramStart"/>
       <w:r>
         <w:rPr>
           <w:rFonts w:hint="eastAsia"/>
         </w:rPr>
         <w:t>表空间</w:t>
       </w:r>
+      <w:proofErr w:type="gramEnd"/>
       <w:r>
         <w:rPr>
           <w:rFonts w:hint="eastAsia"/>
@@ -9787,12 +10500,14 @@
       <w:pPr>
         <w:ind w:firstLine="480"/>
       </w:pPr>
+      <w:proofErr w:type="spellStart"/>
       <w:r>
         <w:rPr>
           <w:rFonts w:hint="eastAsia"/>
         </w:rPr>
         <w:t>centOS</w:t>
       </w:r>
+      <w:proofErr w:type="spellEnd"/>
       <w:r>
         <w:rPr>
           <w:rFonts w:hint="eastAsia"/>
@@ -9840,11 +10555,21 @@
       <w:pPr>
         <w:ind w:firstLine="480"/>
       </w:pPr>
-      <w:r>
-        <w:rPr>
-          <w:rFonts w:hint="eastAsia"/>
-        </w:rPr>
-        <w:t xml:space="preserve">su </w:t>
+      <w:proofErr w:type="spellStart"/>
+      <w:proofErr w:type="gramStart"/>
+      <w:r>
+        <w:rPr>
+          <w:rFonts w:hint="eastAsia"/>
+        </w:rPr>
+        <w:t>su</w:t>
+      </w:r>
+      <w:proofErr w:type="spellEnd"/>
+      <w:proofErr w:type="gramEnd"/>
+      <w:r>
+        <w:rPr>
+          <w:rFonts w:hint="eastAsia"/>
+        </w:rPr>
+        <w:t xml:space="preserve"> </w:t>
       </w:r>
       <w:r>
         <w:t>–</w:t>
@@ -9875,12 +10600,28 @@
         </w:rPr>
         <w:t>）命令窗口执行</w:t>
       </w:r>
-      <w:r>
-        <w:rPr>
-          <w:rFonts w:hint="eastAsia"/>
-        </w:rPr>
-        <w:t>sqlplus / as sysdba</w:t>
-      </w:r>
+      <w:proofErr w:type="spellStart"/>
+      <w:r>
+        <w:rPr>
+          <w:rFonts w:hint="eastAsia"/>
+        </w:rPr>
+        <w:t>sqlplus</w:t>
+      </w:r>
+      <w:proofErr w:type="spellEnd"/>
+      <w:r>
+        <w:rPr>
+          <w:rFonts w:hint="eastAsia"/>
+        </w:rPr>
+        <w:t xml:space="preserve"> / as </w:t>
+      </w:r>
+      <w:proofErr w:type="spellStart"/>
+      <w:r>
+        <w:rPr>
+          <w:rFonts w:hint="eastAsia"/>
+        </w:rPr>
+        <w:t>sysdba</w:t>
+      </w:r>
+      <w:proofErr w:type="spellEnd"/>
       <w:r>
         <w:rPr>
           <w:rFonts w:hint="eastAsia"/>
@@ -9952,7 +10693,15 @@
         <w:t>）执行“</w:t>
       </w:r>
       <w:r>
-        <w:t>truncate table aud$</w:t>
+        <w:t xml:space="preserve">truncate table </w:t>
+      </w:r>
+      <w:proofErr w:type="spellStart"/>
+      <w:r>
+        <w:t>aud</w:t>
+      </w:r>
+      <w:proofErr w:type="spellEnd"/>
+      <w:r>
+        <w:t>$</w:t>
       </w:r>
       <w:r>
         <w:rPr>
@@ -10030,7 +10779,23 @@
         <w:t>）执行“</w:t>
       </w:r>
       <w:r>
-        <w:t>alter system set audit_trail=NONE scope=spfile;</w:t>
+        <w:t xml:space="preserve">alter system set </w:t>
+      </w:r>
+      <w:proofErr w:type="spellStart"/>
+      <w:r>
+        <w:t>audit_trail</w:t>
+      </w:r>
+      <w:proofErr w:type="spellEnd"/>
+      <w:r>
+        <w:t>=NONE scope=</w:t>
+      </w:r>
+      <w:proofErr w:type="spellStart"/>
+      <w:r>
+        <w:t>spfile</w:t>
+      </w:r>
+      <w:proofErr w:type="spellEnd"/>
+      <w:r>
+        <w:t>;</w:t>
       </w:r>
       <w:r>
         <w:rPr>
@@ -10038,12 +10803,14 @@
         </w:rPr>
         <w:t>”修改</w:t>
       </w:r>
+      <w:proofErr w:type="spellStart"/>
       <w:r>
         <w:rPr>
           <w:rFonts w:hint="eastAsia"/>
         </w:rPr>
         <w:t>spfile</w:t>
       </w:r>
+      <w:proofErr w:type="spellEnd"/>
       <w:r>
         <w:rPr>
           <w:rFonts w:hint="eastAsia"/>
@@ -10231,19 +10998,37 @@
           <w:rFonts w:hint="eastAsia"/>
           <w:color w:val="000000" w:themeColor="text1"/>
         </w:rPr>
-        <w:t>每次重启数据库后，创建的插拔数据库默认不自动打开。可创建触发器，在服务启动后自动打开插拔数据库。</w:t>
-      </w:r>
-    </w:p>
-    <w:p>
-      <w:pPr>
-        <w:ind w:firstLine="480"/>
-      </w:pPr>
+        <w:t>每次重启数据库后，创建的插拔数据库默认</w:t>
+      </w:r>
+      <w:proofErr w:type="gramStart"/>
+      <w:r>
+        <w:rPr>
+          <w:rFonts w:hint="eastAsia"/>
+          <w:color w:val="000000" w:themeColor="text1"/>
+        </w:rPr>
+        <w:t>不</w:t>
+      </w:r>
+      <w:proofErr w:type="gramEnd"/>
+      <w:r>
+        <w:rPr>
+          <w:rFonts w:hint="eastAsia"/>
+          <w:color w:val="000000" w:themeColor="text1"/>
+        </w:rPr>
+        <w:t>自动打开。可创建触发器，在服务启动后自动打开插拔数据库。</w:t>
+      </w:r>
+    </w:p>
+    <w:p>
+      <w:pPr>
+        <w:ind w:firstLine="480"/>
+      </w:pPr>
+      <w:proofErr w:type="spellStart"/>
       <w:r>
         <w:rPr>
           <w:rFonts w:hint="eastAsia"/>
         </w:rPr>
         <w:t>centOS</w:t>
       </w:r>
+      <w:proofErr w:type="spellEnd"/>
       <w:r>
         <w:rPr>
           <w:rFonts w:hint="eastAsia"/>
@@ -10294,12 +11079,22 @@
           <w:color w:val="000000" w:themeColor="text1"/>
         </w:rPr>
       </w:pPr>
+      <w:proofErr w:type="spellStart"/>
+      <w:proofErr w:type="gramStart"/>
       <w:r>
         <w:rPr>
           <w:rFonts w:hint="eastAsia"/>
         </w:rPr>
         <w:lastRenderedPageBreak/>
-        <w:t xml:space="preserve">su </w:t>
+        <w:t>su</w:t>
+      </w:r>
+      <w:proofErr w:type="spellEnd"/>
+      <w:proofErr w:type="gramEnd"/>
+      <w:r>
+        <w:rPr>
+          <w:rFonts w:hint="eastAsia"/>
+        </w:rPr>
+        <w:t xml:space="preserve"> </w:t>
       </w:r>
       <w:r>
         <w:t>–</w:t>
@@ -10338,12 +11133,28 @@
         </w:rPr>
         <w:t>命令窗口执行</w:t>
       </w:r>
-      <w:r>
-        <w:rPr>
-          <w:rFonts w:hint="eastAsia"/>
-        </w:rPr>
-        <w:t>sqlplus / as sysdba</w:t>
-      </w:r>
+      <w:proofErr w:type="spellStart"/>
+      <w:r>
+        <w:rPr>
+          <w:rFonts w:hint="eastAsia"/>
+        </w:rPr>
+        <w:t>sqlplus</w:t>
+      </w:r>
+      <w:proofErr w:type="spellEnd"/>
+      <w:r>
+        <w:rPr>
+          <w:rFonts w:hint="eastAsia"/>
+        </w:rPr>
+        <w:t xml:space="preserve"> / as </w:t>
+      </w:r>
+      <w:proofErr w:type="spellStart"/>
+      <w:r>
+        <w:rPr>
+          <w:rFonts w:hint="eastAsia"/>
+        </w:rPr>
+        <w:t>sysdba</w:t>
+      </w:r>
+      <w:proofErr w:type="spellEnd"/>
       <w:r>
         <w:rPr>
           <w:rFonts w:hint="eastAsia"/>
@@ -10412,8 +11223,16 @@
         <w:rPr>
           <w:color w:val="000000" w:themeColor="text1"/>
         </w:rPr>
-        <w:t>CREATE OR REPLACE TRIGGER open_pdbs</w:t>
-      </w:r>
+        <w:t xml:space="preserve">CREATE OR REPLACE TRIGGER </w:t>
+      </w:r>
+      <w:proofErr w:type="spellStart"/>
+      <w:r>
+        <w:rPr>
+          <w:color w:val="000000" w:themeColor="text1"/>
+        </w:rPr>
+        <w:t>open_pdbs</w:t>
+      </w:r>
+      <w:proofErr w:type="spellEnd"/>
     </w:p>
     <w:p>
       <w:pPr>
@@ -10468,7 +11287,21 @@
         <w:rPr>
           <w:color w:val="000000" w:themeColor="text1"/>
         </w:rPr>
-        <w:t>END open_pdbs;</w:t>
+        <w:t xml:space="preserve">END </w:t>
+      </w:r>
+      <w:proofErr w:type="spellStart"/>
+      <w:r>
+        <w:rPr>
+          <w:color w:val="000000" w:themeColor="text1"/>
+        </w:rPr>
+        <w:t>open_pdbs</w:t>
+      </w:r>
+      <w:proofErr w:type="spellEnd"/>
+      <w:r>
+        <w:rPr>
+          <w:color w:val="000000" w:themeColor="text1"/>
+        </w:rPr>
+        <w:t>;</w:t>
       </w:r>
     </w:p>
     <w:p>
@@ -10499,7 +11332,21 @@
         <w:rPr>
           <w:rFonts w:hint="eastAsia"/>
         </w:rPr>
-        <w:t>、表空间扩容</w:t>
+        <w:t>、</w:t>
+      </w:r>
+      <w:proofErr w:type="gramStart"/>
+      <w:r>
+        <w:rPr>
+          <w:rFonts w:hint="eastAsia"/>
+        </w:rPr>
+        <w:t>表空间</w:t>
+      </w:r>
+      <w:proofErr w:type="gramEnd"/>
+      <w:r>
+        <w:rPr>
+          <w:rFonts w:hint="eastAsia"/>
+        </w:rPr>
+        <w:t>扩容</w:t>
       </w:r>
     </w:p>
     <w:p>
@@ -10525,7 +11372,35 @@
         <w:rPr>
           <w:color w:val="000000" w:themeColor="text1"/>
         </w:rPr>
-        <w:t>的表空间与数据文件是成对出现的，每一个数据文件对应一个表空间，一个表空间可以包含多个数据文件。单个数据文件最大为</w:t>
+        <w:t>的</w:t>
+      </w:r>
+      <w:proofErr w:type="gramStart"/>
+      <w:r>
+        <w:rPr>
+          <w:color w:val="000000" w:themeColor="text1"/>
+        </w:rPr>
+        <w:t>表空间</w:t>
+      </w:r>
+      <w:proofErr w:type="gramEnd"/>
+      <w:r>
+        <w:rPr>
+          <w:color w:val="000000" w:themeColor="text1"/>
+        </w:rPr>
+        <w:t>与数据文件是成对出现的，每一个数据文件对应一个表空间，一个</w:t>
+      </w:r>
+      <w:proofErr w:type="gramStart"/>
+      <w:r>
+        <w:rPr>
+          <w:color w:val="000000" w:themeColor="text1"/>
+        </w:rPr>
+        <w:t>表空间</w:t>
+      </w:r>
+      <w:proofErr w:type="gramEnd"/>
+      <w:r>
+        <w:rPr>
+          <w:color w:val="000000" w:themeColor="text1"/>
+        </w:rPr>
+        <w:t>可以包含多个数据文件。单个数据文件最大为</w:t>
       </w:r>
       <w:r>
         <w:rPr>
@@ -10564,8 +11439,25 @@
           <w:rFonts w:hint="eastAsia"/>
           <w:color w:val="000000" w:themeColor="text1"/>
         </w:rPr>
-        <w:t xml:space="preserve">alter tablespace </w:t>
-      </w:r>
+        <w:t xml:space="preserve">alter </w:t>
+      </w:r>
+      <w:proofErr w:type="spellStart"/>
+      <w:r>
+        <w:rPr>
+          <w:rFonts w:hint="eastAsia"/>
+          <w:color w:val="000000" w:themeColor="text1"/>
+        </w:rPr>
+        <w:t>tablespace</w:t>
+      </w:r>
+      <w:proofErr w:type="spellEnd"/>
+      <w:r>
+        <w:rPr>
+          <w:rFonts w:hint="eastAsia"/>
+          <w:color w:val="000000" w:themeColor="text1"/>
+        </w:rPr>
+        <w:t xml:space="preserve"> </w:t>
+      </w:r>
+      <w:proofErr w:type="gramStart"/>
       <w:r>
         <w:rPr>
           <w:rFonts w:hint="eastAsia"/>
@@ -10573,6 +11465,7 @@
         </w:rPr>
         <w:t>表空间</w:t>
       </w:r>
+      <w:proofErr w:type="gramEnd"/>
       <w:r>
         <w:rPr>
           <w:rFonts w:hint="eastAsia"/>
@@ -10585,7 +11478,23 @@
           <w:rFonts w:hint="eastAsia"/>
           <w:color w:val="000000" w:themeColor="text1"/>
         </w:rPr>
-        <w:t xml:space="preserve"> add datafile </w:t>
+        <w:t xml:space="preserve"> add </w:t>
+      </w:r>
+      <w:proofErr w:type="spellStart"/>
+      <w:r>
+        <w:rPr>
+          <w:rFonts w:hint="eastAsia"/>
+          <w:color w:val="000000" w:themeColor="text1"/>
+        </w:rPr>
+        <w:t>datafile</w:t>
+      </w:r>
+      <w:proofErr w:type="spellEnd"/>
+      <w:r>
+        <w:rPr>
+          <w:rFonts w:hint="eastAsia"/>
+          <w:color w:val="000000" w:themeColor="text1"/>
+        </w:rPr>
+        <w:t xml:space="preserve"> </w:t>
       </w:r>
       <w:r>
         <w:rPr>
@@ -10599,7 +11508,39 @@
           <w:rFonts w:hint="eastAsia"/>
           <w:color w:val="000000" w:themeColor="text1"/>
         </w:rPr>
-        <w:t xml:space="preserve"> size 350M autoextend on next 50M Maxsize UNLIMITED</w:t>
+        <w:t xml:space="preserve"> size 350M </w:t>
+      </w:r>
+      <w:proofErr w:type="spellStart"/>
+      <w:r>
+        <w:rPr>
+          <w:rFonts w:hint="eastAsia"/>
+          <w:color w:val="000000" w:themeColor="text1"/>
+        </w:rPr>
+        <w:t>autoextend</w:t>
+      </w:r>
+      <w:proofErr w:type="spellEnd"/>
+      <w:r>
+        <w:rPr>
+          <w:rFonts w:hint="eastAsia"/>
+          <w:color w:val="000000" w:themeColor="text1"/>
+        </w:rPr>
+        <w:t xml:space="preserve"> on next 50M </w:t>
+      </w:r>
+      <w:proofErr w:type="spellStart"/>
+      <w:r>
+        <w:rPr>
+          <w:rFonts w:hint="eastAsia"/>
+          <w:color w:val="000000" w:themeColor="text1"/>
+        </w:rPr>
+        <w:t>Maxsize</w:t>
+      </w:r>
+      <w:proofErr w:type="spellEnd"/>
+      <w:r>
+        <w:rPr>
+          <w:rFonts w:hint="eastAsia"/>
+          <w:color w:val="000000" w:themeColor="text1"/>
+        </w:rPr>
+        <w:t xml:space="preserve"> UNLIMITED</w:t>
       </w:r>
       <w:r>
         <w:rPr>
@@ -10631,13 +11572,39 @@
           <w:color w:val="000000" w:themeColor="text1"/>
         </w:rPr>
       </w:pPr>
-      <w:r>
-        <w:rPr>
-          <w:rFonts w:hint="eastAsia"/>
-          <w:color w:val="000000" w:themeColor="text1"/>
-        </w:rPr>
-        <w:t xml:space="preserve">alter tablespace </w:t>
-      </w:r>
+      <w:proofErr w:type="gramStart"/>
+      <w:r>
+        <w:rPr>
+          <w:rFonts w:hint="eastAsia"/>
+          <w:color w:val="000000" w:themeColor="text1"/>
+        </w:rPr>
+        <w:t>alter</w:t>
+      </w:r>
+      <w:proofErr w:type="gramEnd"/>
+      <w:r>
+        <w:rPr>
+          <w:rFonts w:hint="eastAsia"/>
+          <w:color w:val="000000" w:themeColor="text1"/>
+        </w:rPr>
+        <w:t xml:space="preserve"> </w:t>
+      </w:r>
+      <w:proofErr w:type="spellStart"/>
+      <w:r>
+        <w:rPr>
+          <w:rFonts w:hint="eastAsia"/>
+          <w:color w:val="000000" w:themeColor="text1"/>
+        </w:rPr>
+        <w:t>tablespace</w:t>
+      </w:r>
+      <w:proofErr w:type="spellEnd"/>
+      <w:r>
+        <w:rPr>
+          <w:rFonts w:hint="eastAsia"/>
+          <w:color w:val="000000" w:themeColor="text1"/>
+        </w:rPr>
+        <w:t xml:space="preserve"> </w:t>
+      </w:r>
+      <w:proofErr w:type="spellStart"/>
       <w:r>
         <w:rPr>
           <w:rFonts w:hint="eastAsia"/>
@@ -10650,8 +11617,25 @@
           <w:rFonts w:hint="eastAsia"/>
           <w:color w:val="000000" w:themeColor="text1"/>
         </w:rPr>
-        <w:t>_data add datafile</w:t>
-      </w:r>
+        <w:t>_data</w:t>
+      </w:r>
+      <w:proofErr w:type="spellEnd"/>
+      <w:r>
+        <w:rPr>
+          <w:rFonts w:hint="eastAsia"/>
+          <w:color w:val="000000" w:themeColor="text1"/>
+        </w:rPr>
+        <w:t xml:space="preserve"> add </w:t>
+      </w:r>
+      <w:proofErr w:type="spellStart"/>
+      <w:r>
+        <w:rPr>
+          <w:rFonts w:hint="eastAsia"/>
+          <w:color w:val="000000" w:themeColor="text1"/>
+        </w:rPr>
+        <w:t>datafile</w:t>
+      </w:r>
+      <w:proofErr w:type="spellEnd"/>
       <w:r>
         <w:rPr>
           <w:rFonts w:hint="eastAsia"/>
@@ -10670,7 +11654,21 @@
         <w:rPr>
           <w:color w:val="000000" w:themeColor="text1"/>
         </w:rPr>
-        <w:t>/opt/oracle/oradata/ORCLCDB/ORCLPDB1/ap_data</w:t>
+        <w:t>/opt/oracle/</w:t>
+      </w:r>
+      <w:proofErr w:type="spellStart"/>
+      <w:r>
+        <w:rPr>
+          <w:color w:val="000000" w:themeColor="text1"/>
+        </w:rPr>
+        <w:t>oradata</w:t>
+      </w:r>
+      <w:proofErr w:type="spellEnd"/>
+      <w:r>
+        <w:rPr>
+          <w:color w:val="000000" w:themeColor="text1"/>
+        </w:rPr>
+        <w:t>/ORCLCDB/ORCLPDB1/ap_data</w:t>
       </w:r>
       <w:r>
         <w:rPr>
@@ -10697,7 +11695,39 @@
           <w:rFonts w:hint="eastAsia"/>
           <w:color w:val="000000" w:themeColor="text1"/>
         </w:rPr>
-        <w:t>' size 350M autoextend on next 50M Maxsize UNLIMITED</w:t>
+        <w:t xml:space="preserve">' size 350M </w:t>
+      </w:r>
+      <w:proofErr w:type="spellStart"/>
+      <w:r>
+        <w:rPr>
+          <w:rFonts w:hint="eastAsia"/>
+          <w:color w:val="000000" w:themeColor="text1"/>
+        </w:rPr>
+        <w:t>autoextend</w:t>
+      </w:r>
+      <w:proofErr w:type="spellEnd"/>
+      <w:r>
+        <w:rPr>
+          <w:rFonts w:hint="eastAsia"/>
+          <w:color w:val="000000" w:themeColor="text1"/>
+        </w:rPr>
+        <w:t xml:space="preserve"> on next 50M </w:t>
+      </w:r>
+      <w:proofErr w:type="spellStart"/>
+      <w:r>
+        <w:rPr>
+          <w:rFonts w:hint="eastAsia"/>
+          <w:color w:val="000000" w:themeColor="text1"/>
+        </w:rPr>
+        <w:t>Maxsize</w:t>
+      </w:r>
+      <w:proofErr w:type="spellEnd"/>
+      <w:r>
+        <w:rPr>
+          <w:rFonts w:hint="eastAsia"/>
+          <w:color w:val="000000" w:themeColor="text1"/>
+        </w:rPr>
+        <w:t xml:space="preserve"> UNLIMITED</w:t>
       </w:r>
       <w:r>
         <w:rPr>
@@ -10727,13 +11757,25 @@
       <w:pPr>
         <w:pStyle w:val="2"/>
       </w:pPr>
-      <w:bookmarkStart w:id="38" w:name="_Toc137546289"/>
+      <w:bookmarkStart w:id="36" w:name="_Toc140244580"/>
       <w:r>
         <w:rPr>
           <w:rFonts w:hint="eastAsia"/>
         </w:rPr>
         <w:lastRenderedPageBreak/>
-        <w:t xml:space="preserve">3.5 </w:t>
+        <w:t>3.</w:t>
+      </w:r>
+      <w:r>
+        <w:rPr>
+          <w:rFonts w:hint="eastAsia"/>
+        </w:rPr>
+        <w:t>4</w:t>
+      </w:r>
+      <w:r>
+        <w:rPr>
+          <w:rFonts w:hint="eastAsia"/>
+        </w:rPr>
+        <w:t xml:space="preserve"> </w:t>
       </w:r>
       <w:r>
         <w:rPr>
@@ -10741,7 +11783,7 @@
         </w:rPr>
         <w:t>数据库备份</w:t>
       </w:r>
-      <w:bookmarkEnd w:id="38"/>
+      <w:bookmarkEnd w:id="36"/>
     </w:p>
     <w:p>
       <w:pPr>
@@ -10756,12 +11798,14 @@
         </w:rPr>
         <w:t>使用</w:t>
       </w:r>
+      <w:proofErr w:type="spellStart"/>
       <w:r>
         <w:rPr>
           <w:color w:val="000000" w:themeColor="text1"/>
         </w:rPr>
         <w:t>exp</w:t>
       </w:r>
+      <w:proofErr w:type="spellEnd"/>
       <w:r>
         <w:rPr>
           <w:color w:val="000000" w:themeColor="text1"/>
@@ -10782,18 +11826,30 @@
           <w:color w:val="000000" w:themeColor="text1"/>
         </w:rPr>
       </w:pPr>
-      <w:r>
-        <w:rPr>
-          <w:color w:val="000000" w:themeColor="text1"/>
-        </w:rPr>
-        <w:t xml:space="preserve">exp </w:t>
-      </w:r>
+      <w:proofErr w:type="spellStart"/>
+      <w:proofErr w:type="gramStart"/>
+      <w:r>
+        <w:rPr>
+          <w:color w:val="000000" w:themeColor="text1"/>
+        </w:rPr>
+        <w:t>exp</w:t>
+      </w:r>
+      <w:proofErr w:type="spellEnd"/>
+      <w:proofErr w:type="gramEnd"/>
+      <w:r>
+        <w:rPr>
+          <w:color w:val="000000" w:themeColor="text1"/>
+        </w:rPr>
+        <w:t xml:space="preserve"> </w:t>
+      </w:r>
+      <w:proofErr w:type="spellStart"/>
       <w:r>
         <w:rPr>
           <w:color w:val="000000" w:themeColor="text1"/>
         </w:rPr>
         <w:t>ap</w:t>
       </w:r>
+      <w:proofErr w:type="spellEnd"/>
       <w:r>
         <w:rPr>
           <w:color w:val="000000" w:themeColor="text1"/>
@@ -10862,12 +11918,14 @@
           <w:color w:val="000000" w:themeColor="text1"/>
         </w:rPr>
       </w:pPr>
+      <w:proofErr w:type="spellStart"/>
       <w:r>
         <w:rPr>
           <w:color w:val="000000" w:themeColor="text1"/>
         </w:rPr>
         <w:t>ap</w:t>
       </w:r>
+      <w:proofErr w:type="spellEnd"/>
       <w:r>
         <w:rPr>
           <w:color w:val="000000" w:themeColor="text1"/>
@@ -11090,7 +12148,7 @@
             <w:noProof/>
             <w:lang w:val="zh-CN"/>
           </w:rPr>
-          <w:t>25</w:t>
+          <w:t>24</w:t>
         </w:r>
         <w:r>
           <w:fldChar w:fldCharType="end"/>
@@ -16142,7 +17200,7 @@
 </file>
 
 <file path=customXml/itemProps1.xml><?xml version="1.0" encoding="utf-8"?>
-<ds:datastoreItem xmlns:ds="http://schemas.openxmlformats.org/officeDocument/2006/customXml" ds:itemID="{1FB7CEAD-0753-4096-94C5-5F551F4E0FE1}">
+<ds:datastoreItem xmlns:ds="http://schemas.openxmlformats.org/officeDocument/2006/customXml" ds:itemID="{697C4235-63F2-4EF9-9EC7-ABDBAA883698}">
   <ds:schemaRefs>
     <ds:schemaRef ds:uri="http://schemas.openxmlformats.org/officeDocument/2006/bibliography"/>
   </ds:schemaRefs>

</xml_diff>

<commit_message>
User manual documentation and database documentation updates
</commit_message>
<xml_diff>
--- a/WebRoot/doc/ap.docx
+++ b/WebRoot/doc/ap.docx
@@ -2527,8 +2527,6 @@
           </w:rPr>
           <w:t>常见问题</w:t>
         </w:r>
-        <w:bookmarkStart w:id="0" w:name="_GoBack"/>
-        <w:bookmarkEnd w:id="0"/>
         <w:r>
           <w:rPr>
             <w:noProof/>
@@ -2683,8 +2681,8 @@
       <w:pPr>
         <w:pStyle w:val="1"/>
       </w:pPr>
-      <w:bookmarkStart w:id="1" w:name="_Toc369271064"/>
-      <w:bookmarkStart w:id="2" w:name="_Toc140244553"/>
+      <w:bookmarkStart w:id="0" w:name="_Toc369271064"/>
+      <w:bookmarkStart w:id="1" w:name="_Toc140244553"/>
       <w:r>
         <w:lastRenderedPageBreak/>
         <w:t>第</w:t>
@@ -2701,22 +2699,147 @@
       <w:r>
         <w:t>系统</w:t>
       </w:r>
+      <w:bookmarkEnd w:id="0"/>
+      <w:r>
+        <w:t>介绍</w:t>
+      </w:r>
       <w:bookmarkEnd w:id="1"/>
-      <w:r>
-        <w:t>介绍</w:t>
+    </w:p>
+    <w:p>
+      <w:pPr>
+        <w:pStyle w:val="2"/>
+      </w:pPr>
+      <w:bookmarkStart w:id="2" w:name="_Toc140244554"/>
+      <w:r>
+        <w:rPr>
+          <w:rFonts w:hint="eastAsia"/>
+        </w:rPr>
+        <w:t>1.1</w:t>
+      </w:r>
+      <w:r>
+        <w:rPr>
+          <w:rFonts w:hint="eastAsia"/>
+        </w:rPr>
+        <w:t xml:space="preserve"> </w:t>
+      </w:r>
+      <w:r>
+        <w:rPr>
+          <w:rFonts w:hint="eastAsia"/>
+        </w:rPr>
+        <w:t>系统登录</w:t>
       </w:r>
       <w:bookmarkEnd w:id="2"/>
     </w:p>
     <w:p>
       <w:pPr>
+        <w:ind w:firstLine="480"/>
+      </w:pPr>
+      <w:r>
+        <w:rPr>
+          <w:rFonts w:hint="eastAsia"/>
+        </w:rPr>
+        <w:t>访问地址：</w:t>
+      </w:r>
+      <w:hyperlink r:id="rId16" w:history="1">
+        <w:r>
+          <w:rPr>
+            <w:rFonts w:hint="eastAsia"/>
+          </w:rPr>
+          <w:t>http://IP:</w:t>
+        </w:r>
+        <w:r>
+          <w:rPr>
+            <w:rFonts w:hint="eastAsia"/>
+          </w:rPr>
+          <w:t>端口</w:t>
+        </w:r>
+        <w:r>
+          <w:rPr>
+            <w:rFonts w:hint="eastAsia"/>
+          </w:rPr>
+          <w:t>/</w:t>
+        </w:r>
+      </w:hyperlink>
+      <w:r>
+        <w:rPr>
+          <w:rFonts w:hint="eastAsia"/>
+        </w:rPr>
+        <w:t>项目名称</w:t>
+      </w:r>
+      <w:r>
+        <w:rPr>
+          <w:rFonts w:hint="eastAsia"/>
+        </w:rPr>
+        <w:t>，如</w:t>
+      </w:r>
+      <w:hyperlink r:id="rId17" w:history="1">
+        <w:r>
+          <w:rPr>
+            <w:rFonts w:hint="eastAsia"/>
+          </w:rPr>
+          <w:t>http://127.0.0.1/ap</w:t>
+        </w:r>
+      </w:hyperlink>
+    </w:p>
+    <w:p>
+      <w:pPr>
+        <w:ind w:firstLine="480"/>
+      </w:pPr>
+      <w:r>
+        <w:rPr>
+          <w:rFonts w:hint="eastAsia"/>
+        </w:rPr>
+        <w:t>默认管理员账号：</w:t>
+      </w:r>
+      <w:proofErr w:type="gramStart"/>
+      <w:r>
+        <w:rPr>
+          <w:rFonts w:hint="eastAsia"/>
+        </w:rPr>
+        <w:t>admin</w:t>
+      </w:r>
+      <w:proofErr w:type="gramEnd"/>
+    </w:p>
+    <w:p>
+      <w:pPr>
+        <w:ind w:firstLine="480"/>
+      </w:pPr>
+      <w:r>
+        <w:rPr>
+          <w:rFonts w:hint="eastAsia"/>
+        </w:rPr>
+        <w:t>初始密码：</w:t>
+      </w:r>
+      <w:r>
+        <w:rPr>
+          <w:rFonts w:hint="eastAsia"/>
+        </w:rPr>
+        <w:t>123456</w:t>
+      </w:r>
+    </w:p>
+    <w:p>
+      <w:pPr>
         <w:pStyle w:val="2"/>
       </w:pPr>
-      <w:bookmarkStart w:id="3" w:name="_Toc140244554"/>
-      <w:r>
-        <w:rPr>
-          <w:rFonts w:hint="eastAsia"/>
-        </w:rPr>
-        <w:t>1.1</w:t>
+      <w:bookmarkStart w:id="3" w:name="_Toc140244555"/>
+      <w:bookmarkStart w:id="4" w:name="_Toc369271068"/>
+      <w:r>
+        <w:rPr>
+          <w:rFonts w:hint="eastAsia"/>
+        </w:rPr>
+        <w:t>1</w:t>
+      </w:r>
+      <w:r>
+        <w:rPr>
+          <w:rFonts w:hint="eastAsia"/>
+        </w:rPr>
+        <w:t>.</w:t>
+      </w:r>
+      <w:r>
+        <w:rPr>
+          <w:rFonts w:hint="eastAsia"/>
+        </w:rPr>
+        <w:t>2</w:t>
       </w:r>
       <w:r>
         <w:rPr>
@@ -2728,134 +2851,9 @@
         <w:rPr>
           <w:rFonts w:hint="eastAsia"/>
         </w:rPr>
-        <w:t>系统登录</w:t>
+        <w:t>页面布局</w:t>
       </w:r>
       <w:bookmarkEnd w:id="3"/>
-    </w:p>
-    <w:p>
-      <w:pPr>
-        <w:ind w:firstLine="480"/>
-      </w:pPr>
-      <w:r>
-        <w:rPr>
-          <w:rFonts w:hint="eastAsia"/>
-        </w:rPr>
-        <w:t>访问地址：</w:t>
-      </w:r>
-      <w:hyperlink r:id="rId16" w:history="1">
-        <w:r>
-          <w:rPr>
-            <w:rFonts w:hint="eastAsia"/>
-          </w:rPr>
-          <w:t>http://IP:</w:t>
-        </w:r>
-        <w:r>
-          <w:rPr>
-            <w:rFonts w:hint="eastAsia"/>
-          </w:rPr>
-          <w:t>端口</w:t>
-        </w:r>
-        <w:r>
-          <w:rPr>
-            <w:rFonts w:hint="eastAsia"/>
-          </w:rPr>
-          <w:t>/</w:t>
-        </w:r>
-      </w:hyperlink>
-      <w:r>
-        <w:rPr>
-          <w:rFonts w:hint="eastAsia"/>
-        </w:rPr>
-        <w:t>项目名称</w:t>
-      </w:r>
-      <w:r>
-        <w:rPr>
-          <w:rFonts w:hint="eastAsia"/>
-        </w:rPr>
-        <w:t>，如</w:t>
-      </w:r>
-      <w:hyperlink r:id="rId17" w:history="1">
-        <w:r>
-          <w:rPr>
-            <w:rFonts w:hint="eastAsia"/>
-          </w:rPr>
-          <w:t>http://127.0.0.1/ap</w:t>
-        </w:r>
-      </w:hyperlink>
-    </w:p>
-    <w:p>
-      <w:pPr>
-        <w:ind w:firstLine="480"/>
-      </w:pPr>
-      <w:r>
-        <w:rPr>
-          <w:rFonts w:hint="eastAsia"/>
-        </w:rPr>
-        <w:t>默认管理员账号：</w:t>
-      </w:r>
-      <w:proofErr w:type="gramStart"/>
-      <w:r>
-        <w:rPr>
-          <w:rFonts w:hint="eastAsia"/>
-        </w:rPr>
-        <w:t>admin</w:t>
-      </w:r>
-      <w:proofErr w:type="gramEnd"/>
-    </w:p>
-    <w:p>
-      <w:pPr>
-        <w:ind w:firstLine="480"/>
-      </w:pPr>
-      <w:r>
-        <w:rPr>
-          <w:rFonts w:hint="eastAsia"/>
-        </w:rPr>
-        <w:t>初始密码：</w:t>
-      </w:r>
-      <w:r>
-        <w:rPr>
-          <w:rFonts w:hint="eastAsia"/>
-        </w:rPr>
-        <w:t>123456</w:t>
-      </w:r>
-    </w:p>
-    <w:p>
-      <w:pPr>
-        <w:pStyle w:val="2"/>
-      </w:pPr>
-      <w:bookmarkStart w:id="4" w:name="_Toc369271068"/>
-      <w:bookmarkStart w:id="5" w:name="_Toc140244555"/>
-      <w:r>
-        <w:rPr>
-          <w:rFonts w:hint="eastAsia"/>
-        </w:rPr>
-        <w:t>1</w:t>
-      </w:r>
-      <w:r>
-        <w:rPr>
-          <w:rFonts w:hint="eastAsia"/>
-        </w:rPr>
-        <w:t>.</w:t>
-      </w:r>
-      <w:r>
-        <w:rPr>
-          <w:rFonts w:hint="eastAsia"/>
-        </w:rPr>
-        <w:t>2</w:t>
-      </w:r>
-      <w:r>
-        <w:rPr>
-          <w:rFonts w:hint="eastAsia"/>
-        </w:rPr>
-        <w:t xml:space="preserve"> </w:t>
-      </w:r>
-      <w:r>
-        <w:rPr>
-          <w:rFonts w:hint="eastAsia"/>
-        </w:rPr>
-        <w:t>页面布局</w:t>
-      </w:r>
-      <w:bookmarkEnd w:id="5"/>
     </w:p>
     <w:p>
       <w:pPr>
@@ -2935,7 +2933,7 @@
       <w:pPr>
         <w:pStyle w:val="2"/>
       </w:pPr>
-      <w:bookmarkStart w:id="6" w:name="_Toc140244556"/>
+      <w:bookmarkStart w:id="5" w:name="_Toc140244556"/>
       <w:r>
         <w:rPr>
           <w:rFonts w:hint="eastAsia"/>
@@ -2961,7 +2959,7 @@
         </w:rPr>
         <w:t>页面操作</w:t>
       </w:r>
-      <w:bookmarkEnd w:id="6"/>
+      <w:bookmarkEnd w:id="5"/>
     </w:p>
     <w:p>
       <w:pPr>
@@ -3209,8 +3207,8 @@
       <w:pPr>
         <w:pStyle w:val="2"/>
       </w:pPr>
-      <w:bookmarkStart w:id="7" w:name="_Toc131176833"/>
-      <w:bookmarkStart w:id="8" w:name="_Toc140244557"/>
+      <w:bookmarkStart w:id="6" w:name="_Toc131176833"/>
+      <w:bookmarkStart w:id="7" w:name="_Toc140244557"/>
       <w:r>
         <w:rPr>
           <w:rFonts w:hint="eastAsia"/>
@@ -3223,8 +3221,8 @@
         </w:rPr>
         <w:t>配置</w:t>
       </w:r>
+      <w:bookmarkEnd w:id="6"/>
       <w:bookmarkEnd w:id="7"/>
-      <w:bookmarkEnd w:id="8"/>
     </w:p>
     <w:p>
       <w:pPr>
@@ -3384,7 +3382,7 @@
       <w:pPr>
         <w:pStyle w:val="2"/>
       </w:pPr>
-      <w:bookmarkStart w:id="9" w:name="_Toc140244558"/>
+      <w:bookmarkStart w:id="8" w:name="_Toc140244558"/>
       <w:r>
         <w:rPr>
           <w:rFonts w:hint="eastAsia"/>
@@ -3397,26 +3395,26 @@
         </w:rPr>
         <w:t>软件启停</w:t>
       </w:r>
+      <w:bookmarkEnd w:id="8"/>
+    </w:p>
+    <w:p>
+      <w:pPr>
+        <w:pStyle w:val="3"/>
+      </w:pPr>
+      <w:bookmarkStart w:id="9" w:name="_Toc140244559"/>
+      <w:r>
+        <w:rPr>
+          <w:rFonts w:hint="eastAsia"/>
+        </w:rPr>
+        <w:t xml:space="preserve">1.5.1 </w:t>
+      </w:r>
+      <w:r>
+        <w:rPr>
+          <w:rFonts w:hint="eastAsia"/>
+        </w:rPr>
+        <w:t>开机自启动</w:t>
+      </w:r>
       <w:bookmarkEnd w:id="9"/>
-    </w:p>
-    <w:p>
-      <w:pPr>
-        <w:pStyle w:val="3"/>
-      </w:pPr>
-      <w:bookmarkStart w:id="10" w:name="_Toc140244559"/>
-      <w:r>
-        <w:rPr>
-          <w:rFonts w:hint="eastAsia"/>
-        </w:rPr>
-        <w:t xml:space="preserve">1.5.1 </w:t>
-      </w:r>
-      <w:r>
-        <w:rPr>
-          <w:rFonts w:hint="eastAsia"/>
-        </w:rPr>
-        <w:t>开机自启动</w:t>
-      </w:r>
-      <w:bookmarkEnd w:id="10"/>
     </w:p>
     <w:p>
       <w:pPr>
@@ -4569,7 +4567,7 @@
       <w:pPr>
         <w:pStyle w:val="3"/>
       </w:pPr>
-      <w:bookmarkStart w:id="11" w:name="_Toc140244560"/>
+      <w:bookmarkStart w:id="10" w:name="_Toc140244560"/>
       <w:r>
         <w:rPr>
           <w:rFonts w:hint="eastAsia"/>
@@ -4597,7 +4595,7 @@
         </w:rPr>
         <w:t>停</w:t>
       </w:r>
-      <w:bookmarkEnd w:id="11"/>
+      <w:bookmarkEnd w:id="10"/>
     </w:p>
     <w:p>
       <w:pPr>
@@ -6015,7 +6013,7 @@
       <w:pPr>
         <w:pStyle w:val="1"/>
       </w:pPr>
-      <w:bookmarkStart w:id="12" w:name="_Toc140244561"/>
+      <w:bookmarkStart w:id="11" w:name="_Toc140244561"/>
       <w:r>
         <w:rPr>
           <w:rFonts w:hint="eastAsia"/>
@@ -6053,63 +6051,63 @@
         </w:rPr>
         <w:t>示例</w:t>
       </w:r>
+      <w:bookmarkEnd w:id="11"/>
+    </w:p>
+    <w:p>
+      <w:pPr>
+        <w:pStyle w:val="2"/>
+      </w:pPr>
+      <w:bookmarkStart w:id="12" w:name="_Toc140244562"/>
+      <w:bookmarkStart w:id="13" w:name="OLE_LINK14"/>
+      <w:r>
+        <w:rPr>
+          <w:rFonts w:hint="eastAsia"/>
+        </w:rPr>
+        <w:t>2.1</w:t>
+      </w:r>
+      <w:r>
+        <w:rPr>
+          <w:rFonts w:hint="eastAsia"/>
+        </w:rPr>
+        <w:t xml:space="preserve"> </w:t>
+      </w:r>
+      <w:r>
+        <w:rPr>
+          <w:rFonts w:hint="eastAsia"/>
+        </w:rPr>
+        <w:t>驱动配置</w:t>
+      </w:r>
       <w:bookmarkEnd w:id="12"/>
     </w:p>
     <w:p>
       <w:pPr>
-        <w:pStyle w:val="2"/>
-      </w:pPr>
-      <w:bookmarkStart w:id="13" w:name="OLE_LINK14"/>
-      <w:bookmarkStart w:id="14" w:name="_Toc140244562"/>
-      <w:r>
-        <w:rPr>
-          <w:rFonts w:hint="eastAsia"/>
-        </w:rPr>
-        <w:t>2.1</w:t>
-      </w:r>
-      <w:r>
-        <w:rPr>
-          <w:rFonts w:hint="eastAsia"/>
-        </w:rPr>
-        <w:t xml:space="preserve"> </w:t>
-      </w:r>
-      <w:r>
-        <w:rPr>
-          <w:rFonts w:hint="eastAsia"/>
-        </w:rPr>
-        <w:t>驱动配置</w:t>
+        <w:ind w:firstLine="480"/>
+      </w:pPr>
+      <w:r>
+        <w:rPr>
+          <w:rFonts w:hint="eastAsia"/>
+        </w:rPr>
+        <w:t>包括协议配置、单元配置、实例配置。</w:t>
+      </w:r>
+    </w:p>
+    <w:p>
+      <w:pPr>
+        <w:pStyle w:val="3"/>
+      </w:pPr>
+      <w:bookmarkStart w:id="14" w:name="_Toc140244563"/>
+      <w:r>
+        <w:rPr>
+          <w:rFonts w:hint="eastAsia"/>
+        </w:rPr>
+        <w:t xml:space="preserve">2.1.1 </w:t>
+      </w:r>
+      <w:r>
+        <w:rPr>
+          <w:rFonts w:hint="eastAsia"/>
+        </w:rPr>
+        <w:t>添加协议</w:t>
       </w:r>
       <w:bookmarkEnd w:id="14"/>
-    </w:p>
-    <w:p>
-      <w:pPr>
-        <w:ind w:firstLine="480"/>
-      </w:pPr>
-      <w:r>
-        <w:rPr>
-          <w:rFonts w:hint="eastAsia"/>
-        </w:rPr>
-        <w:t>包括协议配置、单元配置、实例配置。</w:t>
-      </w:r>
-    </w:p>
-    <w:p>
-      <w:pPr>
-        <w:pStyle w:val="3"/>
-      </w:pPr>
-      <w:bookmarkStart w:id="15" w:name="_Toc140244563"/>
-      <w:r>
-        <w:rPr>
-          <w:rFonts w:hint="eastAsia"/>
-        </w:rPr>
-        <w:t xml:space="preserve">2.1.1 </w:t>
-      </w:r>
-      <w:r>
-        <w:rPr>
-          <w:rFonts w:hint="eastAsia"/>
-        </w:rPr>
-        <w:t>添加协议</w:t>
-      </w:r>
-      <w:bookmarkEnd w:id="15"/>
     </w:p>
     <w:p>
       <w:pPr>
@@ -6918,7 +6916,7 @@
       <w:pPr>
         <w:pStyle w:val="3"/>
       </w:pPr>
-      <w:bookmarkStart w:id="16" w:name="_Toc140244564"/>
+      <w:bookmarkStart w:id="15" w:name="_Toc140244564"/>
       <w:r>
         <w:rPr>
           <w:rFonts w:hint="eastAsia"/>
@@ -6932,7 +6930,7 @@
         </w:rPr>
         <w:t>添加采控单元</w:t>
       </w:r>
-      <w:bookmarkEnd w:id="16"/>
+      <w:bookmarkEnd w:id="15"/>
       <w:proofErr w:type="gramEnd"/>
     </w:p>
     <w:p>
@@ -7044,7 +7042,7 @@
       <w:pPr>
         <w:pStyle w:val="3"/>
       </w:pPr>
-      <w:bookmarkStart w:id="17" w:name="_Toc140244565"/>
+      <w:bookmarkStart w:id="16" w:name="_Toc140244565"/>
       <w:r>
         <w:rPr>
           <w:rFonts w:hint="eastAsia"/>
@@ -7075,7 +7073,7 @@
         </w:rPr>
         <w:t>显示单元</w:t>
       </w:r>
-      <w:bookmarkEnd w:id="17"/>
+      <w:bookmarkEnd w:id="16"/>
     </w:p>
     <w:p>
       <w:pPr>
@@ -7158,7 +7156,7 @@
       <w:pPr>
         <w:pStyle w:val="3"/>
       </w:pPr>
-      <w:bookmarkStart w:id="18" w:name="_Toc140244566"/>
+      <w:bookmarkStart w:id="17" w:name="_Toc140244566"/>
       <w:r>
         <w:rPr>
           <w:rFonts w:hint="eastAsia"/>
@@ -7202,7 +7200,7 @@
         </w:rPr>
         <w:t>报警单元</w:t>
       </w:r>
-      <w:bookmarkEnd w:id="18"/>
+      <w:bookmarkEnd w:id="17"/>
     </w:p>
     <w:p>
       <w:pPr>
@@ -7375,7 +7373,7 @@
       <w:pPr>
         <w:pStyle w:val="3"/>
       </w:pPr>
-      <w:bookmarkStart w:id="19" w:name="_Toc140244567"/>
+      <w:bookmarkStart w:id="18" w:name="_Toc140244567"/>
       <w:r>
         <w:rPr>
           <w:rFonts w:hint="eastAsia"/>
@@ -7425,7 +7423,7 @@
         </w:rPr>
         <w:t>单元</w:t>
       </w:r>
-      <w:bookmarkEnd w:id="19"/>
+      <w:bookmarkEnd w:id="18"/>
     </w:p>
     <w:p>
       <w:pPr>
@@ -7669,7 +7667,7 @@
           <w:sz w:val="21"/>
         </w:rPr>
       </w:pPr>
-      <w:bookmarkStart w:id="20" w:name="_Toc140244568"/>
+      <w:bookmarkStart w:id="19" w:name="_Toc140244568"/>
       <w:r>
         <w:rPr>
           <w:rFonts w:hint="eastAsia"/>
@@ -7702,7 +7700,7 @@
         </w:rPr>
         <w:t>采控实例</w:t>
       </w:r>
-      <w:bookmarkEnd w:id="20"/>
+      <w:bookmarkEnd w:id="19"/>
       <w:proofErr w:type="gramEnd"/>
     </w:p>
     <w:p>
@@ -7890,7 +7888,7 @@
           <w:sz w:val="21"/>
         </w:rPr>
       </w:pPr>
-      <w:bookmarkStart w:id="21" w:name="_Toc140244569"/>
+      <w:bookmarkStart w:id="20" w:name="_Toc140244569"/>
       <w:r>
         <w:rPr>
           <w:rFonts w:hint="eastAsia"/>
@@ -7927,7 +7925,7 @@
         </w:rPr>
         <w:t>显示实例</w:t>
       </w:r>
-      <w:bookmarkEnd w:id="21"/>
+      <w:bookmarkEnd w:id="20"/>
     </w:p>
     <w:p>
       <w:pPr>
@@ -8009,7 +8007,7 @@
           <w:sz w:val="21"/>
         </w:rPr>
       </w:pPr>
-      <w:bookmarkStart w:id="22" w:name="_Toc140244570"/>
+      <w:bookmarkStart w:id="21" w:name="_Toc140244570"/>
       <w:r>
         <w:rPr>
           <w:rFonts w:hint="eastAsia"/>
@@ -8053,7 +8051,7 @@
         </w:rPr>
         <w:t>报警实例</w:t>
       </w:r>
-      <w:bookmarkEnd w:id="22"/>
+      <w:bookmarkEnd w:id="21"/>
     </w:p>
     <w:p>
       <w:pPr>
@@ -8126,7 +8124,7 @@
           <w:sz w:val="21"/>
         </w:rPr>
       </w:pPr>
-      <w:bookmarkStart w:id="23" w:name="_Toc140244571"/>
+      <w:bookmarkStart w:id="22" w:name="_Toc140244571"/>
       <w:r>
         <w:rPr>
           <w:rFonts w:hint="eastAsia"/>
@@ -8163,7 +8161,7 @@
         </w:rPr>
         <w:t>报表实例</w:t>
       </w:r>
-      <w:bookmarkEnd w:id="23"/>
+      <w:bookmarkEnd w:id="22"/>
     </w:p>
     <w:p>
       <w:pPr>
@@ -8255,7 +8253,7 @@
           <w:sz w:val="21"/>
         </w:rPr>
       </w:pPr>
-      <w:bookmarkStart w:id="24" w:name="_Toc140244572"/>
+      <w:bookmarkStart w:id="23" w:name="_Toc140244572"/>
       <w:r>
         <w:rPr>
           <w:rFonts w:hint="eastAsia"/>
@@ -8274,7 +8272,7 @@
         </w:rPr>
         <w:t>删除操作</w:t>
       </w:r>
-      <w:bookmarkEnd w:id="24"/>
+      <w:bookmarkEnd w:id="23"/>
     </w:p>
     <w:p>
       <w:pPr>
@@ -8307,7 +8305,7 @@
           <w:sz w:val="21"/>
         </w:rPr>
       </w:pPr>
-      <w:bookmarkStart w:id="25" w:name="_Toc140244573"/>
+      <w:bookmarkStart w:id="24" w:name="_Toc140244573"/>
       <w:r>
         <w:rPr>
           <w:rFonts w:hint="eastAsia"/>
@@ -8327,7 +8325,7 @@
         </w:rPr>
         <w:t>协议导入导出</w:t>
       </w:r>
-      <w:bookmarkEnd w:id="25"/>
+      <w:bookmarkEnd w:id="24"/>
     </w:p>
     <w:p>
       <w:pPr>
@@ -8649,7 +8647,7 @@
       <w:pPr>
         <w:pStyle w:val="2"/>
       </w:pPr>
-      <w:bookmarkStart w:id="26" w:name="_Toc140244574"/>
+      <w:bookmarkStart w:id="25" w:name="_Toc140244574"/>
       <w:bookmarkEnd w:id="13"/>
       <w:r>
         <w:rPr>
@@ -8676,51 +8674,51 @@
         </w:rPr>
         <w:t>设备管理</w:t>
       </w:r>
+      <w:bookmarkEnd w:id="25"/>
+    </w:p>
+    <w:p>
+      <w:pPr>
+        <w:pStyle w:val="3"/>
+      </w:pPr>
+      <w:bookmarkStart w:id="26" w:name="_Toc140244575"/>
+      <w:r>
+        <w:rPr>
+          <w:rFonts w:hint="eastAsia"/>
+        </w:rPr>
+        <w:t>2.</w:t>
+      </w:r>
+      <w:r>
+        <w:rPr>
+          <w:rFonts w:hint="eastAsia"/>
+        </w:rPr>
+        <w:t>2</w:t>
+      </w:r>
+      <w:r>
+        <w:rPr>
+          <w:rFonts w:hint="eastAsia"/>
+        </w:rPr>
+        <w:t>.</w:t>
+      </w:r>
+      <w:r>
+        <w:rPr>
+          <w:rFonts w:hint="eastAsia"/>
+        </w:rPr>
+        <w:t>1</w:t>
+      </w:r>
+      <w:r>
+        <w:rPr>
+          <w:rFonts w:hint="eastAsia"/>
+        </w:rPr>
+        <w:t xml:space="preserve"> </w:t>
+      </w:r>
+      <w:proofErr w:type="gramStart"/>
+      <w:r>
+        <w:rPr>
+          <w:rFonts w:hint="eastAsia"/>
+        </w:rPr>
+        <w:t>井名信息</w:t>
+      </w:r>
       <w:bookmarkEnd w:id="26"/>
-    </w:p>
-    <w:p>
-      <w:pPr>
-        <w:pStyle w:val="3"/>
-      </w:pPr>
-      <w:bookmarkStart w:id="27" w:name="_Toc140244575"/>
-      <w:r>
-        <w:rPr>
-          <w:rFonts w:hint="eastAsia"/>
-        </w:rPr>
-        <w:t>2.</w:t>
-      </w:r>
-      <w:r>
-        <w:rPr>
-          <w:rFonts w:hint="eastAsia"/>
-        </w:rPr>
-        <w:t>2</w:t>
-      </w:r>
-      <w:r>
-        <w:rPr>
-          <w:rFonts w:hint="eastAsia"/>
-        </w:rPr>
-        <w:t>.</w:t>
-      </w:r>
-      <w:r>
-        <w:rPr>
-          <w:rFonts w:hint="eastAsia"/>
-        </w:rPr>
-        <w:t>1</w:t>
-      </w:r>
-      <w:r>
-        <w:rPr>
-          <w:rFonts w:hint="eastAsia"/>
-        </w:rPr>
-        <w:t xml:space="preserve"> </w:t>
-      </w:r>
-      <w:proofErr w:type="gramStart"/>
-      <w:r>
-        <w:rPr>
-          <w:rFonts w:hint="eastAsia"/>
-        </w:rPr>
-        <w:t>井名信息</w:t>
-      </w:r>
-      <w:bookmarkEnd w:id="27"/>
       <w:proofErr w:type="gramEnd"/>
     </w:p>
     <w:p>
@@ -9300,27 +9298,12 @@
     <w:p>
       <w:pPr>
         <w:pStyle w:val="4"/>
-        <w:rPr>
-          <w:rFonts w:hint="eastAsia"/>
-        </w:rPr>
-      </w:pPr>
-      <w:r>
-        <w:rPr>
-          <w:rFonts w:hint="eastAsia"/>
-        </w:rPr>
-        <w:t>2.2.1.</w:t>
-      </w:r>
-      <w:r>
-        <w:rPr>
-          <w:rFonts w:hint="eastAsia"/>
-        </w:rPr>
-        <w:t>5</w:t>
-      </w:r>
-      <w:r>
-        <w:rPr>
-          <w:rFonts w:hint="eastAsia"/>
-        </w:rPr>
-        <w:t xml:space="preserve"> </w:t>
+      </w:pPr>
+      <w:r>
+        <w:rPr>
+          <w:rFonts w:hint="eastAsia"/>
+        </w:rPr>
+        <w:t xml:space="preserve">2.2.1.5 </w:t>
       </w:r>
       <w:r>
         <w:rPr>
@@ -9332,9 +9315,6 @@
     <w:p>
       <w:pPr>
         <w:ind w:firstLine="480"/>
-        <w:rPr>
-          <w:rFonts w:hint="eastAsia"/>
-        </w:rPr>
       </w:pPr>
       <w:r>
         <w:rPr>
@@ -9443,8 +9423,8 @@
       <w:pPr>
         <w:pStyle w:val="1"/>
       </w:pPr>
-      <w:bookmarkStart w:id="28" w:name="_Toc131176832"/>
-      <w:bookmarkStart w:id="29" w:name="_Toc140244576"/>
+      <w:bookmarkStart w:id="27" w:name="_Toc131176832"/>
+      <w:bookmarkStart w:id="28" w:name="_Toc140244576"/>
       <w:bookmarkEnd w:id="4"/>
       <w:r>
         <w:rPr>
@@ -9477,41 +9457,41 @@
         </w:rPr>
         <w:t>其他配置</w:t>
       </w:r>
+      <w:bookmarkEnd w:id="27"/>
       <w:bookmarkEnd w:id="28"/>
+    </w:p>
+    <w:p>
+      <w:pPr>
+        <w:pStyle w:val="2"/>
+      </w:pPr>
+      <w:bookmarkStart w:id="29" w:name="_Toc131176835"/>
+      <w:bookmarkStart w:id="30" w:name="_Toc140244577"/>
+      <w:r>
+        <w:rPr>
+          <w:rFonts w:hint="eastAsia"/>
+        </w:rPr>
+        <w:t>3.</w:t>
+      </w:r>
+      <w:r>
+        <w:rPr>
+          <w:rFonts w:hint="eastAsia"/>
+        </w:rPr>
+        <w:t>1</w:t>
+      </w:r>
+      <w:r>
+        <w:rPr>
+          <w:rFonts w:hint="eastAsia"/>
+        </w:rPr>
+        <w:t xml:space="preserve"> </w:t>
+      </w:r>
+      <w:r>
+        <w:rPr>
+          <w:rFonts w:hint="eastAsia"/>
+        </w:rPr>
+        <w:t>邮件发送账号配置</w:t>
+      </w:r>
       <w:bookmarkEnd w:id="29"/>
-    </w:p>
-    <w:p>
-      <w:pPr>
-        <w:pStyle w:val="2"/>
-      </w:pPr>
-      <w:bookmarkStart w:id="30" w:name="_Toc131176835"/>
-      <w:bookmarkStart w:id="31" w:name="_Toc140244577"/>
-      <w:r>
-        <w:rPr>
-          <w:rFonts w:hint="eastAsia"/>
-        </w:rPr>
-        <w:t>3.</w:t>
-      </w:r>
-      <w:r>
-        <w:rPr>
-          <w:rFonts w:hint="eastAsia"/>
-        </w:rPr>
-        <w:t>1</w:t>
-      </w:r>
-      <w:r>
-        <w:rPr>
-          <w:rFonts w:hint="eastAsia"/>
-        </w:rPr>
-        <w:t xml:space="preserve"> </w:t>
-      </w:r>
-      <w:r>
-        <w:rPr>
-          <w:rFonts w:hint="eastAsia"/>
-        </w:rPr>
-        <w:t>邮件发送账号配置</w:t>
-      </w:r>
       <w:bookmarkEnd w:id="30"/>
-      <w:bookmarkEnd w:id="31"/>
     </w:p>
     <w:p>
       <w:pPr>
@@ -9675,8 +9655,8 @@
       <w:pPr>
         <w:pStyle w:val="2"/>
       </w:pPr>
-      <w:bookmarkStart w:id="32" w:name="_Toc131176836"/>
-      <w:bookmarkStart w:id="33" w:name="_Toc140244578"/>
+      <w:bookmarkStart w:id="31" w:name="_Toc131176836"/>
+      <w:bookmarkStart w:id="32" w:name="_Toc140244578"/>
       <w:r>
         <w:rPr>
           <w:rFonts w:hint="eastAsia"/>
@@ -9702,8 +9682,8 @@
         </w:rPr>
         <w:t>其他项配置</w:t>
       </w:r>
+      <w:bookmarkEnd w:id="31"/>
       <w:bookmarkEnd w:id="32"/>
-      <w:bookmarkEnd w:id="33"/>
     </w:p>
     <w:p>
       <w:pPr>
@@ -9819,10 +9799,10 @@
           <w:noProof/>
         </w:rPr>
         <w:drawing>
-          <wp:inline distT="0" distB="0" distL="0" distR="0" wp14:anchorId="661F9CD7" wp14:editId="196C0108">
-            <wp:extent cx="5486400" cy="2637790"/>
+          <wp:inline distT="0" distB="0" distL="0" distR="0" wp14:anchorId="460360A9" wp14:editId="3ACF1575">
+            <wp:extent cx="5486400" cy="2425065"/>
             <wp:effectExtent l="0" t="0" r="0" b="0"/>
-            <wp:docPr id="26" name="图片 26"/>
+            <wp:docPr id="7171" name="图片 7171"/>
             <wp:cNvGraphicFramePr>
               <a:graphicFrameLocks xmlns:a="http://schemas.openxmlformats.org/drawingml/2006/main" noChangeAspect="1"/>
             </wp:cNvGraphicFramePr>
@@ -9842,7 +9822,7 @@
                   <pic:spPr>
                     <a:xfrm>
                       <a:off x="0" y="0"/>
-                      <a:ext cx="5486400" cy="2637790"/>
+                      <a:ext cx="5486400" cy="2425065"/>
                     </a:xfrm>
                     <a:prstGeom prst="rect">
                       <a:avLst/>
@@ -9854,6 +9834,8 @@
           </wp:inline>
         </w:drawing>
       </w:r>
+      <w:bookmarkStart w:id="33" w:name="_GoBack"/>
+      <w:bookmarkEnd w:id="33"/>
     </w:p>
     <w:p>
       <w:pPr>
@@ -12148,7 +12130,7 @@
             <w:noProof/>
             <w:lang w:val="zh-CN"/>
           </w:rPr>
-          <w:t>24</w:t>
+          <w:t>20</w:t>
         </w:r>
         <w:r>
           <w:fldChar w:fldCharType="end"/>
@@ -17200,7 +17182,7 @@
 </file>
 
 <file path=customXml/itemProps1.xml><?xml version="1.0" encoding="utf-8"?>
-<ds:datastoreItem xmlns:ds="http://schemas.openxmlformats.org/officeDocument/2006/customXml" ds:itemID="{697C4235-63F2-4EF9-9EC7-ABDBAA883698}">
+<ds:datastoreItem xmlns:ds="http://schemas.openxmlformats.org/officeDocument/2006/customXml" ds:itemID="{B6BABCA9-794D-455C-AC00-0B31887F196B}">
   <ds:schemaRefs>
     <ds:schemaRef ds:uri="http://schemas.openxmlformats.org/officeDocument/2006/bibliography"/>
   </ds:schemaRefs>

</xml_diff>

<commit_message>
Report optimization and help document update
</commit_message>
<xml_diff>
--- a/WebRoot/doc/ap.docx
+++ b/WebRoot/doc/ap.docx
@@ -918,8 +918,6 @@
           </w:rPr>
           <w:t>手动启停</w:t>
         </w:r>
-        <w:bookmarkStart w:id="0" w:name="_GoBack"/>
-        <w:bookmarkEnd w:id="0"/>
         <w:r>
           <w:rPr>
             <w:noProof/>
@@ -3310,8 +3308,8 @@
       <w:pPr>
         <w:pStyle w:val="1"/>
       </w:pPr>
-      <w:bookmarkStart w:id="1" w:name="_Toc369271064"/>
-      <w:bookmarkStart w:id="2" w:name="_Toc148684212"/>
+      <w:bookmarkStart w:id="0" w:name="_Toc369271064"/>
+      <w:bookmarkStart w:id="1" w:name="_Toc148684212"/>
       <w:r>
         <w:lastRenderedPageBreak/>
         <w:t>第</w:t>
@@ -3328,22 +3326,147 @@
       <w:r>
         <w:t>系统</w:t>
       </w:r>
+      <w:bookmarkEnd w:id="0"/>
+      <w:r>
+        <w:t>介绍</w:t>
+      </w:r>
       <w:bookmarkEnd w:id="1"/>
-      <w:r>
-        <w:t>介绍</w:t>
+    </w:p>
+    <w:p>
+      <w:pPr>
+        <w:pStyle w:val="2"/>
+      </w:pPr>
+      <w:bookmarkStart w:id="2" w:name="_Toc148684213"/>
+      <w:r>
+        <w:rPr>
+          <w:rFonts w:hint="eastAsia"/>
+        </w:rPr>
+        <w:t>1.1</w:t>
+      </w:r>
+      <w:r>
+        <w:rPr>
+          <w:rFonts w:hint="eastAsia"/>
+        </w:rPr>
+        <w:t xml:space="preserve"> </w:t>
+      </w:r>
+      <w:r>
+        <w:rPr>
+          <w:rFonts w:hint="eastAsia"/>
+        </w:rPr>
+        <w:t>系统登录</w:t>
       </w:r>
       <w:bookmarkEnd w:id="2"/>
     </w:p>
     <w:p>
       <w:pPr>
+        <w:ind w:firstLine="480"/>
+      </w:pPr>
+      <w:r>
+        <w:rPr>
+          <w:rFonts w:hint="eastAsia"/>
+        </w:rPr>
+        <w:t>访问地址：</w:t>
+      </w:r>
+      <w:hyperlink r:id="rId16" w:history="1">
+        <w:r>
+          <w:rPr>
+            <w:rFonts w:hint="eastAsia"/>
+          </w:rPr>
+          <w:t>http://IP:</w:t>
+        </w:r>
+        <w:r>
+          <w:rPr>
+            <w:rFonts w:hint="eastAsia"/>
+          </w:rPr>
+          <w:t>端口</w:t>
+        </w:r>
+        <w:r>
+          <w:rPr>
+            <w:rFonts w:hint="eastAsia"/>
+          </w:rPr>
+          <w:t>/</w:t>
+        </w:r>
+      </w:hyperlink>
+      <w:r>
+        <w:rPr>
+          <w:rFonts w:hint="eastAsia"/>
+        </w:rPr>
+        <w:t>项目名称</w:t>
+      </w:r>
+      <w:r>
+        <w:rPr>
+          <w:rFonts w:hint="eastAsia"/>
+        </w:rPr>
+        <w:t>，如</w:t>
+      </w:r>
+      <w:hyperlink r:id="rId17" w:history="1">
+        <w:r>
+          <w:rPr>
+            <w:rFonts w:hint="eastAsia"/>
+          </w:rPr>
+          <w:t>http://127.0.0.1/ap</w:t>
+        </w:r>
+      </w:hyperlink>
+    </w:p>
+    <w:p>
+      <w:pPr>
+        <w:ind w:firstLine="480"/>
+      </w:pPr>
+      <w:r>
+        <w:rPr>
+          <w:rFonts w:hint="eastAsia"/>
+        </w:rPr>
+        <w:t>默认管理员账号：</w:t>
+      </w:r>
+      <w:proofErr w:type="gramStart"/>
+      <w:r>
+        <w:rPr>
+          <w:rFonts w:hint="eastAsia"/>
+        </w:rPr>
+        <w:t>admin</w:t>
+      </w:r>
+      <w:proofErr w:type="gramEnd"/>
+    </w:p>
+    <w:p>
+      <w:pPr>
+        <w:ind w:firstLine="480"/>
+      </w:pPr>
+      <w:r>
+        <w:rPr>
+          <w:rFonts w:hint="eastAsia"/>
+        </w:rPr>
+        <w:t>初始密码：</w:t>
+      </w:r>
+      <w:r>
+        <w:rPr>
+          <w:rFonts w:hint="eastAsia"/>
+        </w:rPr>
+        <w:t>123456</w:t>
+      </w:r>
+    </w:p>
+    <w:p>
+      <w:pPr>
         <w:pStyle w:val="2"/>
       </w:pPr>
-      <w:bookmarkStart w:id="3" w:name="_Toc148684213"/>
-      <w:r>
-        <w:rPr>
-          <w:rFonts w:hint="eastAsia"/>
-        </w:rPr>
-        <w:t>1.1</w:t>
+      <w:bookmarkStart w:id="3" w:name="_Toc148684214"/>
+      <w:bookmarkStart w:id="4" w:name="_Toc369271068"/>
+      <w:r>
+        <w:rPr>
+          <w:rFonts w:hint="eastAsia"/>
+        </w:rPr>
+        <w:t>1</w:t>
+      </w:r>
+      <w:r>
+        <w:rPr>
+          <w:rFonts w:hint="eastAsia"/>
+        </w:rPr>
+        <w:t>.</w:t>
+      </w:r>
+      <w:r>
+        <w:rPr>
+          <w:rFonts w:hint="eastAsia"/>
+        </w:rPr>
+        <w:t>2</w:t>
       </w:r>
       <w:r>
         <w:rPr>
@@ -3355,134 +3478,9 @@
         <w:rPr>
           <w:rFonts w:hint="eastAsia"/>
         </w:rPr>
-        <w:t>系统登录</w:t>
+        <w:t>页面布局</w:t>
       </w:r>
       <w:bookmarkEnd w:id="3"/>
-    </w:p>
-    <w:p>
-      <w:pPr>
-        <w:ind w:firstLine="480"/>
-      </w:pPr>
-      <w:r>
-        <w:rPr>
-          <w:rFonts w:hint="eastAsia"/>
-        </w:rPr>
-        <w:t>访问地址：</w:t>
-      </w:r>
-      <w:hyperlink r:id="rId16" w:history="1">
-        <w:r>
-          <w:rPr>
-            <w:rFonts w:hint="eastAsia"/>
-          </w:rPr>
-          <w:t>http://IP:</w:t>
-        </w:r>
-        <w:r>
-          <w:rPr>
-            <w:rFonts w:hint="eastAsia"/>
-          </w:rPr>
-          <w:t>端口</w:t>
-        </w:r>
-        <w:r>
-          <w:rPr>
-            <w:rFonts w:hint="eastAsia"/>
-          </w:rPr>
-          <w:t>/</w:t>
-        </w:r>
-      </w:hyperlink>
-      <w:r>
-        <w:rPr>
-          <w:rFonts w:hint="eastAsia"/>
-        </w:rPr>
-        <w:t>项目名称</w:t>
-      </w:r>
-      <w:r>
-        <w:rPr>
-          <w:rFonts w:hint="eastAsia"/>
-        </w:rPr>
-        <w:t>，如</w:t>
-      </w:r>
-      <w:hyperlink r:id="rId17" w:history="1">
-        <w:r>
-          <w:rPr>
-            <w:rFonts w:hint="eastAsia"/>
-          </w:rPr>
-          <w:t>http://127.0.0.1/ap</w:t>
-        </w:r>
-      </w:hyperlink>
-    </w:p>
-    <w:p>
-      <w:pPr>
-        <w:ind w:firstLine="480"/>
-      </w:pPr>
-      <w:r>
-        <w:rPr>
-          <w:rFonts w:hint="eastAsia"/>
-        </w:rPr>
-        <w:t>默认管理员账号：</w:t>
-      </w:r>
-      <w:proofErr w:type="gramStart"/>
-      <w:r>
-        <w:rPr>
-          <w:rFonts w:hint="eastAsia"/>
-        </w:rPr>
-        <w:t>admin</w:t>
-      </w:r>
-      <w:proofErr w:type="gramEnd"/>
-    </w:p>
-    <w:p>
-      <w:pPr>
-        <w:ind w:firstLine="480"/>
-      </w:pPr>
-      <w:r>
-        <w:rPr>
-          <w:rFonts w:hint="eastAsia"/>
-        </w:rPr>
-        <w:t>初始密码：</w:t>
-      </w:r>
-      <w:r>
-        <w:rPr>
-          <w:rFonts w:hint="eastAsia"/>
-        </w:rPr>
-        <w:t>123456</w:t>
-      </w:r>
-    </w:p>
-    <w:p>
-      <w:pPr>
-        <w:pStyle w:val="2"/>
-      </w:pPr>
-      <w:bookmarkStart w:id="4" w:name="_Toc148684214"/>
-      <w:bookmarkStart w:id="5" w:name="_Toc369271068"/>
-      <w:r>
-        <w:rPr>
-          <w:rFonts w:hint="eastAsia"/>
-        </w:rPr>
-        <w:t>1</w:t>
-      </w:r>
-      <w:r>
-        <w:rPr>
-          <w:rFonts w:hint="eastAsia"/>
-        </w:rPr>
-        <w:t>.</w:t>
-      </w:r>
-      <w:r>
-        <w:rPr>
-          <w:rFonts w:hint="eastAsia"/>
-        </w:rPr>
-        <w:t>2</w:t>
-      </w:r>
-      <w:r>
-        <w:rPr>
-          <w:rFonts w:hint="eastAsia"/>
-        </w:rPr>
-        <w:t xml:space="preserve"> </w:t>
-      </w:r>
-      <w:r>
-        <w:rPr>
-          <w:rFonts w:hint="eastAsia"/>
-        </w:rPr>
-        <w:t>页面布局</w:t>
-      </w:r>
-      <w:bookmarkEnd w:id="4"/>
     </w:p>
     <w:p>
       <w:pPr>
@@ -3562,7 +3560,7 @@
       <w:pPr>
         <w:pStyle w:val="2"/>
       </w:pPr>
-      <w:bookmarkStart w:id="6" w:name="_Toc148684215"/>
+      <w:bookmarkStart w:id="5" w:name="_Toc148684215"/>
       <w:r>
         <w:rPr>
           <w:rFonts w:hint="eastAsia"/>
@@ -3588,7 +3586,7 @@
         </w:rPr>
         <w:t>页面操作</w:t>
       </w:r>
-      <w:bookmarkEnd w:id="6"/>
+      <w:bookmarkEnd w:id="5"/>
     </w:p>
     <w:p>
       <w:pPr>
@@ -3836,8 +3834,8 @@
       <w:pPr>
         <w:pStyle w:val="2"/>
       </w:pPr>
-      <w:bookmarkStart w:id="7" w:name="_Toc131176833"/>
-      <w:bookmarkStart w:id="8" w:name="_Toc148684216"/>
+      <w:bookmarkStart w:id="6" w:name="_Toc131176833"/>
+      <w:bookmarkStart w:id="7" w:name="_Toc148684216"/>
       <w:r>
         <w:rPr>
           <w:rFonts w:hint="eastAsia"/>
@@ -3850,8 +3848,8 @@
         </w:rPr>
         <w:t>配置</w:t>
       </w:r>
+      <w:bookmarkEnd w:id="6"/>
       <w:bookmarkEnd w:id="7"/>
-      <w:bookmarkEnd w:id="8"/>
     </w:p>
     <w:p>
       <w:pPr>
@@ -4011,7 +4009,7 @@
       <w:pPr>
         <w:pStyle w:val="2"/>
       </w:pPr>
-      <w:bookmarkStart w:id="9" w:name="_Toc148684217"/>
+      <w:bookmarkStart w:id="8" w:name="_Toc148684217"/>
       <w:r>
         <w:rPr>
           <w:rFonts w:hint="eastAsia"/>
@@ -4024,26 +4022,26 @@
         </w:rPr>
         <w:t>软件启停</w:t>
       </w:r>
+      <w:bookmarkEnd w:id="8"/>
+    </w:p>
+    <w:p>
+      <w:pPr>
+        <w:pStyle w:val="3"/>
+      </w:pPr>
+      <w:bookmarkStart w:id="9" w:name="_Toc148684218"/>
+      <w:r>
+        <w:rPr>
+          <w:rFonts w:hint="eastAsia"/>
+        </w:rPr>
+        <w:t xml:space="preserve">1.5.1 </w:t>
+      </w:r>
+      <w:r>
+        <w:rPr>
+          <w:rFonts w:hint="eastAsia"/>
+        </w:rPr>
+        <w:t>开机自启动</w:t>
+      </w:r>
       <w:bookmarkEnd w:id="9"/>
-    </w:p>
-    <w:p>
-      <w:pPr>
-        <w:pStyle w:val="3"/>
-      </w:pPr>
-      <w:bookmarkStart w:id="10" w:name="_Toc148684218"/>
-      <w:r>
-        <w:rPr>
-          <w:rFonts w:hint="eastAsia"/>
-        </w:rPr>
-        <w:t xml:space="preserve">1.5.1 </w:t>
-      </w:r>
-      <w:r>
-        <w:rPr>
-          <w:rFonts w:hint="eastAsia"/>
-        </w:rPr>
-        <w:t>开机自启动</w:t>
-      </w:r>
-      <w:bookmarkEnd w:id="10"/>
     </w:p>
     <w:p>
       <w:pPr>
@@ -5177,7 +5175,7 @@
       <w:pPr>
         <w:pStyle w:val="3"/>
       </w:pPr>
-      <w:bookmarkStart w:id="11" w:name="_Toc148684219"/>
+      <w:bookmarkStart w:id="10" w:name="_Toc148684219"/>
       <w:r>
         <w:rPr>
           <w:rFonts w:hint="eastAsia"/>
@@ -5197,7 +5195,7 @@
         </w:rPr>
         <w:t>手动启停</w:t>
       </w:r>
-      <w:bookmarkEnd w:id="11"/>
+      <w:bookmarkEnd w:id="10"/>
     </w:p>
     <w:p>
       <w:pPr>
@@ -6567,7 +6565,7 @@
       <w:pPr>
         <w:pStyle w:val="1"/>
       </w:pPr>
-      <w:bookmarkStart w:id="12" w:name="_Toc148684220"/>
+      <w:bookmarkStart w:id="11" w:name="_Toc148684220"/>
       <w:r>
         <w:rPr>
           <w:rFonts w:hint="eastAsia"/>
@@ -6605,36 +6603,36 @@
         </w:rPr>
         <w:t>示例</w:t>
       </w:r>
+      <w:bookmarkEnd w:id="11"/>
+    </w:p>
+    <w:p>
+      <w:pPr>
+        <w:pStyle w:val="2"/>
+      </w:pPr>
+      <w:bookmarkStart w:id="12" w:name="_Toc148684221"/>
+      <w:bookmarkStart w:id="13" w:name="OLE_LINK14"/>
+      <w:r>
+        <w:rPr>
+          <w:rFonts w:hint="eastAsia"/>
+        </w:rPr>
+        <w:t>2.1</w:t>
+      </w:r>
+      <w:r>
+        <w:rPr>
+          <w:rFonts w:hint="eastAsia"/>
+        </w:rPr>
+        <w:t xml:space="preserve"> </w:t>
+      </w:r>
+      <w:r>
+        <w:rPr>
+          <w:rFonts w:hint="eastAsia"/>
+        </w:rPr>
+        <w:t>驱动配置</w:t>
+      </w:r>
       <w:bookmarkEnd w:id="12"/>
     </w:p>
     <w:p>
       <w:pPr>
-        <w:pStyle w:val="2"/>
-      </w:pPr>
-      <w:bookmarkStart w:id="13" w:name="_Toc148684221"/>
-      <w:bookmarkStart w:id="14" w:name="OLE_LINK14"/>
-      <w:r>
-        <w:rPr>
-          <w:rFonts w:hint="eastAsia"/>
-        </w:rPr>
-        <w:t>2.1</w:t>
-      </w:r>
-      <w:r>
-        <w:rPr>
-          <w:rFonts w:hint="eastAsia"/>
-        </w:rPr>
-        <w:t xml:space="preserve"> </w:t>
-      </w:r>
-      <w:r>
-        <w:rPr>
-          <w:rFonts w:hint="eastAsia"/>
-        </w:rPr>
-        <w:t>驱动配置</w:t>
-      </w:r>
-      <w:bookmarkEnd w:id="13"/>
-    </w:p>
-    <w:p>
-      <w:pPr>
         <w:ind w:firstLine="480"/>
       </w:pPr>
       <w:r>
@@ -6648,7 +6646,7 @@
       <w:pPr>
         <w:pStyle w:val="3"/>
       </w:pPr>
-      <w:bookmarkStart w:id="15" w:name="_Toc148684222"/>
+      <w:bookmarkStart w:id="14" w:name="_Toc148684222"/>
       <w:r>
         <w:rPr>
           <w:rFonts w:hint="eastAsia"/>
@@ -6661,7 +6659,7 @@
         </w:rPr>
         <w:t>添加协议</w:t>
       </w:r>
-      <w:bookmarkEnd w:id="15"/>
+      <w:bookmarkEnd w:id="14"/>
     </w:p>
     <w:p>
       <w:pPr>
@@ -7425,9 +7423,6 @@
       <w:pPr>
         <w:ind w:firstLine="480"/>
         <w:jc w:val="center"/>
-        <w:rPr>
-          <w:rFonts w:hint="eastAsia"/>
-        </w:rPr>
       </w:pPr>
       <w:r>
         <w:rPr>
@@ -7521,7 +7516,7 @@
       <w:pPr>
         <w:pStyle w:val="3"/>
       </w:pPr>
-      <w:bookmarkStart w:id="16" w:name="_Toc148684223"/>
+      <w:bookmarkStart w:id="15" w:name="_Toc148684223"/>
       <w:r>
         <w:rPr>
           <w:rFonts w:hint="eastAsia"/>
@@ -7535,7 +7530,7 @@
         </w:rPr>
         <w:t>添加采控单元</w:t>
       </w:r>
-      <w:bookmarkEnd w:id="16"/>
+      <w:bookmarkEnd w:id="15"/>
       <w:proofErr w:type="gramEnd"/>
     </w:p>
     <w:p>
@@ -7612,7 +7607,7 @@
       <w:pPr>
         <w:pStyle w:val="3"/>
       </w:pPr>
-      <w:bookmarkStart w:id="17" w:name="_Toc148684224"/>
+      <w:bookmarkStart w:id="16" w:name="_Toc148684224"/>
       <w:r>
         <w:rPr>
           <w:rFonts w:hint="eastAsia"/>
@@ -7643,7 +7638,7 @@
         </w:rPr>
         <w:t>显示单元</w:t>
       </w:r>
-      <w:bookmarkEnd w:id="17"/>
+      <w:bookmarkEnd w:id="16"/>
     </w:p>
     <w:p>
       <w:pPr>
@@ -7725,7 +7720,7 @@
       <w:pPr>
         <w:pStyle w:val="3"/>
       </w:pPr>
-      <w:bookmarkStart w:id="18" w:name="_Toc148684225"/>
+      <w:bookmarkStart w:id="17" w:name="_Toc148684225"/>
       <w:r>
         <w:rPr>
           <w:rFonts w:hint="eastAsia"/>
@@ -7769,7 +7764,7 @@
         </w:rPr>
         <w:t>报警单元</w:t>
       </w:r>
-      <w:bookmarkEnd w:id="18"/>
+      <w:bookmarkEnd w:id="17"/>
     </w:p>
     <w:p>
       <w:pPr>
@@ -7942,7 +7937,7 @@
       <w:pPr>
         <w:pStyle w:val="3"/>
       </w:pPr>
-      <w:bookmarkStart w:id="19" w:name="_Toc148684226"/>
+      <w:bookmarkStart w:id="18" w:name="_Toc148684226"/>
       <w:r>
         <w:rPr>
           <w:rFonts w:hint="eastAsia"/>
@@ -7992,7 +7987,7 @@
         </w:rPr>
         <w:t>单元</w:t>
       </w:r>
-      <w:bookmarkEnd w:id="19"/>
+      <w:bookmarkEnd w:id="18"/>
     </w:p>
     <w:p>
       <w:pPr>
@@ -8074,10 +8069,10 @@
           <w:noProof/>
         </w:rPr>
         <w:drawing>
-          <wp:inline distT="0" distB="0" distL="0" distR="0" wp14:anchorId="7FDC5DF3" wp14:editId="4796FD36">
-            <wp:extent cx="5486400" cy="2477135"/>
+          <wp:inline distT="0" distB="0" distL="0" distR="0" wp14:anchorId="4616900F" wp14:editId="4FDD9032">
+            <wp:extent cx="5486400" cy="2404745"/>
             <wp:effectExtent l="0" t="0" r="0" b="0"/>
-            <wp:docPr id="9" name="图片 9"/>
+            <wp:docPr id="5" name="图片 5"/>
             <wp:cNvGraphicFramePr>
               <a:graphicFrameLocks xmlns:a="http://schemas.openxmlformats.org/drawingml/2006/main" noChangeAspect="1"/>
             </wp:cNvGraphicFramePr>
@@ -8097,7 +8092,7 @@
                   <pic:spPr>
                     <a:xfrm>
                       <a:off x="0" y="0"/>
-                      <a:ext cx="5486400" cy="2477135"/>
+                      <a:ext cx="5486400" cy="2404745"/>
                     </a:xfrm>
                     <a:prstGeom prst="rect">
                       <a:avLst/>
@@ -8152,10 +8147,10 @@
           <w:noProof/>
         </w:rPr>
         <w:drawing>
-          <wp:inline distT="0" distB="0" distL="0" distR="0" wp14:anchorId="5A75285D" wp14:editId="248AD612">
-            <wp:extent cx="5486400" cy="2964180"/>
-            <wp:effectExtent l="0" t="0" r="0" b="7620"/>
-            <wp:docPr id="26" name="图片 26"/>
+          <wp:inline distT="0" distB="0" distL="0" distR="0" wp14:anchorId="2CE2A0F2" wp14:editId="31008D96">
+            <wp:extent cx="5486400" cy="2882900"/>
+            <wp:effectExtent l="0" t="0" r="0" b="0"/>
+            <wp:docPr id="8" name="图片 8"/>
             <wp:cNvGraphicFramePr>
               <a:graphicFrameLocks xmlns:a="http://schemas.openxmlformats.org/drawingml/2006/main" noChangeAspect="1"/>
             </wp:cNvGraphicFramePr>
@@ -8175,7 +8170,7 @@
                   <pic:spPr>
                     <a:xfrm>
                       <a:off x="0" y="0"/>
-                      <a:ext cx="5486400" cy="2964180"/>
+                      <a:ext cx="5486400" cy="2882900"/>
                     </a:xfrm>
                     <a:prstGeom prst="rect">
                       <a:avLst/>
@@ -8192,6 +8187,7 @@
       <w:pPr>
         <w:ind w:firstLineChars="0" w:firstLine="480"/>
       </w:pPr>
+      <w:proofErr w:type="gramStart"/>
       <w:r>
         <w:rPr>
           <w:rFonts w:hint="eastAsia"/>
@@ -8204,6 +8200,7 @@
         </w:rPr>
         <w:t>表</w:t>
       </w:r>
+      <w:proofErr w:type="gramEnd"/>
       <w:r>
         <w:rPr>
           <w:rFonts w:hint="eastAsia"/>
@@ -8220,10 +8217,10 @@
           <w:noProof/>
         </w:rPr>
         <w:drawing>
-          <wp:inline distT="0" distB="0" distL="0" distR="0" wp14:anchorId="7C93EB05" wp14:editId="1F78C190">
-            <wp:extent cx="5486400" cy="2982595"/>
-            <wp:effectExtent l="0" t="0" r="0" b="8255"/>
-            <wp:docPr id="27" name="图片 27"/>
+          <wp:inline distT="0" distB="0" distL="0" distR="0" wp14:anchorId="56248A81" wp14:editId="522D194F">
+            <wp:extent cx="5486400" cy="2877185"/>
+            <wp:effectExtent l="0" t="0" r="0" b="0"/>
+            <wp:docPr id="7177" name="图片 7177"/>
             <wp:cNvGraphicFramePr>
               <a:graphicFrameLocks xmlns:a="http://schemas.openxmlformats.org/drawingml/2006/main" noChangeAspect="1"/>
             </wp:cNvGraphicFramePr>
@@ -8243,7 +8240,7 @@
                   <pic:spPr>
                     <a:xfrm>
                       <a:off x="0" y="0"/>
-                      <a:ext cx="5486400" cy="2982595"/>
+                      <a:ext cx="5486400" cy="2877185"/>
                     </a:xfrm>
                     <a:prstGeom prst="rect">
                       <a:avLst/>
@@ -8274,10 +8271,10 @@
         </w:rPr>
         <w:lastRenderedPageBreak/>
         <w:drawing>
-          <wp:inline distT="0" distB="0" distL="0" distR="0" wp14:anchorId="0EA29DF1" wp14:editId="685ABC3D">
-            <wp:extent cx="5486400" cy="2957830"/>
-            <wp:effectExtent l="0" t="0" r="0" b="0"/>
-            <wp:docPr id="7178" name="图片 7178"/>
+          <wp:inline distT="0" distB="0" distL="0" distR="0" wp14:anchorId="50BB121C" wp14:editId="396DFBF9">
+            <wp:extent cx="5486400" cy="2875280"/>
+            <wp:effectExtent l="0" t="0" r="0" b="1270"/>
+            <wp:docPr id="7179" name="图片 7179"/>
             <wp:cNvGraphicFramePr>
               <a:graphicFrameLocks xmlns:a="http://schemas.openxmlformats.org/drawingml/2006/main" noChangeAspect="1"/>
             </wp:cNvGraphicFramePr>
@@ -8297,7 +8294,7 @@
                   <pic:spPr>
                     <a:xfrm>
                       <a:off x="0" y="0"/>
-                      <a:ext cx="5486400" cy="2957830"/>
+                      <a:ext cx="5486400" cy="2875280"/>
                     </a:xfrm>
                     <a:prstGeom prst="rect">
                       <a:avLst/>
@@ -8309,6 +8306,8 @@
           </wp:inline>
         </w:drawing>
       </w:r>
+      <w:bookmarkStart w:id="19" w:name="_GoBack"/>
+      <w:bookmarkEnd w:id="19"/>
     </w:p>
     <w:p>
       <w:pPr>
@@ -9310,7 +9309,7 @@
         <w:pStyle w:val="2"/>
       </w:pPr>
       <w:bookmarkStart w:id="26" w:name="_Toc148684233"/>
-      <w:bookmarkEnd w:id="14"/>
+      <w:bookmarkEnd w:id="13"/>
       <w:r>
         <w:rPr>
           <w:rFonts w:hint="eastAsia"/>
@@ -10087,7 +10086,7 @@
       </w:pPr>
       <w:bookmarkStart w:id="28" w:name="_Toc131176832"/>
       <w:bookmarkStart w:id="29" w:name="_Toc148684235"/>
-      <w:bookmarkEnd w:id="5"/>
+      <w:bookmarkEnd w:id="4"/>
       <w:r>
         <w:rPr>
           <w:rFonts w:hint="eastAsia"/>
@@ -10683,7 +10682,6 @@
         <w:rPr>
           <w:rFonts w:hint="eastAsia"/>
         </w:rPr>
-        <w:lastRenderedPageBreak/>
         <w:t>3.</w:t>
       </w:r>
       <w:r>
@@ -15478,7 +15476,7 @@
             <w:noProof/>
             <w:lang w:val="zh-CN"/>
           </w:rPr>
-          <w:t>II</w:t>
+          <w:t>20</w:t>
         </w:r>
         <w:r>
           <w:fldChar w:fldCharType="end"/>
@@ -20530,7 +20528,7 @@
 </file>
 
 <file path=customXml/itemProps1.xml><?xml version="1.0" encoding="utf-8"?>
-<ds:datastoreItem xmlns:ds="http://schemas.openxmlformats.org/officeDocument/2006/customXml" ds:itemID="{80922E5F-FBFD-49AD-B4D3-D5C958E7C719}">
+<ds:datastoreItem xmlns:ds="http://schemas.openxmlformats.org/officeDocument/2006/customXml" ds:itemID="{955B0511-644D-4CE9-81D1-2CB9B6314256}">
   <ds:schemaRefs>
     <ds:schemaRef ds:uri="http://schemas.openxmlformats.org/officeDocument/2006/bibliography"/>
   </ds:schemaRefs>

</xml_diff>